<commit_message>
More Updates to the Flight Model Assembly Instructions. Still needs more picture updates.
</commit_message>
<xml_diff>
--- a/Assembly Instructions/Spark_Gap_Flight_Model_Assembly_Instructions.docx
+++ b/Assembly Instructions/Spark_Gap_Flight_Model_Assembly_Instructions.docx
@@ -1,6 +1,6 @@
 
 <file path=word/document.xml><?xml version="1.0" encoding="utf-8"?>
-<w:document xmlns:wpc="http://schemas.microsoft.com/office/word/2010/wordprocessingCanvas" xmlns:cx="http://schemas.microsoft.com/office/drawing/2014/chartex" xmlns:cx1="http://schemas.microsoft.com/office/drawing/2015/9/8/chartex" xmlns:cx2="http://schemas.microsoft.com/office/drawing/2015/10/21/chartex" xmlns:cx3="http://schemas.microsoft.com/office/drawing/2016/5/9/chartex" xmlns:cx4="http://schemas.microsoft.com/office/drawing/2016/5/10/chartex" xmlns:cx5="http://schemas.microsoft.com/office/drawing/2016/5/11/chartex" xmlns:cx6="http://schemas.microsoft.com/office/drawing/2016/5/12/chartex" xmlns:cx7="http://schemas.microsoft.com/office/drawing/2016/5/13/chartex" xmlns:cx8="http://schemas.microsoft.com/office/drawing/2016/5/14/chartex" xmlns:mc="http://schemas.openxmlformats.org/markup-compatibility/2006" xmlns:aink="http://schemas.microsoft.com/office/drawing/2016/ink" xmlns:am3d="http://schemas.microsoft.com/office/drawing/2017/model3d" xmlns:o="urn:schemas-microsoft-com:office:office" xmlns:r="http://schemas.openxmlformats.org/officeDocument/2006/relationships" xmlns:m="http://schemas.openxmlformats.org/officeDocument/2006/math" xmlns:v="urn:schemas-microsoft-com:vml" xmlns:wp14="http://schemas.microsoft.com/office/word/2010/wordprocessingDrawing" xmlns:wp="http://schemas.openxmlformats.org/drawingml/2006/wordprocessingDrawing" xmlns:w10="urn:schemas-microsoft-com:office:word" xmlns:w="http://schemas.openxmlformats.org/wordprocessingml/2006/main" xmlns:w14="http://schemas.microsoft.com/office/word/2010/wordml" xmlns:w15="http://schemas.microsoft.com/office/word/2012/wordml" xmlns:w16cid="http://schemas.microsoft.com/office/word/2016/wordml/cid" xmlns:w16se="http://schemas.microsoft.com/office/word/2015/wordml/symex" xmlns:wpg="http://schemas.microsoft.com/office/word/2010/wordprocessingGroup" xmlns:wpi="http://schemas.microsoft.com/office/word/2010/wordprocessingInk" xmlns:wne="http://schemas.microsoft.com/office/word/2006/wordml" xmlns:wps="http://schemas.microsoft.com/office/word/2010/wordprocessingShape" mc:Ignorable="w14 w15 w16se w16cid wp14">
+<w:document xmlns:wpc="http://schemas.microsoft.com/office/word/2010/wordprocessingCanvas" xmlns:mc="http://schemas.openxmlformats.org/markup-compatibility/2006" xmlns:o="urn:schemas-microsoft-com:office:office" xmlns:r="http://schemas.openxmlformats.org/officeDocument/2006/relationships" xmlns:m="http://schemas.openxmlformats.org/officeDocument/2006/math" xmlns:v="urn:schemas-microsoft-com:vml" xmlns:wp14="http://schemas.microsoft.com/office/word/2010/wordprocessingDrawing" xmlns:wp="http://schemas.openxmlformats.org/drawingml/2006/wordprocessingDrawing" xmlns:w10="urn:schemas-microsoft-com:office:word" xmlns:w="http://schemas.openxmlformats.org/wordprocessingml/2006/main" xmlns:w14="http://schemas.microsoft.com/office/word/2010/wordml" xmlns:wpg="http://schemas.microsoft.com/office/word/2010/wordprocessingGroup" xmlns:wpi="http://schemas.microsoft.com/office/word/2010/wordprocessingInk" xmlns:wne="http://schemas.microsoft.com/office/word/2006/wordml" xmlns:wps="http://schemas.microsoft.com/office/word/2010/wordprocessingShape" mc:Ignorable="w14 wp14">
   <w:body>
     <w:p>
       <w:pPr>
@@ -320,7 +320,7 @@
                     </pic:cNvPicPr>
                   </pic:nvPicPr>
                   <pic:blipFill>
-                    <a:blip r:embed="rId8" cstate="print">
+                    <a:blip r:embed="rId9" cstate="print">
                       <a:extLst>
                         <a:ext uri="{28A0092B-C50C-407E-A947-70E740481C1C}">
                           <a14:useLocalDpi xmlns:a14="http://schemas.microsoft.com/office/drawing/2010/main" val="0"/>
@@ -462,7 +462,7 @@
                     <pic:cNvPicPr/>
                   </pic:nvPicPr>
                   <pic:blipFill rotWithShape="1">
-                    <a:blip r:embed="rId9" cstate="print">
+                    <a:blip r:embed="rId10" cstate="print">
                       <a:extLst>
                         <a:ext uri="{28A0092B-C50C-407E-A947-70E740481C1C}">
                           <a14:useLocalDpi xmlns:a14="http://schemas.microsoft.com/office/drawing/2010/main" val="0"/>
@@ -622,13 +622,7 @@
                               <w:rPr>
                                 <w:rFonts w:ascii="Times New Roman" w:hAnsi="Times New Roman" w:cs="Times New Roman"/>
                               </w:rPr>
-                              <w:t>model</w:t>
-                            </w:r>
-                            <w:r>
-                              <w:rPr>
-                                <w:rFonts w:ascii="Times New Roman" w:hAnsi="Times New Roman" w:cs="Times New Roman"/>
-                              </w:rPr>
-                              <w:t xml:space="preserve">, ready for mounting on the </w:t>
+                              <w:t xml:space="preserve">model, ready for mounting on the </w:t>
                             </w:r>
                             <w:proofErr w:type="spellStart"/>
                             <w:r>
@@ -670,7 +664,7 @@
           </mc:Choice>
           <mc:Fallback>
             <w:pict>
-              <v:shapetype w14:anchorId="25D005BE" id="_x0000_t202" coordsize="21600,21600" o:spt="202" path="m,l,21600r21600,l21600,xe">
+              <v:shapetype id="_x0000_t202" coordsize="21600,21600" o:spt="202" path="m,l,21600r21600,l21600,xe">
                 <v:stroke joinstyle="miter"/>
                 <v:path gradientshapeok="t" o:connecttype="rect"/>
               </v:shapetype>
@@ -731,13 +725,7 @@
                         <w:rPr>
                           <w:rFonts w:ascii="Times New Roman" w:hAnsi="Times New Roman" w:cs="Times New Roman"/>
                         </w:rPr>
-                        <w:t>model</w:t>
-                      </w:r>
-                      <w:r>
-                        <w:rPr>
-                          <w:rFonts w:ascii="Times New Roman" w:hAnsi="Times New Roman" w:cs="Times New Roman"/>
-                        </w:rPr>
-                        <w:t xml:space="preserve">, ready for mounting on the </w:t>
+                        <w:t xml:space="preserve">model, ready for mounting on the </w:t>
                       </w:r>
                       <w:proofErr w:type="spellStart"/>
                       <w:r>
@@ -2491,7 +2479,23 @@
                 <w:sz w:val="24"/>
                 <w:szCs w:val="24"/>
               </w:rPr>
-              <w:t>NA</w:t>
+              <w:t>N</w:t>
+            </w:r>
+            <w:r>
+              <w:rPr>
+                <w:rFonts w:ascii="Times New Roman" w:hAnsi="Times New Roman" w:cs="Times New Roman"/>
+                <w:sz w:val="24"/>
+                <w:szCs w:val="24"/>
+              </w:rPr>
+              <w:t>/</w:t>
+            </w:r>
+            <w:r>
+              <w:rPr>
+                <w:rFonts w:ascii="Times New Roman" w:hAnsi="Times New Roman" w:cs="Times New Roman"/>
+                <w:sz w:val="24"/>
+                <w:szCs w:val="24"/>
+              </w:rPr>
+              <w:t>A</w:t>
             </w:r>
           </w:p>
         </w:tc>
@@ -2515,7 +2519,15 @@
                 <w:sz w:val="24"/>
                 <w:szCs w:val="24"/>
               </w:rPr>
-              <w:t>8</w:t>
+              <w:t>1</w:t>
+            </w:r>
+            <w:r>
+              <w:rPr>
+                <w:rFonts w:ascii="Times New Roman" w:hAnsi="Times New Roman" w:cs="Times New Roman"/>
+                <w:sz w:val="24"/>
+                <w:szCs w:val="24"/>
+              </w:rPr>
+              <w:t>5</w:t>
             </w:r>
           </w:p>
         </w:tc>
@@ -2694,7 +2706,23 @@
                 <w:sz w:val="24"/>
                 <w:szCs w:val="24"/>
               </w:rPr>
-              <w:t>NA</w:t>
+              <w:t>N</w:t>
+            </w:r>
+            <w:r>
+              <w:rPr>
+                <w:rFonts w:ascii="Times New Roman" w:hAnsi="Times New Roman" w:cs="Times New Roman"/>
+                <w:sz w:val="24"/>
+                <w:szCs w:val="24"/>
+              </w:rPr>
+              <w:t>/</w:t>
+            </w:r>
+            <w:r>
+              <w:rPr>
+                <w:rFonts w:ascii="Times New Roman" w:hAnsi="Times New Roman" w:cs="Times New Roman"/>
+                <w:sz w:val="24"/>
+                <w:szCs w:val="24"/>
+              </w:rPr>
+              <w:t>A</w:t>
             </w:r>
           </w:p>
         </w:tc>
@@ -2897,7 +2925,23 @@
                 <w:sz w:val="24"/>
                 <w:szCs w:val="24"/>
               </w:rPr>
-              <w:t>NA</w:t>
+              <w:t>N</w:t>
+            </w:r>
+            <w:r>
+              <w:rPr>
+                <w:rFonts w:ascii="Times New Roman" w:hAnsi="Times New Roman" w:cs="Times New Roman"/>
+                <w:sz w:val="24"/>
+                <w:szCs w:val="24"/>
+              </w:rPr>
+              <w:t>/</w:t>
+            </w:r>
+            <w:r>
+              <w:rPr>
+                <w:rFonts w:ascii="Times New Roman" w:hAnsi="Times New Roman" w:cs="Times New Roman"/>
+                <w:sz w:val="24"/>
+                <w:szCs w:val="24"/>
+              </w:rPr>
+              <w:t>A</w:t>
             </w:r>
           </w:p>
         </w:tc>
@@ -2992,7 +3036,15 @@
                 <w:sz w:val="24"/>
                 <w:szCs w:val="24"/>
               </w:rPr>
-              <w:t>Steel Clamp</w:t>
+              <w:t xml:space="preserve">#4-40 x 0.75" </w:t>
+            </w:r>
+            <w:r>
+              <w:rPr>
+                <w:rFonts w:ascii="Times New Roman" w:hAnsi="Times New Roman" w:cs="Times New Roman"/>
+                <w:sz w:val="24"/>
+                <w:szCs w:val="24"/>
+              </w:rPr>
+              <w:t>Flat Head</w:t>
             </w:r>
           </w:p>
         </w:tc>
@@ -3040,7 +3092,7 @@
                 <w:sz w:val="24"/>
                 <w:szCs w:val="24"/>
               </w:rPr>
-              <w:t>9429T360</w:t>
+              <w:t>91771A113</w:t>
             </w:r>
           </w:p>
         </w:tc>
@@ -3064,7 +3116,23 @@
                 <w:sz w:val="24"/>
                 <w:szCs w:val="24"/>
               </w:rPr>
-              <w:t>NA</w:t>
+              <w:t>N</w:t>
+            </w:r>
+            <w:r>
+              <w:rPr>
+                <w:rFonts w:ascii="Times New Roman" w:hAnsi="Times New Roman" w:cs="Times New Roman"/>
+                <w:sz w:val="24"/>
+                <w:szCs w:val="24"/>
+              </w:rPr>
+              <w:t>/</w:t>
+            </w:r>
+            <w:r>
+              <w:rPr>
+                <w:rFonts w:ascii="Times New Roman" w:hAnsi="Times New Roman" w:cs="Times New Roman"/>
+                <w:sz w:val="24"/>
+                <w:szCs w:val="24"/>
+              </w:rPr>
+              <w:t>A</w:t>
             </w:r>
           </w:p>
         </w:tc>
@@ -3088,7 +3156,7 @@
                 <w:sz w:val="24"/>
                 <w:szCs w:val="24"/>
               </w:rPr>
-              <w:t>4</w:t>
+              <w:t>3</w:t>
             </w:r>
           </w:p>
         </w:tc>
@@ -3106,32 +3174,6 @@
                 <w:szCs w:val="24"/>
               </w:rPr>
             </w:pPr>
-            <w:r>
-              <w:rPr>
-                <w:rFonts w:ascii="Times New Roman" w:hAnsi="Times New Roman" w:cs="Times New Roman"/>
-                <w:sz w:val="24"/>
-                <w:szCs w:val="24"/>
-              </w:rPr>
-              <w:t>2-Spark Gap</w:t>
-            </w:r>
-          </w:p>
-          <w:p>
-            <w:pPr>
-              <w:jc w:val="center"/>
-              <w:rPr>
-                <w:rFonts w:ascii="Times New Roman" w:hAnsi="Times New Roman" w:cs="Times New Roman"/>
-                <w:sz w:val="24"/>
-                <w:szCs w:val="24"/>
-              </w:rPr>
-            </w:pPr>
-            <w:r>
-              <w:rPr>
-                <w:rFonts w:ascii="Times New Roman" w:hAnsi="Times New Roman" w:cs="Times New Roman"/>
-                <w:sz w:val="24"/>
-                <w:szCs w:val="24"/>
-              </w:rPr>
-              <w:t>2-Transformer</w:t>
-            </w:r>
           </w:p>
         </w:tc>
       </w:tr>
@@ -3159,25 +3201,7 @@
                 <w:sz w:val="24"/>
                 <w:szCs w:val="24"/>
               </w:rPr>
-              <w:t>Aluminum</w:t>
-            </w:r>
-          </w:p>
-          <w:p>
-            <w:pPr>
-              <w:jc w:val="center"/>
-              <w:rPr>
-                <w:rFonts w:ascii="Times New Roman" w:hAnsi="Times New Roman" w:cs="Times New Roman"/>
-                <w:sz w:val="24"/>
-                <w:szCs w:val="24"/>
-              </w:rPr>
-            </w:pPr>
-            <w:r>
-              <w:rPr>
-                <w:rFonts w:ascii="Times New Roman" w:hAnsi="Times New Roman" w:cs="Times New Roman"/>
-                <w:sz w:val="24"/>
-                <w:szCs w:val="24"/>
-              </w:rPr>
-              <w:t>Foil Wrap</w:t>
+              <w:t>M3 x 40mm Flat Head</w:t>
             </w:r>
           </w:p>
         </w:tc>
@@ -3201,7 +3225,7 @@
                 <w:sz w:val="24"/>
                 <w:szCs w:val="24"/>
               </w:rPr>
-              <w:t>Giant</w:t>
+              <w:t>MMC</w:t>
             </w:r>
           </w:p>
         </w:tc>
@@ -3225,6 +3249,30 @@
                 <w:sz w:val="24"/>
                 <w:szCs w:val="24"/>
               </w:rPr>
+              <w:t>92010A146</w:t>
+            </w:r>
+          </w:p>
+        </w:tc>
+        <w:tc>
+          <w:tcPr>
+            <w:tcW w:w="0" w:type="auto"/>
+            <w:vAlign w:val="center"/>
+          </w:tcPr>
+          <w:p>
+            <w:pPr>
+              <w:jc w:val="center"/>
+              <w:rPr>
+                <w:rFonts w:ascii="Times New Roman" w:hAnsi="Times New Roman" w:cs="Times New Roman"/>
+                <w:sz w:val="24"/>
+                <w:szCs w:val="24"/>
+              </w:rPr>
+            </w:pPr>
+            <w:r>
+              <w:rPr>
+                <w:rFonts w:ascii="Times New Roman" w:hAnsi="Times New Roman" w:cs="Times New Roman"/>
+                <w:sz w:val="24"/>
+                <w:szCs w:val="24"/>
+              </w:rPr>
               <w:t>N</w:t>
             </w:r>
             <w:r>
@@ -3265,7 +3313,7 @@
                 <w:sz w:val="24"/>
                 <w:szCs w:val="24"/>
               </w:rPr>
-              <w:t>P015</w:t>
+              <w:t>4</w:t>
             </w:r>
           </w:p>
         </w:tc>
@@ -3283,38 +3331,6 @@
                 <w:szCs w:val="24"/>
               </w:rPr>
             </w:pPr>
-            <w:r>
-              <w:rPr>
-                <w:rFonts w:ascii="Times New Roman" w:hAnsi="Times New Roman" w:cs="Times New Roman"/>
-                <w:sz w:val="24"/>
-                <w:szCs w:val="24"/>
-              </w:rPr>
-              <w:t>1</w:t>
-            </w:r>
-          </w:p>
-        </w:tc>
-        <w:tc>
-          <w:tcPr>
-            <w:tcW w:w="0" w:type="auto"/>
-            <w:vAlign w:val="center"/>
-          </w:tcPr>
-          <w:p>
-            <w:pPr>
-              <w:jc w:val="center"/>
-              <w:rPr>
-                <w:rFonts w:ascii="Times New Roman" w:hAnsi="Times New Roman" w:cs="Times New Roman"/>
-                <w:sz w:val="24"/>
-                <w:szCs w:val="24"/>
-              </w:rPr>
-            </w:pPr>
-            <w:r>
-              <w:rPr>
-                <w:rFonts w:ascii="Times New Roman" w:hAnsi="Times New Roman" w:cs="Times New Roman"/>
-                <w:sz w:val="24"/>
-                <w:szCs w:val="24"/>
-              </w:rPr>
-              <w:t>Spark Gap</w:t>
-            </w:r>
           </w:p>
         </w:tc>
       </w:tr>
@@ -3342,25 +3358,7 @@
                 <w:sz w:val="24"/>
                 <w:szCs w:val="24"/>
               </w:rPr>
-              <w:t>Baffle</w:t>
-            </w:r>
-          </w:p>
-          <w:p>
-            <w:pPr>
-              <w:jc w:val="center"/>
-              <w:rPr>
-                <w:rFonts w:ascii="Times New Roman" w:hAnsi="Times New Roman" w:cs="Times New Roman"/>
-                <w:sz w:val="24"/>
-                <w:szCs w:val="24"/>
-              </w:rPr>
-            </w:pPr>
-            <w:r>
-              <w:rPr>
-                <w:rFonts w:ascii="Times New Roman" w:hAnsi="Times New Roman" w:cs="Times New Roman"/>
-                <w:sz w:val="24"/>
-                <w:szCs w:val="24"/>
-              </w:rPr>
-              <w:t>Inner</w:t>
+              <w:t>1" Unthreaded Spacer</w:t>
             </w:r>
           </w:p>
         </w:tc>
@@ -3371,34 +3369,21 @@
           </w:tcPr>
           <w:p>
             <w:pPr>
-              <w:shd w:val="clear" w:color="auto" w:fill="FFFFFF"/>
-              <w:jc w:val="center"/>
-              <w:rPr>
-                <w:rFonts w:ascii="Times New Roman" w:eastAsia="Times New Roman" w:hAnsi="Times New Roman" w:cs="Times New Roman"/>
-                <w:color w:val="000000" w:themeColor="text1"/>
-                <w:sz w:val="24"/>
-                <w:szCs w:val="24"/>
-              </w:rPr>
-            </w:pPr>
-            <w:r>
-              <w:rPr>
-                <w:rFonts w:ascii="Times New Roman" w:eastAsia="Times New Roman" w:hAnsi="Times New Roman" w:cs="Times New Roman"/>
-                <w:color w:val="000000" w:themeColor="text1"/>
-                <w:sz w:val="24"/>
-                <w:szCs w:val="24"/>
-              </w:rPr>
-              <w:t>Keith Porter Imaging Facility</w:t>
-            </w:r>
-          </w:p>
-          <w:p>
-            <w:pPr>
-              <w:jc w:val="center"/>
-              <w:rPr>
-                <w:rFonts w:ascii="Times New Roman" w:hAnsi="Times New Roman" w:cs="Times New Roman"/>
-                <w:sz w:val="24"/>
-                <w:szCs w:val="24"/>
-              </w:rPr>
-            </w:pPr>
+              <w:jc w:val="center"/>
+              <w:rPr>
+                <w:rFonts w:ascii="Times New Roman" w:hAnsi="Times New Roman" w:cs="Times New Roman"/>
+                <w:sz w:val="24"/>
+                <w:szCs w:val="24"/>
+              </w:rPr>
+            </w:pPr>
+            <w:r>
+              <w:rPr>
+                <w:rFonts w:ascii="Times New Roman" w:hAnsi="Times New Roman" w:cs="Times New Roman"/>
+                <w:sz w:val="24"/>
+                <w:szCs w:val="24"/>
+              </w:rPr>
+              <w:t>MMC</w:t>
+            </w:r>
           </w:p>
         </w:tc>
         <w:tc>
@@ -3421,6 +3406,30 @@
                 <w:sz w:val="24"/>
                 <w:szCs w:val="24"/>
               </w:rPr>
+              <w:t>92320A349</w:t>
+            </w:r>
+          </w:p>
+        </w:tc>
+        <w:tc>
+          <w:tcPr>
+            <w:tcW w:w="0" w:type="auto"/>
+            <w:vAlign w:val="center"/>
+          </w:tcPr>
+          <w:p>
+            <w:pPr>
+              <w:jc w:val="center"/>
+              <w:rPr>
+                <w:rFonts w:ascii="Times New Roman" w:hAnsi="Times New Roman" w:cs="Times New Roman"/>
+                <w:sz w:val="24"/>
+                <w:szCs w:val="24"/>
+              </w:rPr>
+            </w:pPr>
+            <w:r>
+              <w:rPr>
+                <w:rFonts w:ascii="Times New Roman" w:hAnsi="Times New Roman" w:cs="Times New Roman"/>
+                <w:sz w:val="24"/>
+                <w:szCs w:val="24"/>
+              </w:rPr>
               <w:t>N</w:t>
             </w:r>
             <w:r>
@@ -3461,7 +3470,7 @@
                 <w:sz w:val="24"/>
                 <w:szCs w:val="24"/>
               </w:rPr>
-              <w:t>P003</w:t>
+              <w:t>4</w:t>
             </w:r>
           </w:p>
         </w:tc>
@@ -3479,38 +3488,6 @@
                 <w:szCs w:val="24"/>
               </w:rPr>
             </w:pPr>
-            <w:r>
-              <w:rPr>
-                <w:rFonts w:ascii="Times New Roman" w:hAnsi="Times New Roman" w:cs="Times New Roman"/>
-                <w:sz w:val="24"/>
-                <w:szCs w:val="24"/>
-              </w:rPr>
-              <w:t>2</w:t>
-            </w:r>
-          </w:p>
-        </w:tc>
-        <w:tc>
-          <w:tcPr>
-            <w:tcW w:w="0" w:type="auto"/>
-            <w:vAlign w:val="center"/>
-          </w:tcPr>
-          <w:p>
-            <w:pPr>
-              <w:jc w:val="center"/>
-              <w:rPr>
-                <w:rFonts w:ascii="Times New Roman" w:hAnsi="Times New Roman" w:cs="Times New Roman"/>
-                <w:sz w:val="24"/>
-                <w:szCs w:val="24"/>
-              </w:rPr>
-            </w:pPr>
-            <w:r>
-              <w:rPr>
-                <w:rFonts w:ascii="Times New Roman" w:hAnsi="Times New Roman" w:cs="Times New Roman"/>
-                <w:sz w:val="24"/>
-                <w:szCs w:val="24"/>
-              </w:rPr>
-              <w:t>Spark Gap</w:t>
-            </w:r>
           </w:p>
         </w:tc>
       </w:tr>
@@ -3538,25 +3515,23 @@
                 <w:sz w:val="24"/>
                 <w:szCs w:val="24"/>
               </w:rPr>
-              <w:t>Baffle</w:t>
-            </w:r>
-          </w:p>
-          <w:p>
-            <w:pPr>
-              <w:jc w:val="center"/>
-              <w:rPr>
-                <w:rFonts w:ascii="Times New Roman" w:hAnsi="Times New Roman" w:cs="Times New Roman"/>
-                <w:sz w:val="24"/>
-                <w:szCs w:val="24"/>
-              </w:rPr>
-            </w:pPr>
-            <w:r>
-              <w:rPr>
-                <w:rFonts w:ascii="Times New Roman" w:hAnsi="Times New Roman" w:cs="Times New Roman"/>
-                <w:sz w:val="24"/>
-                <w:szCs w:val="24"/>
-              </w:rPr>
-              <w:t>Outer</w:t>
+              <w:t xml:space="preserve">M3 x 14mm </w:t>
+            </w:r>
+            <w:r>
+              <w:rPr>
+                <w:rFonts w:ascii="Times New Roman" w:hAnsi="Times New Roman" w:cs="Times New Roman"/>
+                <w:sz w:val="24"/>
+                <w:szCs w:val="24"/>
+              </w:rPr>
+              <w:t>Pan</w:t>
+            </w:r>
+            <w:r>
+              <w:rPr>
+                <w:rFonts w:ascii="Times New Roman" w:hAnsi="Times New Roman" w:cs="Times New Roman"/>
+                <w:sz w:val="24"/>
+                <w:szCs w:val="24"/>
+              </w:rPr>
+              <w:t xml:space="preserve"> Head</w:t>
             </w:r>
           </w:p>
         </w:tc>
@@ -3567,34 +3542,21 @@
           </w:tcPr>
           <w:p>
             <w:pPr>
-              <w:shd w:val="clear" w:color="auto" w:fill="FFFFFF"/>
-              <w:jc w:val="center"/>
-              <w:rPr>
-                <w:rFonts w:ascii="Times New Roman" w:eastAsia="Times New Roman" w:hAnsi="Times New Roman" w:cs="Times New Roman"/>
-                <w:color w:val="000000" w:themeColor="text1"/>
-                <w:sz w:val="24"/>
-                <w:szCs w:val="24"/>
-              </w:rPr>
-            </w:pPr>
-            <w:r>
-              <w:rPr>
-                <w:rFonts w:ascii="Times New Roman" w:eastAsia="Times New Roman" w:hAnsi="Times New Roman" w:cs="Times New Roman"/>
-                <w:color w:val="000000" w:themeColor="text1"/>
-                <w:sz w:val="24"/>
-                <w:szCs w:val="24"/>
-              </w:rPr>
-              <w:t>Keith Porter Imaging Facility</w:t>
-            </w:r>
-          </w:p>
-          <w:p>
-            <w:pPr>
-              <w:jc w:val="center"/>
-              <w:rPr>
-                <w:rFonts w:ascii="Times New Roman" w:hAnsi="Times New Roman" w:cs="Times New Roman"/>
-                <w:sz w:val="24"/>
-                <w:szCs w:val="24"/>
-              </w:rPr>
-            </w:pPr>
+              <w:jc w:val="center"/>
+              <w:rPr>
+                <w:rFonts w:ascii="Times New Roman" w:hAnsi="Times New Roman" w:cs="Times New Roman"/>
+                <w:sz w:val="24"/>
+                <w:szCs w:val="24"/>
+              </w:rPr>
+            </w:pPr>
+            <w:r>
+              <w:rPr>
+                <w:rFonts w:ascii="Times New Roman" w:hAnsi="Times New Roman" w:cs="Times New Roman"/>
+                <w:sz w:val="24"/>
+                <w:szCs w:val="24"/>
+              </w:rPr>
+              <w:t>MMC</w:t>
+            </w:r>
           </w:p>
         </w:tc>
         <w:tc>
@@ -3614,26 +3576,12 @@
             <w:r>
               <w:rPr>
                 <w:rFonts w:ascii="Times New Roman" w:hAnsi="Times New Roman" w:cs="Times New Roman"/>
-                <w:sz w:val="24"/>
-                <w:szCs w:val="24"/>
-              </w:rPr>
-              <w:t>N</w:t>
-            </w:r>
-            <w:r>
-              <w:rPr>
-                <w:rFonts w:ascii="Times New Roman" w:hAnsi="Times New Roman" w:cs="Times New Roman"/>
-                <w:sz w:val="24"/>
-                <w:szCs w:val="24"/>
-              </w:rPr>
-              <w:t>/</w:t>
-            </w:r>
-            <w:r>
-              <w:rPr>
-                <w:rFonts w:ascii="Times New Roman" w:hAnsi="Times New Roman" w:cs="Times New Roman"/>
-                <w:sz w:val="24"/>
-                <w:szCs w:val="24"/>
-              </w:rPr>
-              <w:t>A</w:t>
+                <w:color w:val="333333"/>
+                <w:sz w:val="24"/>
+                <w:szCs w:val="18"/>
+                <w:shd w:val="clear" w:color="auto" w:fill="FFFFFF"/>
+              </w:rPr>
+              <w:t>92000A124</w:t>
             </w:r>
           </w:p>
         </w:tc>
@@ -3657,7 +3605,7 @@
                 <w:sz w:val="24"/>
                 <w:szCs w:val="24"/>
               </w:rPr>
-              <w:t>P004</w:t>
+              <w:t>N/A</w:t>
             </w:r>
           </w:p>
         </w:tc>
@@ -3681,7 +3629,7 @@
                 <w:sz w:val="24"/>
                 <w:szCs w:val="24"/>
               </w:rPr>
-              <w:t>2</w:t>
+              <w:t>3</w:t>
             </w:r>
           </w:p>
         </w:tc>
@@ -3699,14 +3647,6 @@
                 <w:szCs w:val="24"/>
               </w:rPr>
             </w:pPr>
-            <w:r>
-              <w:rPr>
-                <w:rFonts w:ascii="Times New Roman" w:hAnsi="Times New Roman" w:cs="Times New Roman"/>
-                <w:sz w:val="24"/>
-                <w:szCs w:val="24"/>
-              </w:rPr>
-              <w:t>Spark Gap</w:t>
-            </w:r>
           </w:p>
         </w:tc>
       </w:tr>
@@ -3734,7 +3674,7 @@
                 <w:sz w:val="24"/>
                 <w:szCs w:val="24"/>
               </w:rPr>
-              <w:t>Electrode</w:t>
+              <w:t>Steel Clamp</w:t>
             </w:r>
           </w:p>
         </w:tc>
@@ -3745,34 +3685,21 @@
           </w:tcPr>
           <w:p>
             <w:pPr>
-              <w:shd w:val="clear" w:color="auto" w:fill="FFFFFF"/>
-              <w:jc w:val="center"/>
-              <w:rPr>
-                <w:rFonts w:ascii="Times New Roman" w:eastAsia="Times New Roman" w:hAnsi="Times New Roman" w:cs="Times New Roman"/>
-                <w:color w:val="000000" w:themeColor="text1"/>
-                <w:sz w:val="24"/>
-                <w:szCs w:val="24"/>
-              </w:rPr>
-            </w:pPr>
-            <w:r>
-              <w:rPr>
-                <w:rFonts w:ascii="Times New Roman" w:eastAsia="Times New Roman" w:hAnsi="Times New Roman" w:cs="Times New Roman"/>
-                <w:color w:val="000000" w:themeColor="text1"/>
-                <w:sz w:val="24"/>
-                <w:szCs w:val="24"/>
-              </w:rPr>
-              <w:t>UMBC Mechanical Engineering Dept.</w:t>
-            </w:r>
-          </w:p>
-          <w:p>
-            <w:pPr>
-              <w:jc w:val="center"/>
-              <w:rPr>
-                <w:rFonts w:ascii="Times New Roman" w:hAnsi="Times New Roman" w:cs="Times New Roman"/>
-                <w:sz w:val="24"/>
-                <w:szCs w:val="24"/>
-              </w:rPr>
-            </w:pPr>
+              <w:jc w:val="center"/>
+              <w:rPr>
+                <w:rFonts w:ascii="Times New Roman" w:hAnsi="Times New Roman" w:cs="Times New Roman"/>
+                <w:sz w:val="24"/>
+                <w:szCs w:val="24"/>
+              </w:rPr>
+            </w:pPr>
+            <w:r>
+              <w:rPr>
+                <w:rFonts w:ascii="Times New Roman" w:hAnsi="Times New Roman" w:cs="Times New Roman"/>
+                <w:sz w:val="24"/>
+                <w:szCs w:val="24"/>
+              </w:rPr>
+              <w:t>MMC</w:t>
+            </w:r>
           </w:p>
         </w:tc>
         <w:tc>
@@ -3795,6 +3722,30 @@
                 <w:sz w:val="24"/>
                 <w:szCs w:val="24"/>
               </w:rPr>
+              <w:t>9429T360</w:t>
+            </w:r>
+          </w:p>
+        </w:tc>
+        <w:tc>
+          <w:tcPr>
+            <w:tcW w:w="0" w:type="auto"/>
+            <w:vAlign w:val="center"/>
+          </w:tcPr>
+          <w:p>
+            <w:pPr>
+              <w:jc w:val="center"/>
+              <w:rPr>
+                <w:rFonts w:ascii="Times New Roman" w:hAnsi="Times New Roman" w:cs="Times New Roman"/>
+                <w:sz w:val="24"/>
+                <w:szCs w:val="24"/>
+              </w:rPr>
+            </w:pPr>
+            <w:r>
+              <w:rPr>
+                <w:rFonts w:ascii="Times New Roman" w:hAnsi="Times New Roman" w:cs="Times New Roman"/>
+                <w:sz w:val="24"/>
+                <w:szCs w:val="24"/>
+              </w:rPr>
               <w:t>N</w:t>
             </w:r>
             <w:r>
@@ -3835,7 +3786,7 @@
                 <w:sz w:val="24"/>
                 <w:szCs w:val="24"/>
               </w:rPr>
-              <w:t>P001</w:t>
+              <w:t>4</w:t>
             </w:r>
           </w:p>
         </w:tc>
@@ -3859,31 +3810,25 @@
                 <w:sz w:val="24"/>
                 <w:szCs w:val="24"/>
               </w:rPr>
-              <w:t>2</w:t>
-            </w:r>
-          </w:p>
-        </w:tc>
-        <w:tc>
-          <w:tcPr>
-            <w:tcW w:w="0" w:type="auto"/>
-            <w:vAlign w:val="center"/>
-          </w:tcPr>
-          <w:p>
-            <w:pPr>
-              <w:jc w:val="center"/>
-              <w:rPr>
-                <w:rFonts w:ascii="Times New Roman" w:hAnsi="Times New Roman" w:cs="Times New Roman"/>
-                <w:sz w:val="24"/>
-                <w:szCs w:val="24"/>
-              </w:rPr>
-            </w:pPr>
-            <w:r>
-              <w:rPr>
-                <w:rFonts w:ascii="Times New Roman" w:hAnsi="Times New Roman" w:cs="Times New Roman"/>
-                <w:sz w:val="24"/>
-                <w:szCs w:val="24"/>
-              </w:rPr>
-              <w:t>Spark Gap</w:t>
+              <w:t>2-Spark Gap</w:t>
+            </w:r>
+          </w:p>
+          <w:p>
+            <w:pPr>
+              <w:jc w:val="center"/>
+              <w:rPr>
+                <w:rFonts w:ascii="Times New Roman" w:hAnsi="Times New Roman" w:cs="Times New Roman"/>
+                <w:sz w:val="24"/>
+                <w:szCs w:val="24"/>
+              </w:rPr>
+            </w:pPr>
+            <w:r>
+              <w:rPr>
+                <w:rFonts w:ascii="Times New Roman" w:hAnsi="Times New Roman" w:cs="Times New Roman"/>
+                <w:sz w:val="24"/>
+                <w:szCs w:val="24"/>
+              </w:rPr>
+              <w:t>2-Transformer</w:t>
             </w:r>
           </w:p>
         </w:tc>
@@ -3912,25 +3857,25 @@
                 <w:sz w:val="24"/>
                 <w:szCs w:val="24"/>
               </w:rPr>
-              <w:t>Electrode</w:t>
-            </w:r>
-          </w:p>
-          <w:p>
-            <w:pPr>
-              <w:jc w:val="center"/>
-              <w:rPr>
-                <w:rFonts w:ascii="Times New Roman" w:hAnsi="Times New Roman" w:cs="Times New Roman"/>
-                <w:sz w:val="24"/>
-                <w:szCs w:val="24"/>
-              </w:rPr>
-            </w:pPr>
-            <w:r>
-              <w:rPr>
-                <w:rFonts w:ascii="Times New Roman" w:hAnsi="Times New Roman" w:cs="Times New Roman"/>
-                <w:sz w:val="24"/>
-                <w:szCs w:val="24"/>
-              </w:rPr>
-              <w:t>Set Screw</w:t>
+              <w:t>Aluminum</w:t>
+            </w:r>
+          </w:p>
+          <w:p>
+            <w:pPr>
+              <w:jc w:val="center"/>
+              <w:rPr>
+                <w:rFonts w:ascii="Times New Roman" w:hAnsi="Times New Roman" w:cs="Times New Roman"/>
+                <w:sz w:val="24"/>
+                <w:szCs w:val="24"/>
+              </w:rPr>
+            </w:pPr>
+            <w:r>
+              <w:rPr>
+                <w:rFonts w:ascii="Times New Roman" w:hAnsi="Times New Roman" w:cs="Times New Roman"/>
+                <w:sz w:val="24"/>
+                <w:szCs w:val="24"/>
+              </w:rPr>
+              <w:t>Foil Wrap</w:t>
             </w:r>
           </w:p>
         </w:tc>
@@ -3941,34 +3886,21 @@
           </w:tcPr>
           <w:p>
             <w:pPr>
-              <w:shd w:val="clear" w:color="auto" w:fill="FFFFFF"/>
-              <w:jc w:val="center"/>
-              <w:rPr>
-                <w:rFonts w:ascii="Times New Roman" w:eastAsia="Times New Roman" w:hAnsi="Times New Roman" w:cs="Times New Roman"/>
-                <w:color w:val="000000" w:themeColor="text1"/>
-                <w:sz w:val="24"/>
-                <w:szCs w:val="24"/>
-              </w:rPr>
-            </w:pPr>
-            <w:r>
-              <w:rPr>
-                <w:rFonts w:ascii="Times New Roman" w:eastAsia="Times New Roman" w:hAnsi="Times New Roman" w:cs="Times New Roman"/>
-                <w:color w:val="000000" w:themeColor="text1"/>
-                <w:sz w:val="24"/>
-                <w:szCs w:val="24"/>
-              </w:rPr>
-              <w:t>UMBC Mechanical Engineering Dept.</w:t>
-            </w:r>
-          </w:p>
-          <w:p>
-            <w:pPr>
-              <w:jc w:val="center"/>
-              <w:rPr>
-                <w:rFonts w:ascii="Times New Roman" w:hAnsi="Times New Roman" w:cs="Times New Roman"/>
-                <w:sz w:val="24"/>
-                <w:szCs w:val="24"/>
-              </w:rPr>
-            </w:pPr>
+              <w:jc w:val="center"/>
+              <w:rPr>
+                <w:rFonts w:ascii="Times New Roman" w:hAnsi="Times New Roman" w:cs="Times New Roman"/>
+                <w:sz w:val="24"/>
+                <w:szCs w:val="24"/>
+              </w:rPr>
+            </w:pPr>
+            <w:r>
+              <w:rPr>
+                <w:rFonts w:ascii="Times New Roman" w:hAnsi="Times New Roman" w:cs="Times New Roman"/>
+                <w:sz w:val="24"/>
+                <w:szCs w:val="24"/>
+              </w:rPr>
+              <w:t>Giant</w:t>
+            </w:r>
           </w:p>
         </w:tc>
         <w:tc>
@@ -4031,7 +3963,7 @@
                 <w:sz w:val="24"/>
                 <w:szCs w:val="24"/>
               </w:rPr>
-              <w:t>P006</w:t>
+              <w:t>P015</w:t>
             </w:r>
           </w:p>
         </w:tc>
@@ -4055,7 +3987,7 @@
                 <w:sz w:val="24"/>
                 <w:szCs w:val="24"/>
               </w:rPr>
-              <w:t>3</w:t>
+              <w:t>1</w:t>
             </w:r>
           </w:p>
         </w:tc>
@@ -4108,7 +4040,25 @@
                 <w:sz w:val="24"/>
                 <w:szCs w:val="24"/>
               </w:rPr>
-              <w:t>Ferrite Choke</w:t>
+              <w:t>Baffle</w:t>
+            </w:r>
+          </w:p>
+          <w:p>
+            <w:pPr>
+              <w:jc w:val="center"/>
+              <w:rPr>
+                <w:rFonts w:ascii="Times New Roman" w:hAnsi="Times New Roman" w:cs="Times New Roman"/>
+                <w:sz w:val="24"/>
+                <w:szCs w:val="24"/>
+              </w:rPr>
+            </w:pPr>
+            <w:r>
+              <w:rPr>
+                <w:rFonts w:ascii="Times New Roman" w:hAnsi="Times New Roman" w:cs="Times New Roman"/>
+                <w:sz w:val="24"/>
+                <w:szCs w:val="24"/>
+              </w:rPr>
+              <w:t>Inner</w:t>
             </w:r>
           </w:p>
         </w:tc>
@@ -4119,6 +4069,27 @@
           </w:tcPr>
           <w:p>
             <w:pPr>
+              <w:shd w:val="clear" w:color="auto" w:fill="FFFFFF"/>
+              <w:jc w:val="center"/>
+              <w:rPr>
+                <w:rFonts w:ascii="Times New Roman" w:eastAsia="Times New Roman" w:hAnsi="Times New Roman" w:cs="Times New Roman"/>
+                <w:color w:val="000000" w:themeColor="text1"/>
+                <w:sz w:val="24"/>
+                <w:szCs w:val="24"/>
+              </w:rPr>
+            </w:pPr>
+            <w:r>
+              <w:rPr>
+                <w:rFonts w:ascii="Times New Roman" w:eastAsia="Times New Roman" w:hAnsi="Times New Roman" w:cs="Times New Roman"/>
+                <w:color w:val="000000" w:themeColor="text1"/>
+                <w:sz w:val="24"/>
+                <w:szCs w:val="24"/>
+              </w:rPr>
+              <w:t>Keith Porter Imaging Facility</w:t>
+            </w:r>
+          </w:p>
+          <w:p>
+            <w:pPr>
               <w:jc w:val="center"/>
               <w:rPr>
                 <w:rFonts w:ascii="Times New Roman" w:hAnsi="Times New Roman" w:cs="Times New Roman"/>
@@ -4142,6 +4113,30 @@
                 <w:szCs w:val="24"/>
               </w:rPr>
             </w:pPr>
+            <w:r>
+              <w:rPr>
+                <w:rFonts w:ascii="Times New Roman" w:hAnsi="Times New Roman" w:cs="Times New Roman"/>
+                <w:sz w:val="24"/>
+                <w:szCs w:val="24"/>
+              </w:rPr>
+              <w:t>N</w:t>
+            </w:r>
+            <w:r>
+              <w:rPr>
+                <w:rFonts w:ascii="Times New Roman" w:hAnsi="Times New Roman" w:cs="Times New Roman"/>
+                <w:sz w:val="24"/>
+                <w:szCs w:val="24"/>
+              </w:rPr>
+              <w:t>/</w:t>
+            </w:r>
+            <w:r>
+              <w:rPr>
+                <w:rFonts w:ascii="Times New Roman" w:hAnsi="Times New Roman" w:cs="Times New Roman"/>
+                <w:sz w:val="24"/>
+                <w:szCs w:val="24"/>
+              </w:rPr>
+              <w:t>A</w:t>
+            </w:r>
           </w:p>
         </w:tc>
         <w:tc>
@@ -4164,7 +4159,7 @@
                 <w:sz w:val="24"/>
                 <w:szCs w:val="24"/>
               </w:rPr>
-              <w:t>NA</w:t>
+              <w:t>P003</w:t>
             </w:r>
           </w:p>
         </w:tc>
@@ -4212,7 +4207,7 @@
                 <w:sz w:val="24"/>
                 <w:szCs w:val="24"/>
               </w:rPr>
-              <w:t>Transformer</w:t>
+              <w:t>Spark Gap</w:t>
             </w:r>
           </w:p>
         </w:tc>
@@ -4241,7 +4236,25 @@
                 <w:sz w:val="24"/>
                 <w:szCs w:val="24"/>
               </w:rPr>
-              <w:t>Quartz Tube</w:t>
+              <w:t>Baffle</w:t>
+            </w:r>
+          </w:p>
+          <w:p>
+            <w:pPr>
+              <w:jc w:val="center"/>
+              <w:rPr>
+                <w:rFonts w:ascii="Times New Roman" w:hAnsi="Times New Roman" w:cs="Times New Roman"/>
+                <w:sz w:val="24"/>
+                <w:szCs w:val="24"/>
+              </w:rPr>
+            </w:pPr>
+            <w:r>
+              <w:rPr>
+                <w:rFonts w:ascii="Times New Roman" w:hAnsi="Times New Roman" w:cs="Times New Roman"/>
+                <w:sz w:val="24"/>
+                <w:szCs w:val="24"/>
+              </w:rPr>
+              <w:t>Outer</w:t>
             </w:r>
           </w:p>
         </w:tc>
@@ -4252,22 +4265,34 @@
           </w:tcPr>
           <w:p>
             <w:pPr>
-              <w:jc w:val="center"/>
-              <w:rPr>
-                <w:rFonts w:ascii="Times New Roman" w:hAnsi="Times New Roman" w:cs="Times New Roman"/>
-                <w:sz w:val="24"/>
-                <w:szCs w:val="24"/>
-              </w:rPr>
-            </w:pPr>
-            <w:r>
+              <w:shd w:val="clear" w:color="auto" w:fill="FFFFFF"/>
+              <w:jc w:val="center"/>
               <w:rPr>
                 <w:rFonts w:ascii="Times New Roman" w:eastAsia="Times New Roman" w:hAnsi="Times New Roman" w:cs="Times New Roman"/>
                 <w:color w:val="000000" w:themeColor="text1"/>
                 <w:sz w:val="24"/>
                 <w:szCs w:val="24"/>
               </w:rPr>
-              <w:t>GREATGLAS, Inc.</w:t>
-            </w:r>
+            </w:pPr>
+            <w:r>
+              <w:rPr>
+                <w:rFonts w:ascii="Times New Roman" w:eastAsia="Times New Roman" w:hAnsi="Times New Roman" w:cs="Times New Roman"/>
+                <w:color w:val="000000" w:themeColor="text1"/>
+                <w:sz w:val="24"/>
+                <w:szCs w:val="24"/>
+              </w:rPr>
+              <w:t>Keith Porter Imaging Facility</w:t>
+            </w:r>
+          </w:p>
+          <w:p>
+            <w:pPr>
+              <w:jc w:val="center"/>
+              <w:rPr>
+                <w:rFonts w:ascii="Times New Roman" w:hAnsi="Times New Roman" w:cs="Times New Roman"/>
+                <w:sz w:val="24"/>
+                <w:szCs w:val="24"/>
+              </w:rPr>
+            </w:pPr>
           </w:p>
         </w:tc>
         <w:tc>
@@ -4284,6 +4309,30 @@
                 <w:szCs w:val="24"/>
               </w:rPr>
             </w:pPr>
+            <w:r>
+              <w:rPr>
+                <w:rFonts w:ascii="Times New Roman" w:hAnsi="Times New Roman" w:cs="Times New Roman"/>
+                <w:sz w:val="24"/>
+                <w:szCs w:val="24"/>
+              </w:rPr>
+              <w:t>N</w:t>
+            </w:r>
+            <w:r>
+              <w:rPr>
+                <w:rFonts w:ascii="Times New Roman" w:hAnsi="Times New Roman" w:cs="Times New Roman"/>
+                <w:sz w:val="24"/>
+                <w:szCs w:val="24"/>
+              </w:rPr>
+              <w:t>/</w:t>
+            </w:r>
+            <w:r>
+              <w:rPr>
+                <w:rFonts w:ascii="Times New Roman" w:hAnsi="Times New Roman" w:cs="Times New Roman"/>
+                <w:sz w:val="24"/>
+                <w:szCs w:val="24"/>
+              </w:rPr>
+              <w:t>A</w:t>
+            </w:r>
           </w:p>
         </w:tc>
         <w:tc>
@@ -4306,7 +4355,7 @@
                 <w:sz w:val="24"/>
                 <w:szCs w:val="24"/>
               </w:rPr>
-              <w:t>P025</w:t>
+              <w:t>P004</w:t>
             </w:r>
           </w:p>
         </w:tc>
@@ -4330,7 +4379,7 @@
                 <w:sz w:val="24"/>
                 <w:szCs w:val="24"/>
               </w:rPr>
-              <w:t>1</w:t>
+              <w:t>2</w:t>
             </w:r>
           </w:p>
         </w:tc>
@@ -4383,7 +4432,7 @@
                 <w:sz w:val="24"/>
                 <w:szCs w:val="24"/>
               </w:rPr>
-              <w:t>Spark Gap Shielding Top</w:t>
+              <w:t>Electrode</w:t>
             </w:r>
           </w:p>
         </w:tc>
@@ -4394,6 +4443,27 @@
           </w:tcPr>
           <w:p>
             <w:pPr>
+              <w:shd w:val="clear" w:color="auto" w:fill="FFFFFF"/>
+              <w:jc w:val="center"/>
+              <w:rPr>
+                <w:rFonts w:ascii="Times New Roman" w:eastAsia="Times New Roman" w:hAnsi="Times New Roman" w:cs="Times New Roman"/>
+                <w:color w:val="000000" w:themeColor="text1"/>
+                <w:sz w:val="24"/>
+                <w:szCs w:val="24"/>
+              </w:rPr>
+            </w:pPr>
+            <w:r>
+              <w:rPr>
+                <w:rFonts w:ascii="Times New Roman" w:eastAsia="Times New Roman" w:hAnsi="Times New Roman" w:cs="Times New Roman"/>
+                <w:color w:val="000000" w:themeColor="text1"/>
+                <w:sz w:val="24"/>
+                <w:szCs w:val="24"/>
+              </w:rPr>
+              <w:t>UMBC Mechanical Engineering Dept.</w:t>
+            </w:r>
+          </w:p>
+          <w:p>
+            <w:pPr>
               <w:jc w:val="center"/>
               <w:rPr>
                 <w:rFonts w:ascii="Times New Roman" w:hAnsi="Times New Roman" w:cs="Times New Roman"/>
@@ -4417,6 +4487,30 @@
                 <w:szCs w:val="24"/>
               </w:rPr>
             </w:pPr>
+            <w:r>
+              <w:rPr>
+                <w:rFonts w:ascii="Times New Roman" w:hAnsi="Times New Roman" w:cs="Times New Roman"/>
+                <w:sz w:val="24"/>
+                <w:szCs w:val="24"/>
+              </w:rPr>
+              <w:t>N</w:t>
+            </w:r>
+            <w:r>
+              <w:rPr>
+                <w:rFonts w:ascii="Times New Roman" w:hAnsi="Times New Roman" w:cs="Times New Roman"/>
+                <w:sz w:val="24"/>
+                <w:szCs w:val="24"/>
+              </w:rPr>
+              <w:t>/</w:t>
+            </w:r>
+            <w:r>
+              <w:rPr>
+                <w:rFonts w:ascii="Times New Roman" w:hAnsi="Times New Roman" w:cs="Times New Roman"/>
+                <w:sz w:val="24"/>
+                <w:szCs w:val="24"/>
+              </w:rPr>
+              <w:t>A</w:t>
+            </w:r>
           </w:p>
         </w:tc>
         <w:tc>
@@ -4439,7 +4533,7 @@
                 <w:sz w:val="24"/>
                 <w:szCs w:val="24"/>
               </w:rPr>
-              <w:t>P029</w:t>
+              <w:t>P001</w:t>
             </w:r>
           </w:p>
         </w:tc>
@@ -4463,7 +4557,7 @@
                 <w:sz w:val="24"/>
                 <w:szCs w:val="24"/>
               </w:rPr>
-              <w:t>1</w:t>
+              <w:t>2</w:t>
             </w:r>
           </w:p>
         </w:tc>
@@ -4516,7 +4610,25 @@
                 <w:sz w:val="24"/>
                 <w:szCs w:val="24"/>
               </w:rPr>
-              <w:t>Spark Gap Shielding Middle</w:t>
+              <w:t>Electrode</w:t>
+            </w:r>
+          </w:p>
+          <w:p>
+            <w:pPr>
+              <w:jc w:val="center"/>
+              <w:rPr>
+                <w:rFonts w:ascii="Times New Roman" w:hAnsi="Times New Roman" w:cs="Times New Roman"/>
+                <w:sz w:val="24"/>
+                <w:szCs w:val="24"/>
+              </w:rPr>
+            </w:pPr>
+            <w:r>
+              <w:rPr>
+                <w:rFonts w:ascii="Times New Roman" w:hAnsi="Times New Roman" w:cs="Times New Roman"/>
+                <w:sz w:val="24"/>
+                <w:szCs w:val="24"/>
+              </w:rPr>
+              <w:t>Set Screw</w:t>
             </w:r>
           </w:p>
         </w:tc>
@@ -4527,6 +4639,27 @@
           </w:tcPr>
           <w:p>
             <w:pPr>
+              <w:shd w:val="clear" w:color="auto" w:fill="FFFFFF"/>
+              <w:jc w:val="center"/>
+              <w:rPr>
+                <w:rFonts w:ascii="Times New Roman" w:eastAsia="Times New Roman" w:hAnsi="Times New Roman" w:cs="Times New Roman"/>
+                <w:color w:val="000000" w:themeColor="text1"/>
+                <w:sz w:val="24"/>
+                <w:szCs w:val="24"/>
+              </w:rPr>
+            </w:pPr>
+            <w:r>
+              <w:rPr>
+                <w:rFonts w:ascii="Times New Roman" w:eastAsia="Times New Roman" w:hAnsi="Times New Roman" w:cs="Times New Roman"/>
+                <w:color w:val="000000" w:themeColor="text1"/>
+                <w:sz w:val="24"/>
+                <w:szCs w:val="24"/>
+              </w:rPr>
+              <w:t>UMBC Mechanical Engineering Dept.</w:t>
+            </w:r>
+          </w:p>
+          <w:p>
+            <w:pPr>
               <w:jc w:val="center"/>
               <w:rPr>
                 <w:rFonts w:ascii="Times New Roman" w:hAnsi="Times New Roman" w:cs="Times New Roman"/>
@@ -4550,6 +4683,30 @@
                 <w:szCs w:val="24"/>
               </w:rPr>
             </w:pPr>
+            <w:r>
+              <w:rPr>
+                <w:rFonts w:ascii="Times New Roman" w:hAnsi="Times New Roman" w:cs="Times New Roman"/>
+                <w:sz w:val="24"/>
+                <w:szCs w:val="24"/>
+              </w:rPr>
+              <w:t>N</w:t>
+            </w:r>
+            <w:r>
+              <w:rPr>
+                <w:rFonts w:ascii="Times New Roman" w:hAnsi="Times New Roman" w:cs="Times New Roman"/>
+                <w:sz w:val="24"/>
+                <w:szCs w:val="24"/>
+              </w:rPr>
+              <w:t>/</w:t>
+            </w:r>
+            <w:r>
+              <w:rPr>
+                <w:rFonts w:ascii="Times New Roman" w:hAnsi="Times New Roman" w:cs="Times New Roman"/>
+                <w:sz w:val="24"/>
+                <w:szCs w:val="24"/>
+              </w:rPr>
+              <w:t>A</w:t>
+            </w:r>
           </w:p>
         </w:tc>
         <w:tc>
@@ -4572,7 +4729,7 @@
                 <w:sz w:val="24"/>
                 <w:szCs w:val="24"/>
               </w:rPr>
-              <w:t>P028</w:t>
+              <w:t>P006</w:t>
             </w:r>
           </w:p>
         </w:tc>
@@ -4596,7 +4753,7 @@
                 <w:sz w:val="24"/>
                 <w:szCs w:val="24"/>
               </w:rPr>
-              <w:t>1</w:t>
+              <w:t>3</w:t>
             </w:r>
           </w:p>
         </w:tc>
@@ -4650,6 +4807,563 @@
                 <w:szCs w:val="24"/>
               </w:rPr>
               <w:lastRenderedPageBreak/>
+              <w:t>Ferrite Choke</w:t>
+            </w:r>
+          </w:p>
+        </w:tc>
+        <w:tc>
+          <w:tcPr>
+            <w:tcW w:w="0" w:type="auto"/>
+            <w:vAlign w:val="center"/>
+          </w:tcPr>
+          <w:p>
+            <w:pPr>
+              <w:jc w:val="center"/>
+              <w:rPr>
+                <w:rFonts w:ascii="Times New Roman" w:hAnsi="Times New Roman" w:cs="Times New Roman"/>
+                <w:sz w:val="24"/>
+                <w:szCs w:val="24"/>
+              </w:rPr>
+            </w:pPr>
+          </w:p>
+        </w:tc>
+        <w:tc>
+          <w:tcPr>
+            <w:tcW w:w="0" w:type="auto"/>
+            <w:vAlign w:val="center"/>
+          </w:tcPr>
+          <w:p>
+            <w:pPr>
+              <w:jc w:val="center"/>
+              <w:rPr>
+                <w:rFonts w:ascii="Times New Roman" w:hAnsi="Times New Roman" w:cs="Times New Roman"/>
+                <w:sz w:val="24"/>
+                <w:szCs w:val="24"/>
+              </w:rPr>
+            </w:pPr>
+          </w:p>
+        </w:tc>
+        <w:tc>
+          <w:tcPr>
+            <w:tcW w:w="0" w:type="auto"/>
+            <w:vAlign w:val="center"/>
+          </w:tcPr>
+          <w:p>
+            <w:pPr>
+              <w:jc w:val="center"/>
+              <w:rPr>
+                <w:rFonts w:ascii="Times New Roman" w:hAnsi="Times New Roman" w:cs="Times New Roman"/>
+                <w:sz w:val="24"/>
+                <w:szCs w:val="24"/>
+              </w:rPr>
+            </w:pPr>
+            <w:r>
+              <w:rPr>
+                <w:rFonts w:ascii="Times New Roman" w:hAnsi="Times New Roman" w:cs="Times New Roman"/>
+                <w:sz w:val="24"/>
+                <w:szCs w:val="24"/>
+              </w:rPr>
+              <w:t>N</w:t>
+            </w:r>
+            <w:r>
+              <w:rPr>
+                <w:rFonts w:ascii="Times New Roman" w:hAnsi="Times New Roman" w:cs="Times New Roman"/>
+                <w:sz w:val="24"/>
+                <w:szCs w:val="24"/>
+              </w:rPr>
+              <w:t>/</w:t>
+            </w:r>
+            <w:r>
+              <w:rPr>
+                <w:rFonts w:ascii="Times New Roman" w:hAnsi="Times New Roman" w:cs="Times New Roman"/>
+                <w:sz w:val="24"/>
+                <w:szCs w:val="24"/>
+              </w:rPr>
+              <w:t>A</w:t>
+            </w:r>
+          </w:p>
+        </w:tc>
+        <w:tc>
+          <w:tcPr>
+            <w:tcW w:w="0" w:type="auto"/>
+            <w:vAlign w:val="center"/>
+          </w:tcPr>
+          <w:p>
+            <w:pPr>
+              <w:jc w:val="center"/>
+              <w:rPr>
+                <w:rFonts w:ascii="Times New Roman" w:hAnsi="Times New Roman" w:cs="Times New Roman"/>
+                <w:sz w:val="24"/>
+                <w:szCs w:val="24"/>
+              </w:rPr>
+            </w:pPr>
+            <w:r>
+              <w:rPr>
+                <w:rFonts w:ascii="Times New Roman" w:hAnsi="Times New Roman" w:cs="Times New Roman"/>
+                <w:sz w:val="24"/>
+                <w:szCs w:val="24"/>
+              </w:rPr>
+              <w:t>2</w:t>
+            </w:r>
+          </w:p>
+        </w:tc>
+        <w:tc>
+          <w:tcPr>
+            <w:tcW w:w="0" w:type="auto"/>
+            <w:vAlign w:val="center"/>
+          </w:tcPr>
+          <w:p>
+            <w:pPr>
+              <w:jc w:val="center"/>
+              <w:rPr>
+                <w:rFonts w:ascii="Times New Roman" w:hAnsi="Times New Roman" w:cs="Times New Roman"/>
+                <w:sz w:val="24"/>
+                <w:szCs w:val="24"/>
+              </w:rPr>
+            </w:pPr>
+            <w:r>
+              <w:rPr>
+                <w:rFonts w:ascii="Times New Roman" w:hAnsi="Times New Roman" w:cs="Times New Roman"/>
+                <w:sz w:val="24"/>
+                <w:szCs w:val="24"/>
+              </w:rPr>
+              <w:t>Transformer</w:t>
+            </w:r>
+          </w:p>
+        </w:tc>
+      </w:tr>
+      <w:tr>
+        <w:trPr>
+          <w:trHeight w:val="720"/>
+        </w:trPr>
+        <w:tc>
+          <w:tcPr>
+            <w:tcW w:w="0" w:type="auto"/>
+            <w:vAlign w:val="center"/>
+          </w:tcPr>
+          <w:p>
+            <w:pPr>
+              <w:jc w:val="center"/>
+              <w:rPr>
+                <w:rFonts w:ascii="Times New Roman" w:hAnsi="Times New Roman" w:cs="Times New Roman"/>
+                <w:sz w:val="24"/>
+                <w:szCs w:val="24"/>
+              </w:rPr>
+            </w:pPr>
+            <w:r>
+              <w:rPr>
+                <w:rFonts w:ascii="Times New Roman" w:hAnsi="Times New Roman" w:cs="Times New Roman"/>
+                <w:sz w:val="24"/>
+                <w:szCs w:val="24"/>
+              </w:rPr>
+              <w:t>Quartz Tube</w:t>
+            </w:r>
+          </w:p>
+        </w:tc>
+        <w:tc>
+          <w:tcPr>
+            <w:tcW w:w="0" w:type="auto"/>
+            <w:vAlign w:val="center"/>
+          </w:tcPr>
+          <w:p>
+            <w:pPr>
+              <w:jc w:val="center"/>
+              <w:rPr>
+                <w:rFonts w:ascii="Times New Roman" w:hAnsi="Times New Roman" w:cs="Times New Roman"/>
+                <w:sz w:val="24"/>
+                <w:szCs w:val="24"/>
+              </w:rPr>
+            </w:pPr>
+            <w:r>
+              <w:rPr>
+                <w:rFonts w:ascii="Times New Roman" w:eastAsia="Times New Roman" w:hAnsi="Times New Roman" w:cs="Times New Roman"/>
+                <w:color w:val="000000" w:themeColor="text1"/>
+                <w:sz w:val="24"/>
+                <w:szCs w:val="24"/>
+              </w:rPr>
+              <w:t>GREATGLAS, Inc.</w:t>
+            </w:r>
+          </w:p>
+        </w:tc>
+        <w:tc>
+          <w:tcPr>
+            <w:tcW w:w="0" w:type="auto"/>
+            <w:vAlign w:val="center"/>
+          </w:tcPr>
+          <w:p>
+            <w:pPr>
+              <w:jc w:val="center"/>
+              <w:rPr>
+                <w:rFonts w:ascii="Times New Roman" w:hAnsi="Times New Roman" w:cs="Times New Roman"/>
+                <w:sz w:val="24"/>
+                <w:szCs w:val="24"/>
+              </w:rPr>
+            </w:pPr>
+          </w:p>
+        </w:tc>
+        <w:tc>
+          <w:tcPr>
+            <w:tcW w:w="0" w:type="auto"/>
+            <w:vAlign w:val="center"/>
+          </w:tcPr>
+          <w:p>
+            <w:pPr>
+              <w:jc w:val="center"/>
+              <w:rPr>
+                <w:rFonts w:ascii="Times New Roman" w:hAnsi="Times New Roman" w:cs="Times New Roman"/>
+                <w:sz w:val="24"/>
+                <w:szCs w:val="24"/>
+              </w:rPr>
+            </w:pPr>
+            <w:r>
+              <w:rPr>
+                <w:rFonts w:ascii="Times New Roman" w:hAnsi="Times New Roman" w:cs="Times New Roman"/>
+                <w:sz w:val="24"/>
+                <w:szCs w:val="24"/>
+              </w:rPr>
+              <w:t>P025</w:t>
+            </w:r>
+          </w:p>
+        </w:tc>
+        <w:tc>
+          <w:tcPr>
+            <w:tcW w:w="0" w:type="auto"/>
+            <w:vAlign w:val="center"/>
+          </w:tcPr>
+          <w:p>
+            <w:pPr>
+              <w:jc w:val="center"/>
+              <w:rPr>
+                <w:rFonts w:ascii="Times New Roman" w:hAnsi="Times New Roman" w:cs="Times New Roman"/>
+                <w:sz w:val="24"/>
+                <w:szCs w:val="24"/>
+              </w:rPr>
+            </w:pPr>
+            <w:r>
+              <w:rPr>
+                <w:rFonts w:ascii="Times New Roman" w:hAnsi="Times New Roman" w:cs="Times New Roman"/>
+                <w:sz w:val="24"/>
+                <w:szCs w:val="24"/>
+              </w:rPr>
+              <w:t>1</w:t>
+            </w:r>
+          </w:p>
+        </w:tc>
+        <w:tc>
+          <w:tcPr>
+            <w:tcW w:w="0" w:type="auto"/>
+            <w:vAlign w:val="center"/>
+          </w:tcPr>
+          <w:p>
+            <w:pPr>
+              <w:jc w:val="center"/>
+              <w:rPr>
+                <w:rFonts w:ascii="Times New Roman" w:hAnsi="Times New Roman" w:cs="Times New Roman"/>
+                <w:sz w:val="24"/>
+                <w:szCs w:val="24"/>
+              </w:rPr>
+            </w:pPr>
+            <w:r>
+              <w:rPr>
+                <w:rFonts w:ascii="Times New Roman" w:hAnsi="Times New Roman" w:cs="Times New Roman"/>
+                <w:sz w:val="24"/>
+                <w:szCs w:val="24"/>
+              </w:rPr>
+              <w:t>Spark Gap</w:t>
+            </w:r>
+          </w:p>
+        </w:tc>
+      </w:tr>
+      <w:tr>
+        <w:trPr>
+          <w:trHeight w:val="720"/>
+        </w:trPr>
+        <w:tc>
+          <w:tcPr>
+            <w:tcW w:w="0" w:type="auto"/>
+            <w:vAlign w:val="center"/>
+          </w:tcPr>
+          <w:p>
+            <w:pPr>
+              <w:jc w:val="center"/>
+              <w:rPr>
+                <w:rFonts w:ascii="Times New Roman" w:hAnsi="Times New Roman" w:cs="Times New Roman"/>
+                <w:sz w:val="24"/>
+                <w:szCs w:val="24"/>
+              </w:rPr>
+            </w:pPr>
+            <w:r>
+              <w:rPr>
+                <w:rFonts w:ascii="Times New Roman" w:hAnsi="Times New Roman" w:cs="Times New Roman"/>
+                <w:sz w:val="24"/>
+                <w:szCs w:val="24"/>
+              </w:rPr>
+              <w:t>Spark Gap Shielding Top</w:t>
+            </w:r>
+          </w:p>
+        </w:tc>
+        <w:tc>
+          <w:tcPr>
+            <w:tcW w:w="0" w:type="auto"/>
+            <w:vAlign w:val="center"/>
+          </w:tcPr>
+          <w:p>
+            <w:pPr>
+              <w:jc w:val="center"/>
+              <w:rPr>
+                <w:rFonts w:ascii="Times New Roman" w:hAnsi="Times New Roman" w:cs="Times New Roman"/>
+                <w:sz w:val="24"/>
+                <w:szCs w:val="24"/>
+              </w:rPr>
+            </w:pPr>
+          </w:p>
+        </w:tc>
+        <w:tc>
+          <w:tcPr>
+            <w:tcW w:w="0" w:type="auto"/>
+            <w:vAlign w:val="center"/>
+          </w:tcPr>
+          <w:p>
+            <w:pPr>
+              <w:jc w:val="center"/>
+              <w:rPr>
+                <w:rFonts w:ascii="Times New Roman" w:hAnsi="Times New Roman" w:cs="Times New Roman"/>
+                <w:sz w:val="24"/>
+                <w:szCs w:val="24"/>
+              </w:rPr>
+            </w:pPr>
+          </w:p>
+        </w:tc>
+        <w:tc>
+          <w:tcPr>
+            <w:tcW w:w="0" w:type="auto"/>
+            <w:vAlign w:val="center"/>
+          </w:tcPr>
+          <w:p>
+            <w:pPr>
+              <w:jc w:val="center"/>
+              <w:rPr>
+                <w:rFonts w:ascii="Times New Roman" w:hAnsi="Times New Roman" w:cs="Times New Roman"/>
+                <w:sz w:val="24"/>
+                <w:szCs w:val="24"/>
+              </w:rPr>
+            </w:pPr>
+            <w:r>
+              <w:rPr>
+                <w:rFonts w:ascii="Times New Roman" w:hAnsi="Times New Roman" w:cs="Times New Roman"/>
+                <w:sz w:val="24"/>
+                <w:szCs w:val="24"/>
+              </w:rPr>
+              <w:t>P029</w:t>
+            </w:r>
+          </w:p>
+        </w:tc>
+        <w:tc>
+          <w:tcPr>
+            <w:tcW w:w="0" w:type="auto"/>
+            <w:vAlign w:val="center"/>
+          </w:tcPr>
+          <w:p>
+            <w:pPr>
+              <w:jc w:val="center"/>
+              <w:rPr>
+                <w:rFonts w:ascii="Times New Roman" w:hAnsi="Times New Roman" w:cs="Times New Roman"/>
+                <w:sz w:val="24"/>
+                <w:szCs w:val="24"/>
+              </w:rPr>
+            </w:pPr>
+            <w:r>
+              <w:rPr>
+                <w:rFonts w:ascii="Times New Roman" w:hAnsi="Times New Roman" w:cs="Times New Roman"/>
+                <w:sz w:val="24"/>
+                <w:szCs w:val="24"/>
+              </w:rPr>
+              <w:t>1</w:t>
+            </w:r>
+          </w:p>
+        </w:tc>
+        <w:tc>
+          <w:tcPr>
+            <w:tcW w:w="0" w:type="auto"/>
+            <w:vAlign w:val="center"/>
+          </w:tcPr>
+          <w:p>
+            <w:pPr>
+              <w:jc w:val="center"/>
+              <w:rPr>
+                <w:rFonts w:ascii="Times New Roman" w:hAnsi="Times New Roman" w:cs="Times New Roman"/>
+                <w:sz w:val="24"/>
+                <w:szCs w:val="24"/>
+              </w:rPr>
+            </w:pPr>
+            <w:r>
+              <w:rPr>
+                <w:rFonts w:ascii="Times New Roman" w:hAnsi="Times New Roman" w:cs="Times New Roman"/>
+                <w:sz w:val="24"/>
+                <w:szCs w:val="24"/>
+              </w:rPr>
+              <w:t>Spark Gap</w:t>
+            </w:r>
+          </w:p>
+        </w:tc>
+      </w:tr>
+      <w:tr>
+        <w:trPr>
+          <w:trHeight w:val="720"/>
+        </w:trPr>
+        <w:tc>
+          <w:tcPr>
+            <w:tcW w:w="0" w:type="auto"/>
+            <w:vAlign w:val="center"/>
+          </w:tcPr>
+          <w:p>
+            <w:pPr>
+              <w:jc w:val="center"/>
+              <w:rPr>
+                <w:rFonts w:ascii="Times New Roman" w:hAnsi="Times New Roman" w:cs="Times New Roman"/>
+                <w:sz w:val="24"/>
+                <w:szCs w:val="24"/>
+              </w:rPr>
+            </w:pPr>
+            <w:r>
+              <w:rPr>
+                <w:rFonts w:ascii="Times New Roman" w:hAnsi="Times New Roman" w:cs="Times New Roman"/>
+                <w:sz w:val="24"/>
+                <w:szCs w:val="24"/>
+              </w:rPr>
+              <w:t>Spark Gap Shielding Middle</w:t>
+            </w:r>
+          </w:p>
+        </w:tc>
+        <w:tc>
+          <w:tcPr>
+            <w:tcW w:w="0" w:type="auto"/>
+            <w:vAlign w:val="center"/>
+          </w:tcPr>
+          <w:p>
+            <w:pPr>
+              <w:jc w:val="center"/>
+              <w:rPr>
+                <w:rFonts w:ascii="Times New Roman" w:hAnsi="Times New Roman" w:cs="Times New Roman"/>
+                <w:sz w:val="24"/>
+                <w:szCs w:val="24"/>
+              </w:rPr>
+            </w:pPr>
+          </w:p>
+        </w:tc>
+        <w:tc>
+          <w:tcPr>
+            <w:tcW w:w="0" w:type="auto"/>
+            <w:vAlign w:val="center"/>
+          </w:tcPr>
+          <w:p>
+            <w:pPr>
+              <w:jc w:val="center"/>
+              <w:rPr>
+                <w:rFonts w:ascii="Times New Roman" w:hAnsi="Times New Roman" w:cs="Times New Roman"/>
+                <w:sz w:val="24"/>
+                <w:szCs w:val="24"/>
+              </w:rPr>
+            </w:pPr>
+          </w:p>
+        </w:tc>
+        <w:tc>
+          <w:tcPr>
+            <w:tcW w:w="0" w:type="auto"/>
+            <w:vAlign w:val="center"/>
+          </w:tcPr>
+          <w:p>
+            <w:pPr>
+              <w:jc w:val="center"/>
+              <w:rPr>
+                <w:rFonts w:ascii="Times New Roman" w:hAnsi="Times New Roman" w:cs="Times New Roman"/>
+                <w:sz w:val="24"/>
+                <w:szCs w:val="24"/>
+              </w:rPr>
+            </w:pPr>
+            <w:r>
+              <w:rPr>
+                <w:rFonts w:ascii="Times New Roman" w:hAnsi="Times New Roman" w:cs="Times New Roman"/>
+                <w:sz w:val="24"/>
+                <w:szCs w:val="24"/>
+              </w:rPr>
+              <w:t>P028</w:t>
+            </w:r>
+          </w:p>
+        </w:tc>
+        <w:tc>
+          <w:tcPr>
+            <w:tcW w:w="0" w:type="auto"/>
+            <w:vAlign w:val="center"/>
+          </w:tcPr>
+          <w:p>
+            <w:pPr>
+              <w:jc w:val="center"/>
+              <w:rPr>
+                <w:rFonts w:ascii="Times New Roman" w:hAnsi="Times New Roman" w:cs="Times New Roman"/>
+                <w:sz w:val="24"/>
+                <w:szCs w:val="24"/>
+              </w:rPr>
+            </w:pPr>
+            <w:r>
+              <w:rPr>
+                <w:rFonts w:ascii="Times New Roman" w:hAnsi="Times New Roman" w:cs="Times New Roman"/>
+                <w:sz w:val="24"/>
+                <w:szCs w:val="24"/>
+              </w:rPr>
+              <w:t>1</w:t>
+            </w:r>
+          </w:p>
+        </w:tc>
+        <w:tc>
+          <w:tcPr>
+            <w:tcW w:w="0" w:type="auto"/>
+            <w:vAlign w:val="center"/>
+          </w:tcPr>
+          <w:p>
+            <w:pPr>
+              <w:jc w:val="center"/>
+              <w:rPr>
+                <w:rFonts w:ascii="Times New Roman" w:hAnsi="Times New Roman" w:cs="Times New Roman"/>
+                <w:sz w:val="24"/>
+                <w:szCs w:val="24"/>
+              </w:rPr>
+            </w:pPr>
+            <w:r>
+              <w:rPr>
+                <w:rFonts w:ascii="Times New Roman" w:hAnsi="Times New Roman" w:cs="Times New Roman"/>
+                <w:sz w:val="24"/>
+                <w:szCs w:val="24"/>
+              </w:rPr>
+              <w:t>Spark Gap</w:t>
+            </w:r>
+          </w:p>
+        </w:tc>
+      </w:tr>
+      <w:tr>
+        <w:trPr>
+          <w:trHeight w:val="720"/>
+        </w:trPr>
+        <w:tc>
+          <w:tcPr>
+            <w:tcW w:w="0" w:type="auto"/>
+            <w:vAlign w:val="center"/>
+          </w:tcPr>
+          <w:p>
+            <w:pPr>
+              <w:jc w:val="center"/>
+              <w:rPr>
+                <w:rFonts w:ascii="Times New Roman" w:hAnsi="Times New Roman" w:cs="Times New Roman"/>
+                <w:sz w:val="24"/>
+                <w:szCs w:val="24"/>
+              </w:rPr>
+            </w:pPr>
+            <w:r>
+              <w:rPr>
+                <w:rFonts w:ascii="Times New Roman" w:hAnsi="Times New Roman" w:cs="Times New Roman"/>
+                <w:sz w:val="24"/>
+                <w:szCs w:val="24"/>
+              </w:rPr>
               <w:t>Spark Gap Shielding Bottom</w:t>
             </w:r>
           </w:p>
@@ -6189,7 +6903,7 @@
           <w:szCs w:val="24"/>
         </w:rPr>
       </w:pPr>
-      <w:hyperlink r:id="rId10" w:history="1">
+      <w:hyperlink r:id="rId11" w:history="1">
         <w:r>
           <w:rPr>
             <w:rStyle w:val="Hyperlink"/>
@@ -6254,7 +6968,7 @@
           <w:szCs w:val="24"/>
         </w:rPr>
       </w:pPr>
-      <w:hyperlink r:id="rId11" w:history="1">
+      <w:hyperlink r:id="rId12" w:history="1">
         <w:r>
           <w:rPr>
             <w:rStyle w:val="Hyperlink"/>
@@ -6651,7 +7365,7 @@
           <w:szCs w:val="24"/>
         </w:rPr>
       </w:pPr>
-      <w:hyperlink r:id="rId12" w:history="1">
+      <w:hyperlink r:id="rId13" w:history="1">
         <w:r>
           <w:rPr>
             <w:rStyle w:val="Hyperlink"/>
@@ -6711,8 +7425,19 @@
           <w:sz w:val="24"/>
           <w:szCs w:val="24"/>
         </w:rPr>
-        <w:t>, Inc</w:t>
-      </w:r>
+        <w:t xml:space="preserve">, </w:t>
+      </w:r>
+      <w:proofErr w:type="spellStart"/>
+      <w:r>
+        <w:rPr>
+          <w:rFonts w:ascii="Times New Roman" w:eastAsia="Times New Roman" w:hAnsi="Times New Roman" w:cs="Times New Roman"/>
+          <w:color w:val="000000" w:themeColor="text1"/>
+          <w:sz w:val="24"/>
+          <w:szCs w:val="24"/>
+        </w:rPr>
+        <w:t>Inc</w:t>
+      </w:r>
+      <w:proofErr w:type="spellEnd"/>
     </w:p>
     <w:p>
       <w:pPr>
@@ -7046,7 +7771,7 @@
                     <pic:cNvPicPr/>
                   </pic:nvPicPr>
                   <pic:blipFill rotWithShape="1">
-                    <a:blip r:embed="rId13">
+                    <a:blip r:embed="rId14">
                       <a:extLst>
                         <a:ext uri="{28A0092B-C50C-407E-A947-70E740481C1C}">
                           <a14:useLocalDpi xmlns:a14="http://schemas.microsoft.com/office/drawing/2010/main" val="0"/>
@@ -7278,7 +8003,7 @@
                     <pic:cNvPicPr/>
                   </pic:nvPicPr>
                   <pic:blipFill rotWithShape="1">
-                    <a:blip r:embed="rId14">
+                    <a:blip r:embed="rId15">
                       <a:extLst>
                         <a:ext uri="{28A0092B-C50C-407E-A947-70E740481C1C}">
                           <a14:useLocalDpi xmlns:a14="http://schemas.microsoft.com/office/drawing/2010/main" val="0"/>
@@ -7562,7 +8287,7 @@
                     <pic:cNvPicPr/>
                   </pic:nvPicPr>
                   <pic:blipFill>
-                    <a:blip r:embed="rId15">
+                    <a:blip r:embed="rId16">
                       <a:extLst>
                         <a:ext uri="{28A0092B-C50C-407E-A947-70E740481C1C}">
                           <a14:useLocalDpi xmlns:a14="http://schemas.microsoft.com/office/drawing/2010/main" val="0"/>
@@ -7742,7 +8467,7 @@
                     <pic:cNvPicPr/>
                   </pic:nvPicPr>
                   <pic:blipFill>
-                    <a:blip r:embed="rId16">
+                    <a:blip r:embed="rId17">
                       <a:extLst>
                         <a:ext uri="{28A0092B-C50C-407E-A947-70E740481C1C}">
                           <a14:useLocalDpi xmlns:a14="http://schemas.microsoft.com/office/drawing/2010/main" val="0"/>
@@ -7917,7 +8642,7 @@
                     <pic:cNvPicPr/>
                   </pic:nvPicPr>
                   <pic:blipFill rotWithShape="1">
-                    <a:blip r:embed="rId17">
+                    <a:blip r:embed="rId18">
                       <a:extLst>
                         <a:ext uri="{28A0092B-C50C-407E-A947-70E740481C1C}">
                           <a14:useLocalDpi xmlns:a14="http://schemas.microsoft.com/office/drawing/2010/main" val="0"/>
@@ -8188,7 +8913,7 @@
                     <pic:cNvPicPr/>
                   </pic:nvPicPr>
                   <pic:blipFill>
-                    <a:blip r:embed="rId18">
+                    <a:blip r:embed="rId19">
                       <a:extLst>
                         <a:ext uri="{28A0092B-C50C-407E-A947-70E740481C1C}">
                           <a14:useLocalDpi xmlns:a14="http://schemas.microsoft.com/office/drawing/2010/main" val="0"/>
@@ -8580,7 +9305,7 @@
                     <pic:cNvPicPr/>
                   </pic:nvPicPr>
                   <pic:blipFill>
-                    <a:blip r:embed="rId19">
+                    <a:blip r:embed="rId20">
                       <a:extLst>
                         <a:ext uri="{28A0092B-C50C-407E-A947-70E740481C1C}">
                           <a14:useLocalDpi xmlns:a14="http://schemas.microsoft.com/office/drawing/2010/main" val="0"/>
@@ -8754,7 +9479,7 @@
                     <pic:cNvPicPr/>
                   </pic:nvPicPr>
                   <pic:blipFill>
-                    <a:blip r:embed="rId20">
+                    <a:blip r:embed="rId21">
                       <a:extLst>
                         <a:ext uri="{28A0092B-C50C-407E-A947-70E740481C1C}">
                           <a14:useLocalDpi xmlns:a14="http://schemas.microsoft.com/office/drawing/2010/main" val="0"/>
@@ -9003,7 +9728,7 @@
                     <pic:cNvPicPr/>
                   </pic:nvPicPr>
                   <pic:blipFill>
-                    <a:blip r:embed="rId21">
+                    <a:blip r:embed="rId22">
                       <a:extLst>
                         <a:ext uri="{28A0092B-C50C-407E-A947-70E740481C1C}">
                           <a14:useLocalDpi xmlns:a14="http://schemas.microsoft.com/office/drawing/2010/main" val="0"/>
@@ -9244,7 +9969,7 @@
                     <pic:cNvPicPr/>
                   </pic:nvPicPr>
                   <pic:blipFill>
-                    <a:blip r:embed="rId22">
+                    <a:blip r:embed="rId23">
                       <a:extLst>
                         <a:ext uri="{28A0092B-C50C-407E-A947-70E740481C1C}">
                           <a14:useLocalDpi xmlns:a14="http://schemas.microsoft.com/office/drawing/2010/main" val="0"/>
@@ -9556,7 +10281,7 @@
                     <pic:cNvPicPr/>
                   </pic:nvPicPr>
                   <pic:blipFill>
-                    <a:blip r:embed="rId23">
+                    <a:blip r:embed="rId24">
                       <a:extLst>
                         <a:ext uri="{28A0092B-C50C-407E-A947-70E740481C1C}">
                           <a14:useLocalDpi xmlns:a14="http://schemas.microsoft.com/office/drawing/2010/main" val="0"/>
@@ -9745,7 +10470,7 @@
                     <pic:cNvPicPr/>
                   </pic:nvPicPr>
                   <pic:blipFill>
-                    <a:blip r:embed="rId24">
+                    <a:blip r:embed="rId25">
                       <a:extLst>
                         <a:ext uri="{28A0092B-C50C-407E-A947-70E740481C1C}">
                           <a14:useLocalDpi xmlns:a14="http://schemas.microsoft.com/office/drawing/2010/main" val="0"/>
@@ -9794,7 +10519,7 @@
                     <pic:cNvPicPr/>
                   </pic:nvPicPr>
                   <pic:blipFill>
-                    <a:blip r:embed="rId25">
+                    <a:blip r:embed="rId26">
                       <a:extLst>
                         <a:ext uri="{28A0092B-C50C-407E-A947-70E740481C1C}">
                           <a14:useLocalDpi xmlns:a14="http://schemas.microsoft.com/office/drawing/2010/main" val="0"/>
@@ -10033,7 +10758,7 @@
                     <pic:cNvPicPr/>
                   </pic:nvPicPr>
                   <pic:blipFill>
-                    <a:blip r:embed="rId26">
+                    <a:blip r:embed="rId27">
                       <a:extLst>
                         <a:ext uri="{28A0092B-C50C-407E-A947-70E740481C1C}">
                           <a14:useLocalDpi xmlns:a14="http://schemas.microsoft.com/office/drawing/2010/main" val="0"/>
@@ -10297,7 +11022,7 @@
                     <pic:cNvPicPr/>
                   </pic:nvPicPr>
                   <pic:blipFill rotWithShape="1">
-                    <a:blip r:embed="rId27">
+                    <a:blip r:embed="rId28">
                       <a:extLst>
                         <a:ext uri="{28A0092B-C50C-407E-A947-70E740481C1C}">
                           <a14:useLocalDpi xmlns:a14="http://schemas.microsoft.com/office/drawing/2010/main" val="0"/>
@@ -10517,7 +11242,7 @@
                     <pic:cNvPicPr/>
                   </pic:nvPicPr>
                   <pic:blipFill rotWithShape="1">
-                    <a:blip r:embed="rId28">
+                    <a:blip r:embed="rId29">
                       <a:extLst>
                         <a:ext uri="{28A0092B-C50C-407E-A947-70E740481C1C}">
                           <a14:useLocalDpi xmlns:a14="http://schemas.microsoft.com/office/drawing/2010/main" val="0"/>
@@ -10916,7 +11641,7 @@
                     <pic:cNvPicPr/>
                   </pic:nvPicPr>
                   <pic:blipFill>
-                    <a:blip r:embed="rId29">
+                    <a:blip r:embed="rId30">
                       <a:extLst>
                         <a:ext uri="{28A0092B-C50C-407E-A947-70E740481C1C}">
                           <a14:useLocalDpi xmlns:a14="http://schemas.microsoft.com/office/drawing/2010/main" val="0"/>
@@ -11000,7 +11725,7 @@
                     <pic:cNvPicPr/>
                   </pic:nvPicPr>
                   <pic:blipFill>
-                    <a:blip r:embed="rId30">
+                    <a:blip r:embed="rId31">
                       <a:extLst>
                         <a:ext uri="{28A0092B-C50C-407E-A947-70E740481C1C}">
                           <a14:useLocalDpi xmlns:a14="http://schemas.microsoft.com/office/drawing/2010/main" val="0"/>
@@ -11233,7 +11958,7 @@
                     <pic:cNvPicPr/>
                   </pic:nvPicPr>
                   <pic:blipFill>
-                    <a:blip r:embed="rId31">
+                    <a:blip r:embed="rId32">
                       <a:extLst>
                         <a:ext uri="{28A0092B-C50C-407E-A947-70E740481C1C}">
                           <a14:useLocalDpi xmlns:a14="http://schemas.microsoft.com/office/drawing/2010/main" val="0"/>
@@ -11354,11 +12079,58 @@
       <w:r>
         <w:rPr>
           <w:rFonts w:ascii="Times New Roman" w:hAnsi="Times New Roman" w:cs="Times New Roman"/>
-          <w:color w:val="FF0000"/>
-          <w:sz w:val="24"/>
-          <w:szCs w:val="24"/>
-        </w:rPr>
-        <w:t xml:space="preserve">FILL IN HARDWARE </w:t>
+          <w:sz w:val="24"/>
+          <w:szCs w:val="24"/>
+        </w:rPr>
+        <w:t xml:space="preserve">4 </w:t>
+      </w:r>
+      <w:r>
+        <w:rPr>
+          <w:rFonts w:ascii="Times New Roman" w:hAnsi="Times New Roman" w:cs="Times New Roman"/>
+          <w:sz w:val="24"/>
+          <w:szCs w:val="24"/>
+        </w:rPr>
+        <w:t>92010A146</w:t>
+      </w:r>
+      <w:r>
+        <w:rPr>
+          <w:rFonts w:ascii="Times New Roman" w:hAnsi="Times New Roman" w:cs="Times New Roman"/>
+          <w:sz w:val="24"/>
+          <w:szCs w:val="24"/>
+        </w:rPr>
+        <w:t xml:space="preserve"> flat head screws, 4 1” </w:t>
+      </w:r>
+      <w:r>
+        <w:rPr>
+          <w:rFonts w:ascii="Times New Roman" w:hAnsi="Times New Roman" w:cs="Times New Roman"/>
+          <w:sz w:val="24"/>
+          <w:szCs w:val="24"/>
+        </w:rPr>
+        <w:t>92320A349</w:t>
+      </w:r>
+      <w:r>
+        <w:rPr>
+          <w:rFonts w:ascii="Times New Roman" w:hAnsi="Times New Roman" w:cs="Times New Roman"/>
+          <w:sz w:val="24"/>
+          <w:szCs w:val="24"/>
+        </w:rPr>
+        <w:t xml:space="preserve"> unthreaded spacers, and 4 </w:t>
+      </w:r>
+      <w:r>
+        <w:rPr>
+          <w:rFonts w:ascii="Times New Roman" w:hAnsi="Times New Roman" w:cs="Times New Roman"/>
+          <w:sz w:val="24"/>
+          <w:szCs w:val="24"/>
+        </w:rPr>
+        <w:t>91828A211</w:t>
+      </w:r>
+      <w:r>
+        <w:rPr>
+          <w:rFonts w:ascii="Times New Roman" w:hAnsi="Times New Roman" w:cs="Times New Roman"/>
+          <w:sz w:val="24"/>
+          <w:szCs w:val="24"/>
+        </w:rPr>
+        <w:t xml:space="preserve"> M3 nuts </w:t>
       </w:r>
       <w:r>
         <w:rPr>
@@ -11431,7 +12203,7 @@
                     <pic:cNvPicPr/>
                   </pic:nvPicPr>
                   <pic:blipFill>
-                    <a:blip r:embed="rId32">
+                    <a:blip r:embed="rId33">
                       <a:extLst>
                         <a:ext uri="{28A0092B-C50C-407E-A947-70E740481C1C}">
                           <a14:useLocalDpi xmlns:a14="http://schemas.microsoft.com/office/drawing/2010/main" val="0"/>
@@ -11502,7 +12274,7 @@
                     <pic:cNvPicPr/>
                   </pic:nvPicPr>
                   <pic:blipFill>
-                    <a:blip r:embed="rId33">
+                    <a:blip r:embed="rId34">
                       <a:extLst>
                         <a:ext uri="{28A0092B-C50C-407E-A947-70E740481C1C}">
                           <a14:useLocalDpi xmlns:a14="http://schemas.microsoft.com/office/drawing/2010/main" val="0"/>
@@ -11546,6 +12318,7 @@
           <w:sz w:val="24"/>
           <w:szCs w:val="24"/>
         </w:rPr>
+        <w:lastRenderedPageBreak/>
         <w:t>Step 2</w:t>
       </w:r>
     </w:p>
@@ -11569,25 +12342,64 @@
           <w:sz w:val="24"/>
           <w:szCs w:val="24"/>
         </w:rPr>
-        <w:lastRenderedPageBreak/>
         <w:t xml:space="preserve">Using </w:t>
       </w:r>
       <w:r>
         <w:rPr>
           <w:rFonts w:ascii="Times New Roman" w:hAnsi="Times New Roman" w:cs="Times New Roman"/>
+          <w:sz w:val="24"/>
+          <w:szCs w:val="24"/>
+        </w:rPr>
+        <w:t xml:space="preserve">3 </w:t>
+      </w:r>
+      <w:r>
+        <w:rPr>
+          <w:rFonts w:ascii="Times New Roman" w:hAnsi="Times New Roman" w:cs="Times New Roman"/>
+          <w:sz w:val="24"/>
+          <w:szCs w:val="24"/>
+        </w:rPr>
+        <w:t>91771A113</w:t>
+      </w:r>
+      <w:r>
+        <w:rPr>
+          <w:rFonts w:ascii="Times New Roman" w:hAnsi="Times New Roman" w:cs="Times New Roman"/>
+          <w:sz w:val="24"/>
+          <w:szCs w:val="24"/>
+        </w:rPr>
+        <w:t xml:space="preserve"> flat head screws</w:t>
+      </w:r>
+      <w:r>
+        <w:rPr>
+          <w:rFonts w:ascii="Times New Roman" w:hAnsi="Times New Roman" w:cs="Times New Roman"/>
           <w:color w:val="FF0000"/>
           <w:sz w:val="24"/>
           <w:szCs w:val="24"/>
         </w:rPr>
-        <w:t xml:space="preserve">FILL IN HARDWARE </w:t>
-      </w:r>
-      <w:r>
-        <w:rPr>
-          <w:rFonts w:ascii="Times New Roman" w:hAnsi="Times New Roman" w:cs="Times New Roman"/>
-          <w:sz w:val="24"/>
-          <w:szCs w:val="24"/>
-        </w:rPr>
-        <w:t xml:space="preserve">mount the Raspberry Pi on the </w:t>
+        <w:t xml:space="preserve"> </w:t>
+      </w:r>
+      <w:r>
+        <w:rPr>
+          <w:rFonts w:ascii="Times New Roman" w:hAnsi="Times New Roman" w:cs="Times New Roman"/>
+          <w:sz w:val="24"/>
+          <w:szCs w:val="24"/>
+        </w:rPr>
+        <w:t xml:space="preserve">mount the </w:t>
+      </w:r>
+      <w:r>
+        <w:rPr>
+          <w:rFonts w:ascii="Times New Roman" w:hAnsi="Times New Roman" w:cs="Times New Roman"/>
+          <w:sz w:val="24"/>
+          <w:szCs w:val="24"/>
+        </w:rPr>
+        <w:t>Flame Spectrometer</w:t>
+      </w:r>
+      <w:r>
+        <w:rPr>
+          <w:rFonts w:ascii="Times New Roman" w:hAnsi="Times New Roman" w:cs="Times New Roman"/>
+          <w:sz w:val="24"/>
+          <w:szCs w:val="24"/>
+        </w:rPr>
+        <w:t xml:space="preserve"> on the </w:t>
       </w:r>
       <w:proofErr w:type="spellStart"/>
       <w:r>
@@ -11694,7 +12506,7 @@
                     <pic:cNvPicPr/>
                   </pic:nvPicPr>
                   <pic:blipFill>
-                    <a:blip r:embed="rId34">
+                    <a:blip r:embed="rId35">
                       <a:extLst>
                         <a:ext uri="{28A0092B-C50C-407E-A947-70E740481C1C}">
                           <a14:useLocalDpi xmlns:a14="http://schemas.microsoft.com/office/drawing/2010/main" val="0"/>
@@ -11833,7 +12645,7 @@
                     <pic:cNvPicPr/>
                   </pic:nvPicPr>
                   <pic:blipFill>
-                    <a:blip r:embed="rId35">
+                    <a:blip r:embed="rId36">
                       <a:extLst>
                         <a:ext uri="{28A0092B-C50C-407E-A947-70E740481C1C}">
                           <a14:useLocalDpi xmlns:a14="http://schemas.microsoft.com/office/drawing/2010/main" val="0"/>
@@ -11886,6 +12698,7 @@
           <w:b/>
           <w:sz w:val="24"/>
         </w:rPr>
+        <w:lastRenderedPageBreak/>
         <w:t>Step 4</w:t>
       </w:r>
     </w:p>
@@ -11906,7 +12719,6 @@
           <w:rFonts w:ascii="Times New Roman" w:hAnsi="Times New Roman" w:cs="Times New Roman"/>
           <w:sz w:val="24"/>
         </w:rPr>
-        <w:lastRenderedPageBreak/>
         <w:t>Insert</w:t>
       </w:r>
       <w:r>
@@ -11967,16 +12779,50 @@
           <w:rFonts w:ascii="Times New Roman" w:hAnsi="Times New Roman" w:cs="Times New Roman"/>
           <w:sz w:val="24"/>
         </w:rPr>
-        <w:t xml:space="preserve"> box wall using </w:t>
-      </w:r>
-      <w:r>
-        <w:rPr>
-          <w:rFonts w:ascii="Times New Roman" w:hAnsi="Times New Roman" w:cs="Times New Roman"/>
-          <w:color w:val="FF0000"/>
-          <w:sz w:val="24"/>
-        </w:rPr>
-        <w:t>FILL IN HARDWARE</w:t>
-      </w:r>
+        <w:t xml:space="preserve"> box wall using</w:t>
+      </w:r>
+      <w:r>
+        <w:rPr>
+          <w:rFonts w:ascii="Times New Roman" w:hAnsi="Times New Roman" w:cs="Times New Roman"/>
+          <w:sz w:val="24"/>
+        </w:rPr>
+        <w:t xml:space="preserve"> 3 </w:t>
+      </w:r>
+      <w:r>
+        <w:rPr>
+          <w:rFonts w:ascii="Times New Roman" w:hAnsi="Times New Roman" w:cs="Times New Roman"/>
+          <w:color w:val="333333"/>
+          <w:sz w:val="24"/>
+          <w:szCs w:val="18"/>
+          <w:shd w:val="clear" w:color="auto" w:fill="FFFFFF"/>
+        </w:rPr>
+        <w:t>92000A124</w:t>
+      </w:r>
+      <w:r>
+        <w:rPr>
+          <w:rFonts w:ascii="Times New Roman" w:hAnsi="Times New Roman" w:cs="Times New Roman"/>
+          <w:sz w:val="24"/>
+        </w:rPr>
+        <w:t xml:space="preserve"> pan head screws and 3 </w:t>
+      </w:r>
+      <w:r>
+        <w:rPr>
+          <w:rFonts w:ascii="Times New Roman" w:hAnsi="Times New Roman" w:cs="Times New Roman"/>
+          <w:sz w:val="24"/>
+          <w:szCs w:val="24"/>
+        </w:rPr>
+        <w:t>91828A211</w:t>
+      </w:r>
+      <w:r>
+        <w:rPr>
+          <w:rFonts w:ascii="Times New Roman" w:hAnsi="Times New Roman" w:cs="Times New Roman"/>
+          <w:sz w:val="24"/>
+          <w:szCs w:val="24"/>
+        </w:rPr>
+        <w:t xml:space="preserve"> M3 nuts</w:t>
+      </w:r>
+      <w:bookmarkStart w:id="13" w:name="_GoBack"/>
+      <w:bookmarkEnd w:id="13"/>
       <w:r>
         <w:rPr>
           <w:rFonts w:ascii="Times New Roman" w:hAnsi="Times New Roman" w:cs="Times New Roman"/>
@@ -12089,11 +12935,11 @@
       <w:pPr>
         <w:pStyle w:val="Heading1"/>
       </w:pPr>
-      <w:bookmarkStart w:id="13" w:name="_Toc520808537"/>
+      <w:bookmarkStart w:id="14" w:name="_Toc520808537"/>
       <w:r>
         <w:t>Shop Drawings</w:t>
       </w:r>
-      <w:bookmarkEnd w:id="13"/>
+      <w:bookmarkEnd w:id="14"/>
     </w:p>
     <w:p>
       <w:pPr>
@@ -12116,22 +12962,22 @@
       <w:pPr>
         <w:pStyle w:val="Heading1"/>
       </w:pPr>
-      <w:bookmarkStart w:id="14" w:name="_Toc520808538"/>
+      <w:bookmarkStart w:id="15" w:name="_Toc520808538"/>
       <w:r>
         <w:lastRenderedPageBreak/>
         <w:t>Part VIII</w:t>
       </w:r>
-      <w:bookmarkEnd w:id="14"/>
+      <w:bookmarkEnd w:id="15"/>
     </w:p>
     <w:p>
       <w:pPr>
         <w:pStyle w:val="Heading1"/>
       </w:pPr>
-      <w:bookmarkStart w:id="15" w:name="_Toc520808539"/>
+      <w:bookmarkStart w:id="16" w:name="_Toc520808539"/>
       <w:r>
         <w:t>Setting Up the Raspberry Pi</w:t>
       </w:r>
-      <w:bookmarkEnd w:id="15"/>
+      <w:bookmarkEnd w:id="16"/>
     </w:p>
     <w:p>
       <w:pPr>
@@ -12175,7 +13021,43 @@
           <w:sz w:val="24"/>
           <w:szCs w:val="24"/>
         </w:rPr>
-        <w:t>. A basic familiarity with Linux as well as an understanding of basic Linux console commands (specifically: $mv, $cp, $rm, $</w:t>
+        <w:t>. A basic familiarity with Linux as well as an understanding of basic Linux console commands (specifically: $mv, $</w:t>
+      </w:r>
+      <w:proofErr w:type="spellStart"/>
+      <w:r>
+        <w:rPr>
+          <w:rFonts w:ascii="Times New Roman" w:hAnsi="Times New Roman" w:cs="Times New Roman"/>
+          <w:sz w:val="24"/>
+          <w:szCs w:val="24"/>
+        </w:rPr>
+        <w:t>cp</w:t>
+      </w:r>
+      <w:proofErr w:type="spellEnd"/>
+      <w:r>
+        <w:rPr>
+          <w:rFonts w:ascii="Times New Roman" w:hAnsi="Times New Roman" w:cs="Times New Roman"/>
+          <w:sz w:val="24"/>
+          <w:szCs w:val="24"/>
+        </w:rPr>
+        <w:t>, $</w:t>
+      </w:r>
+      <w:proofErr w:type="spellStart"/>
+      <w:r>
+        <w:rPr>
+          <w:rFonts w:ascii="Times New Roman" w:hAnsi="Times New Roman" w:cs="Times New Roman"/>
+          <w:sz w:val="24"/>
+          <w:szCs w:val="24"/>
+        </w:rPr>
+        <w:t>rm</w:t>
+      </w:r>
+      <w:proofErr w:type="spellEnd"/>
+      <w:r>
+        <w:rPr>
+          <w:rFonts w:ascii="Times New Roman" w:hAnsi="Times New Roman" w:cs="Times New Roman"/>
+          <w:sz w:val="24"/>
+          <w:szCs w:val="24"/>
+        </w:rPr>
+        <w:t>, $</w:t>
       </w:r>
       <w:proofErr w:type="spellStart"/>
       <w:r>
@@ -13153,7 +14035,7 @@
           <w:szCs w:val="48"/>
         </w:rPr>
         <w:lastRenderedPageBreak/>
-        <w:t xml:space="preserve">simply use the command </w:t>
+        <w:t>simply use the command $</w:t>
       </w:r>
       <w:proofErr w:type="gramStart"/>
       <w:r>
@@ -13162,7 +14044,7 @@
           <w:sz w:val="24"/>
           <w:szCs w:val="48"/>
         </w:rPr>
-        <w:t>$./</w:t>
+        <w:t>./</w:t>
       </w:r>
       <w:proofErr w:type="gramEnd"/>
       <w:r>
@@ -13253,6 +14135,14 @@
         </w:rPr>
         <w:t xml:space="preserve">the </w:t>
       </w:r>
+      <w:r>
+        <w:rPr>
+          <w:rFonts w:ascii="Times New Roman" w:hAnsi="Times New Roman" w:cs="Times New Roman"/>
+          <w:sz w:val="24"/>
+          <w:szCs w:val="48"/>
+        </w:rPr>
+        <w:t>$</w:t>
+      </w:r>
       <w:proofErr w:type="gramStart"/>
       <w:r>
         <w:rPr>
@@ -13260,7 +14150,7 @@
           <w:sz w:val="24"/>
           <w:szCs w:val="48"/>
         </w:rPr>
-        <w:t>$./</w:t>
+        <w:t>./</w:t>
       </w:r>
       <w:proofErr w:type="gramEnd"/>
       <w:r>
@@ -13360,7 +14250,7 @@
       <w:pPr>
         <w:pStyle w:val="Heading1"/>
       </w:pPr>
-      <w:bookmarkStart w:id="16" w:name="_Toc520808540"/>
+      <w:bookmarkStart w:id="17" w:name="_Toc520808540"/>
       <w:r>
         <w:lastRenderedPageBreak/>
         <w:t xml:space="preserve">Part </w:t>
@@ -13368,17 +14258,17 @@
       <w:r>
         <w:t>IX</w:t>
       </w:r>
-      <w:bookmarkEnd w:id="16"/>
+      <w:bookmarkEnd w:id="17"/>
     </w:p>
     <w:p>
       <w:pPr>
         <w:pStyle w:val="Heading1"/>
       </w:pPr>
-      <w:bookmarkStart w:id="17" w:name="_Toc520808541"/>
+      <w:bookmarkStart w:id="18" w:name="_Toc520808541"/>
       <w:r>
         <w:t>Manufacturing</w:t>
       </w:r>
-      <w:bookmarkEnd w:id="17"/>
+      <w:bookmarkEnd w:id="18"/>
     </w:p>
     <w:tbl>
       <w:tblPr>
@@ -14602,8 +15492,6 @@
               </w:rPr>
               <w:t>Turned at UMBC. See drawing.</w:t>
             </w:r>
-            <w:bookmarkStart w:id="18" w:name="_GoBack"/>
-            <w:bookmarkEnd w:id="18"/>
           </w:p>
         </w:tc>
       </w:tr>
@@ -14802,8 +15690,8 @@
       </w:r>
     </w:p>
     <w:sectPr>
-      <w:headerReference w:type="default" r:id="rId36"/>
-      <w:footerReference w:type="default" r:id="rId37"/>
+      <w:headerReference w:type="default" r:id="rId37"/>
+      <w:footerReference w:type="default" r:id="rId38"/>
       <w:pgSz w:w="12240" w:h="15840"/>
       <w:pgMar w:top="1440" w:right="1440" w:bottom="1440" w:left="1440" w:header="720" w:footer="720" w:gutter="0"/>
       <w:cols w:space="720"/>
@@ -14815,7 +15703,7 @@
 </file>
 
 <file path=word/endnotes.xml><?xml version="1.0" encoding="utf-8"?>
-<w:endnotes xmlns:wpc="http://schemas.microsoft.com/office/word/2010/wordprocessingCanvas" xmlns:cx="http://schemas.microsoft.com/office/drawing/2014/chartex" xmlns:cx1="http://schemas.microsoft.com/office/drawing/2015/9/8/chartex" xmlns:cx2="http://schemas.microsoft.com/office/drawing/2015/10/21/chartex" xmlns:cx3="http://schemas.microsoft.com/office/drawing/2016/5/9/chartex" xmlns:cx4="http://schemas.microsoft.com/office/drawing/2016/5/10/chartex" xmlns:cx5="http://schemas.microsoft.com/office/drawing/2016/5/11/chartex" xmlns:cx6="http://schemas.microsoft.com/office/drawing/2016/5/12/chartex" xmlns:cx7="http://schemas.microsoft.com/office/drawing/2016/5/13/chartex" xmlns:cx8="http://schemas.microsoft.com/office/drawing/2016/5/14/chartex" xmlns:mc="http://schemas.openxmlformats.org/markup-compatibility/2006" xmlns:aink="http://schemas.microsoft.com/office/drawing/2016/ink" xmlns:am3d="http://schemas.microsoft.com/office/drawing/2017/model3d" xmlns:o="urn:schemas-microsoft-com:office:office" xmlns:r="http://schemas.openxmlformats.org/officeDocument/2006/relationships" xmlns:m="http://schemas.openxmlformats.org/officeDocument/2006/math" xmlns:v="urn:schemas-microsoft-com:vml" xmlns:wp14="http://schemas.microsoft.com/office/word/2010/wordprocessingDrawing" xmlns:wp="http://schemas.openxmlformats.org/drawingml/2006/wordprocessingDrawing" xmlns:w10="urn:schemas-microsoft-com:office:word" xmlns:w="http://schemas.openxmlformats.org/wordprocessingml/2006/main" xmlns:w14="http://schemas.microsoft.com/office/word/2010/wordml" xmlns:w15="http://schemas.microsoft.com/office/word/2012/wordml" xmlns:w16cid="http://schemas.microsoft.com/office/word/2016/wordml/cid" xmlns:w16se="http://schemas.microsoft.com/office/word/2015/wordml/symex" xmlns:wpg="http://schemas.microsoft.com/office/word/2010/wordprocessingGroup" xmlns:wpi="http://schemas.microsoft.com/office/word/2010/wordprocessingInk" xmlns:wne="http://schemas.microsoft.com/office/word/2006/wordml" xmlns:wps="http://schemas.microsoft.com/office/word/2010/wordprocessingShape" mc:Ignorable="w14 w15 w16se w16cid wp14">
+<w:endnotes xmlns:wpc="http://schemas.microsoft.com/office/word/2010/wordprocessingCanvas" xmlns:mc="http://schemas.openxmlformats.org/markup-compatibility/2006" xmlns:o="urn:schemas-microsoft-com:office:office" xmlns:r="http://schemas.openxmlformats.org/officeDocument/2006/relationships" xmlns:m="http://schemas.openxmlformats.org/officeDocument/2006/math" xmlns:v="urn:schemas-microsoft-com:vml" xmlns:wp14="http://schemas.microsoft.com/office/word/2010/wordprocessingDrawing" xmlns:wp="http://schemas.openxmlformats.org/drawingml/2006/wordprocessingDrawing" xmlns:w10="urn:schemas-microsoft-com:office:word" xmlns:w="http://schemas.openxmlformats.org/wordprocessingml/2006/main" xmlns:w14="http://schemas.microsoft.com/office/word/2010/wordml" xmlns:wpg="http://schemas.microsoft.com/office/word/2010/wordprocessingGroup" xmlns:wpi="http://schemas.microsoft.com/office/word/2010/wordprocessingInk" xmlns:wne="http://schemas.microsoft.com/office/word/2006/wordml" xmlns:wps="http://schemas.microsoft.com/office/word/2010/wordprocessingShape" mc:Ignorable="w14 wp14">
   <w:endnote w:type="separator" w:id="-1">
     <w:p>
       <w:pPr>
@@ -14840,7 +15728,7 @@
 </file>
 
 <file path=word/footer1.xml><?xml version="1.0" encoding="utf-8"?>
-<w:ftr xmlns:wpc="http://schemas.microsoft.com/office/word/2010/wordprocessingCanvas" xmlns:cx="http://schemas.microsoft.com/office/drawing/2014/chartex" xmlns:cx1="http://schemas.microsoft.com/office/drawing/2015/9/8/chartex" xmlns:cx2="http://schemas.microsoft.com/office/drawing/2015/10/21/chartex" xmlns:cx3="http://schemas.microsoft.com/office/drawing/2016/5/9/chartex" xmlns:cx4="http://schemas.microsoft.com/office/drawing/2016/5/10/chartex" xmlns:cx5="http://schemas.microsoft.com/office/drawing/2016/5/11/chartex" xmlns:cx6="http://schemas.microsoft.com/office/drawing/2016/5/12/chartex" xmlns:cx7="http://schemas.microsoft.com/office/drawing/2016/5/13/chartex" xmlns:cx8="http://schemas.microsoft.com/office/drawing/2016/5/14/chartex" xmlns:mc="http://schemas.openxmlformats.org/markup-compatibility/2006" xmlns:aink="http://schemas.microsoft.com/office/drawing/2016/ink" xmlns:am3d="http://schemas.microsoft.com/office/drawing/2017/model3d" xmlns:o="urn:schemas-microsoft-com:office:office" xmlns:r="http://schemas.openxmlformats.org/officeDocument/2006/relationships" xmlns:m="http://schemas.openxmlformats.org/officeDocument/2006/math" xmlns:v="urn:schemas-microsoft-com:vml" xmlns:wp14="http://schemas.microsoft.com/office/word/2010/wordprocessingDrawing" xmlns:wp="http://schemas.openxmlformats.org/drawingml/2006/wordprocessingDrawing" xmlns:w10="urn:schemas-microsoft-com:office:word" xmlns:w="http://schemas.openxmlformats.org/wordprocessingml/2006/main" xmlns:w14="http://schemas.microsoft.com/office/word/2010/wordml" xmlns:w15="http://schemas.microsoft.com/office/word/2012/wordml" xmlns:w16cid="http://schemas.microsoft.com/office/word/2016/wordml/cid" xmlns:w16se="http://schemas.microsoft.com/office/word/2015/wordml/symex" xmlns:wpg="http://schemas.microsoft.com/office/word/2010/wordprocessingGroup" xmlns:wpi="http://schemas.microsoft.com/office/word/2010/wordprocessingInk" xmlns:wne="http://schemas.microsoft.com/office/word/2006/wordml" xmlns:wps="http://schemas.microsoft.com/office/word/2010/wordprocessingShape" mc:Ignorable="w14 w15 w16se w16cid wp14">
+<w:ftr xmlns:wpc="http://schemas.microsoft.com/office/word/2010/wordprocessingCanvas" xmlns:mc="http://schemas.openxmlformats.org/markup-compatibility/2006" xmlns:o="urn:schemas-microsoft-com:office:office" xmlns:r="http://schemas.openxmlformats.org/officeDocument/2006/relationships" xmlns:m="http://schemas.openxmlformats.org/officeDocument/2006/math" xmlns:v="urn:schemas-microsoft-com:vml" xmlns:wp14="http://schemas.microsoft.com/office/word/2010/wordprocessingDrawing" xmlns:wp="http://schemas.openxmlformats.org/drawingml/2006/wordprocessingDrawing" xmlns:w10="urn:schemas-microsoft-com:office:word" xmlns:w="http://schemas.openxmlformats.org/wordprocessingml/2006/main" xmlns:w14="http://schemas.microsoft.com/office/word/2010/wordml" xmlns:wpg="http://schemas.microsoft.com/office/word/2010/wordprocessingGroup" xmlns:wpi="http://schemas.microsoft.com/office/word/2010/wordprocessingInk" xmlns:wne="http://schemas.microsoft.com/office/word/2006/wordml" xmlns:wps="http://schemas.microsoft.com/office/word/2010/wordprocessingShape" mc:Ignorable="w14 wp14">
   <w:p>
     <w:pPr>
       <w:pStyle w:val="Footer"/>
@@ -14919,7 +15807,7 @@
             </wp:anchor>
           </w:drawing>
         </mc:Choice>
-        <mc:Fallback>
+        <mc:Fallback xmlns:w16se="http://schemas.microsoft.com/office/word/2015/wordml/symex" xmlns:w16cid="http://schemas.microsoft.com/office/word/2016/wordml/cid" xmlns:w15="http://schemas.microsoft.com/office/word/2012/wordml" xmlns:am3d="http://schemas.microsoft.com/office/drawing/2017/model3d" xmlns:aink="http://schemas.microsoft.com/office/drawing/2016/ink" xmlns:cx8="http://schemas.microsoft.com/office/drawing/2016/5/14/chartex" xmlns:cx7="http://schemas.microsoft.com/office/drawing/2016/5/13/chartex" xmlns:cx6="http://schemas.microsoft.com/office/drawing/2016/5/12/chartex" xmlns:cx5="http://schemas.microsoft.com/office/drawing/2016/5/11/chartex" xmlns:cx4="http://schemas.microsoft.com/office/drawing/2016/5/10/chartex" xmlns:cx3="http://schemas.microsoft.com/office/drawing/2016/5/9/chartex" xmlns:cx2="http://schemas.microsoft.com/office/drawing/2015/10/21/chartex" xmlns:cx1="http://schemas.microsoft.com/office/drawing/2015/9/8/chartex" xmlns:cx="http://schemas.microsoft.com/office/drawing/2014/chartex">
           <w:pict>
             <v:oval w14:anchorId="341255F1" id="Oval 5" o:spid="_x0000_s1026" style="position:absolute;margin-left:418.45pt;margin-top:-16.65pt;width:92.4pt;height:50.85pt;z-index:251647488;visibility:visible;mso-wrap-style:square;mso-wrap-distance-left:9pt;mso-wrap-distance-top:0;mso-wrap-distance-right:9pt;mso-wrap-distance-bottom:0;mso-position-horizontal:absolute;mso-position-horizontal-relative:text;mso-position-vertical:absolute;mso-position-vertical-relative:text;v-text-anchor:middle" o:gfxdata="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" fillcolor="white [3212]" stroked="f" strokeweight="1pt">
               <v:fill opacity="16448f"/>
@@ -15012,7 +15900,14 @@
         <w:rFonts w:ascii="Times New Roman" w:hAnsi="Times New Roman" w:cs="Times New Roman"/>
         <w:color w:val="3B3838" w:themeColor="background2" w:themeShade="40"/>
       </w:rPr>
-      <w:t>ROCKSAT-XN SPARK</w:t>
+      <w:t xml:space="preserve">ROCKSAT-XN </w:t>
+    </w:r>
+    <w:r>
+      <w:rPr>
+        <w:rFonts w:ascii="Times New Roman" w:hAnsi="Times New Roman" w:cs="Times New Roman"/>
+        <w:color w:val="3B3838" w:themeColor="background2" w:themeShade="40"/>
+      </w:rPr>
+      <w:t>Spark Gap Flight Model</w:t>
     </w:r>
     <w:r>
       <w:rPr>
@@ -15031,7 +15926,7 @@
 </file>
 
 <file path=word/footnotes.xml><?xml version="1.0" encoding="utf-8"?>
-<w:footnotes xmlns:wpc="http://schemas.microsoft.com/office/word/2010/wordprocessingCanvas" xmlns:cx="http://schemas.microsoft.com/office/drawing/2014/chartex" xmlns:cx1="http://schemas.microsoft.com/office/drawing/2015/9/8/chartex" xmlns:cx2="http://schemas.microsoft.com/office/drawing/2015/10/21/chartex" xmlns:cx3="http://schemas.microsoft.com/office/drawing/2016/5/9/chartex" xmlns:cx4="http://schemas.microsoft.com/office/drawing/2016/5/10/chartex" xmlns:cx5="http://schemas.microsoft.com/office/drawing/2016/5/11/chartex" xmlns:cx6="http://schemas.microsoft.com/office/drawing/2016/5/12/chartex" xmlns:cx7="http://schemas.microsoft.com/office/drawing/2016/5/13/chartex" xmlns:cx8="http://schemas.microsoft.com/office/drawing/2016/5/14/chartex" xmlns:mc="http://schemas.openxmlformats.org/markup-compatibility/2006" xmlns:aink="http://schemas.microsoft.com/office/drawing/2016/ink" xmlns:am3d="http://schemas.microsoft.com/office/drawing/2017/model3d" xmlns:o="urn:schemas-microsoft-com:office:office" xmlns:r="http://schemas.openxmlformats.org/officeDocument/2006/relationships" xmlns:m="http://schemas.openxmlformats.org/officeDocument/2006/math" xmlns:v="urn:schemas-microsoft-com:vml" xmlns:wp14="http://schemas.microsoft.com/office/word/2010/wordprocessingDrawing" xmlns:wp="http://schemas.openxmlformats.org/drawingml/2006/wordprocessingDrawing" xmlns:w10="urn:schemas-microsoft-com:office:word" xmlns:w="http://schemas.openxmlformats.org/wordprocessingml/2006/main" xmlns:w14="http://schemas.microsoft.com/office/word/2010/wordml" xmlns:w15="http://schemas.microsoft.com/office/word/2012/wordml" xmlns:w16cid="http://schemas.microsoft.com/office/word/2016/wordml/cid" xmlns:w16se="http://schemas.microsoft.com/office/word/2015/wordml/symex" xmlns:wpg="http://schemas.microsoft.com/office/word/2010/wordprocessingGroup" xmlns:wpi="http://schemas.microsoft.com/office/word/2010/wordprocessingInk" xmlns:wne="http://schemas.microsoft.com/office/word/2006/wordml" xmlns:wps="http://schemas.microsoft.com/office/word/2010/wordprocessingShape" mc:Ignorable="w14 w15 w16se w16cid wp14">
+<w:footnotes xmlns:wpc="http://schemas.microsoft.com/office/word/2010/wordprocessingCanvas" xmlns:mc="http://schemas.openxmlformats.org/markup-compatibility/2006" xmlns:o="urn:schemas-microsoft-com:office:office" xmlns:r="http://schemas.openxmlformats.org/officeDocument/2006/relationships" xmlns:m="http://schemas.openxmlformats.org/officeDocument/2006/math" xmlns:v="urn:schemas-microsoft-com:vml" xmlns:wp14="http://schemas.microsoft.com/office/word/2010/wordprocessingDrawing" xmlns:wp="http://schemas.openxmlformats.org/drawingml/2006/wordprocessingDrawing" xmlns:w10="urn:schemas-microsoft-com:office:word" xmlns:w="http://schemas.openxmlformats.org/wordprocessingml/2006/main" xmlns:w14="http://schemas.microsoft.com/office/word/2010/wordml" xmlns:wpg="http://schemas.microsoft.com/office/word/2010/wordprocessingGroup" xmlns:wpi="http://schemas.microsoft.com/office/word/2010/wordprocessingInk" xmlns:wne="http://schemas.microsoft.com/office/word/2006/wordml" xmlns:wps="http://schemas.microsoft.com/office/word/2010/wordprocessingShape" mc:Ignorable="w14 wp14">
   <w:footnote w:type="separator" w:id="-1">
     <w:p>
       <w:pPr>
@@ -15056,7 +15951,7 @@
 </file>
 
 <file path=word/header1.xml><?xml version="1.0" encoding="utf-8"?>
-<w:hdr xmlns:wpc="http://schemas.microsoft.com/office/word/2010/wordprocessingCanvas" xmlns:cx="http://schemas.microsoft.com/office/drawing/2014/chartex" xmlns:cx1="http://schemas.microsoft.com/office/drawing/2015/9/8/chartex" xmlns:cx2="http://schemas.microsoft.com/office/drawing/2015/10/21/chartex" xmlns:cx3="http://schemas.microsoft.com/office/drawing/2016/5/9/chartex" xmlns:cx4="http://schemas.microsoft.com/office/drawing/2016/5/10/chartex" xmlns:cx5="http://schemas.microsoft.com/office/drawing/2016/5/11/chartex" xmlns:cx6="http://schemas.microsoft.com/office/drawing/2016/5/12/chartex" xmlns:cx7="http://schemas.microsoft.com/office/drawing/2016/5/13/chartex" xmlns:cx8="http://schemas.microsoft.com/office/drawing/2016/5/14/chartex" xmlns:mc="http://schemas.openxmlformats.org/markup-compatibility/2006" xmlns:aink="http://schemas.microsoft.com/office/drawing/2016/ink" xmlns:am3d="http://schemas.microsoft.com/office/drawing/2017/model3d" xmlns:o="urn:schemas-microsoft-com:office:office" xmlns:r="http://schemas.openxmlformats.org/officeDocument/2006/relationships" xmlns:m="http://schemas.openxmlformats.org/officeDocument/2006/math" xmlns:v="urn:schemas-microsoft-com:vml" xmlns:wp14="http://schemas.microsoft.com/office/word/2010/wordprocessingDrawing" xmlns:wp="http://schemas.openxmlformats.org/drawingml/2006/wordprocessingDrawing" xmlns:w10="urn:schemas-microsoft-com:office:word" xmlns:w="http://schemas.openxmlformats.org/wordprocessingml/2006/main" xmlns:w14="http://schemas.microsoft.com/office/word/2010/wordml" xmlns:w15="http://schemas.microsoft.com/office/word/2012/wordml" xmlns:w16cid="http://schemas.microsoft.com/office/word/2016/wordml/cid" xmlns:w16se="http://schemas.microsoft.com/office/word/2015/wordml/symex" xmlns:wpg="http://schemas.microsoft.com/office/word/2010/wordprocessingGroup" xmlns:wpi="http://schemas.microsoft.com/office/word/2010/wordprocessingInk" xmlns:wne="http://schemas.microsoft.com/office/word/2006/wordml" xmlns:wps="http://schemas.microsoft.com/office/word/2010/wordprocessingShape" mc:Ignorable="w14 w15 w16se w16cid wp14">
+<w:hdr xmlns:wpc="http://schemas.microsoft.com/office/word/2010/wordprocessingCanvas" xmlns:mc="http://schemas.openxmlformats.org/markup-compatibility/2006" xmlns:o="urn:schemas-microsoft-com:office:office" xmlns:r="http://schemas.openxmlformats.org/officeDocument/2006/relationships" xmlns:m="http://schemas.openxmlformats.org/officeDocument/2006/math" xmlns:v="urn:schemas-microsoft-com:vml" xmlns:wp14="http://schemas.microsoft.com/office/word/2010/wordprocessingDrawing" xmlns:wp="http://schemas.openxmlformats.org/drawingml/2006/wordprocessingDrawing" xmlns:w10="urn:schemas-microsoft-com:office:word" xmlns:w="http://schemas.openxmlformats.org/wordprocessingml/2006/main" xmlns:w14="http://schemas.microsoft.com/office/word/2010/wordml" xmlns:wpg="http://schemas.microsoft.com/office/word/2010/wordprocessingGroup" xmlns:wpi="http://schemas.microsoft.com/office/word/2010/wordprocessingInk" xmlns:wne="http://schemas.microsoft.com/office/word/2006/wordml" xmlns:wps="http://schemas.microsoft.com/office/word/2010/wordprocessingShape" mc:Ignorable="w14 wp14">
   <w:sdt>
     <w:sdtPr>
       <w:id w:val="333109639"/>
@@ -15115,7 +16010,7 @@
             <w:rFonts w:ascii="Times New Roman" w:hAnsi="Times New Roman" w:cs="Times New Roman"/>
             <w:noProof/>
           </w:rPr>
-          <w:t>27</w:t>
+          <w:t>23</w:t>
         </w:r>
         <w:r>
           <w:rPr>
@@ -15136,8 +16031,8 @@
 </file>
 
 <file path=word/numbering.xml><?xml version="1.0" encoding="utf-8"?>
-<w:numbering xmlns:wpc="http://schemas.microsoft.com/office/word/2010/wordprocessingCanvas" xmlns:cx="http://schemas.microsoft.com/office/drawing/2014/chartex" xmlns:cx1="http://schemas.microsoft.com/office/drawing/2015/9/8/chartex" xmlns:cx2="http://schemas.microsoft.com/office/drawing/2015/10/21/chartex" xmlns:cx3="http://schemas.microsoft.com/office/drawing/2016/5/9/chartex" xmlns:cx4="http://schemas.microsoft.com/office/drawing/2016/5/10/chartex" xmlns:cx5="http://schemas.microsoft.com/office/drawing/2016/5/11/chartex" xmlns:cx6="http://schemas.microsoft.com/office/drawing/2016/5/12/chartex" xmlns:cx7="http://schemas.microsoft.com/office/drawing/2016/5/13/chartex" xmlns:cx8="http://schemas.microsoft.com/office/drawing/2016/5/14/chartex" xmlns:mc="http://schemas.openxmlformats.org/markup-compatibility/2006" xmlns:aink="http://schemas.microsoft.com/office/drawing/2016/ink" xmlns:am3d="http://schemas.microsoft.com/office/drawing/2017/model3d" xmlns:o="urn:schemas-microsoft-com:office:office" xmlns:r="http://schemas.openxmlformats.org/officeDocument/2006/relationships" xmlns:m="http://schemas.openxmlformats.org/officeDocument/2006/math" xmlns:v="urn:schemas-microsoft-com:vml" xmlns:wp14="http://schemas.microsoft.com/office/word/2010/wordprocessingDrawing" xmlns:wp="http://schemas.openxmlformats.org/drawingml/2006/wordprocessingDrawing" xmlns:w10="urn:schemas-microsoft-com:office:word" xmlns:w="http://schemas.openxmlformats.org/wordprocessingml/2006/main" xmlns:w14="http://schemas.microsoft.com/office/word/2010/wordml" xmlns:w15="http://schemas.microsoft.com/office/word/2012/wordml" xmlns:w16cid="http://schemas.microsoft.com/office/word/2016/wordml/cid" xmlns:w16se="http://schemas.microsoft.com/office/word/2015/wordml/symex" xmlns:wpg="http://schemas.microsoft.com/office/word/2010/wordprocessingGroup" xmlns:wpi="http://schemas.microsoft.com/office/word/2010/wordprocessingInk" xmlns:wne="http://schemas.microsoft.com/office/word/2006/wordml" xmlns:wps="http://schemas.microsoft.com/office/word/2010/wordprocessingShape" mc:Ignorable="w14 w15 w16se w16cid wp14">
-  <w:abstractNum w:abstractNumId="0" w15:restartNumberingAfterBreak="0">
+<w:numbering xmlns:wpc="http://schemas.microsoft.com/office/word/2010/wordprocessingCanvas" xmlns:mc="http://schemas.openxmlformats.org/markup-compatibility/2006" xmlns:o="urn:schemas-microsoft-com:office:office" xmlns:r="http://schemas.openxmlformats.org/officeDocument/2006/relationships" xmlns:m="http://schemas.openxmlformats.org/officeDocument/2006/math" xmlns:v="urn:schemas-microsoft-com:vml" xmlns:wp14="http://schemas.microsoft.com/office/word/2010/wordprocessingDrawing" xmlns:wp="http://schemas.openxmlformats.org/drawingml/2006/wordprocessingDrawing" xmlns:w10="urn:schemas-microsoft-com:office:word" xmlns:w="http://schemas.openxmlformats.org/wordprocessingml/2006/main" xmlns:w14="http://schemas.microsoft.com/office/word/2010/wordml" xmlns:wpg="http://schemas.microsoft.com/office/word/2010/wordprocessingGroup" xmlns:wpi="http://schemas.microsoft.com/office/word/2010/wordprocessingInk" xmlns:wne="http://schemas.microsoft.com/office/word/2006/wordml" xmlns:wps="http://schemas.microsoft.com/office/word/2010/wordprocessingShape" mc:Ignorable="w14 wp14">
+  <w:abstractNum w:abstractNumId="0">
     <w:nsid w:val="004C1BF5"/>
     <w:multiLevelType w:val="hybridMultilevel"/>
     <w:tmpl w:val="023C116C"/>
@@ -15226,7 +16121,7 @@
       </w:pPr>
     </w:lvl>
   </w:abstractNum>
-  <w:abstractNum w:abstractNumId="1" w15:restartNumberingAfterBreak="0">
+  <w:abstractNum w:abstractNumId="1">
     <w:nsid w:val="06AF14E8"/>
     <w:multiLevelType w:val="hybridMultilevel"/>
     <w:tmpl w:val="8E52435E"/>
@@ -15339,7 +16234,7 @@
       </w:rPr>
     </w:lvl>
   </w:abstractNum>
-  <w:abstractNum w:abstractNumId="2" w15:restartNumberingAfterBreak="0">
+  <w:abstractNum w:abstractNumId="2">
     <w:nsid w:val="13682744"/>
     <w:multiLevelType w:val="hybridMultilevel"/>
     <w:tmpl w:val="6C9C10E6"/>
@@ -15452,7 +16347,7 @@
       </w:rPr>
     </w:lvl>
   </w:abstractNum>
-  <w:abstractNum w:abstractNumId="3" w15:restartNumberingAfterBreak="0">
+  <w:abstractNum w:abstractNumId="3">
     <w:nsid w:val="14D152CA"/>
     <w:multiLevelType w:val="hybridMultilevel"/>
     <w:tmpl w:val="A0E4F084"/>
@@ -15565,7 +16460,7 @@
       </w:rPr>
     </w:lvl>
   </w:abstractNum>
-  <w:abstractNum w:abstractNumId="4" w15:restartNumberingAfterBreak="0">
+  <w:abstractNum w:abstractNumId="4">
     <w:nsid w:val="16D76335"/>
     <w:multiLevelType w:val="hybridMultilevel"/>
     <w:tmpl w:val="9064C6F0"/>
@@ -15678,7 +16573,7 @@
       </w:rPr>
     </w:lvl>
   </w:abstractNum>
-  <w:abstractNum w:abstractNumId="5" w15:restartNumberingAfterBreak="0">
+  <w:abstractNum w:abstractNumId="5">
     <w:nsid w:val="1D4A57F9"/>
     <w:multiLevelType w:val="hybridMultilevel"/>
     <w:tmpl w:val="65DE4D7E"/>
@@ -15791,7 +16686,7 @@
       </w:rPr>
     </w:lvl>
   </w:abstractNum>
-  <w:abstractNum w:abstractNumId="6" w15:restartNumberingAfterBreak="0">
+  <w:abstractNum w:abstractNumId="6">
     <w:nsid w:val="1F634E44"/>
     <w:multiLevelType w:val="hybridMultilevel"/>
     <w:tmpl w:val="BF1069EC"/>
@@ -15904,7 +16799,7 @@
       </w:rPr>
     </w:lvl>
   </w:abstractNum>
-  <w:abstractNum w:abstractNumId="7" w15:restartNumberingAfterBreak="0">
+  <w:abstractNum w:abstractNumId="7">
     <w:nsid w:val="26262EEF"/>
     <w:multiLevelType w:val="hybridMultilevel"/>
     <w:tmpl w:val="72268CA4"/>
@@ -16017,7 +16912,7 @@
       </w:rPr>
     </w:lvl>
   </w:abstractNum>
-  <w:abstractNum w:abstractNumId="8" w15:restartNumberingAfterBreak="0">
+  <w:abstractNum w:abstractNumId="8">
     <w:nsid w:val="2C9E6BF8"/>
     <w:multiLevelType w:val="hybridMultilevel"/>
     <w:tmpl w:val="BCCEDB74"/>
@@ -16130,7 +17025,7 @@
       </w:rPr>
     </w:lvl>
   </w:abstractNum>
-  <w:abstractNum w:abstractNumId="9" w15:restartNumberingAfterBreak="0">
+  <w:abstractNum w:abstractNumId="9">
     <w:nsid w:val="35ED15DB"/>
     <w:multiLevelType w:val="hybridMultilevel"/>
     <w:tmpl w:val="44749716"/>
@@ -16243,7 +17138,7 @@
       </w:rPr>
     </w:lvl>
   </w:abstractNum>
-  <w:abstractNum w:abstractNumId="10" w15:restartNumberingAfterBreak="0">
+  <w:abstractNum w:abstractNumId="10">
     <w:nsid w:val="37E04F5A"/>
     <w:multiLevelType w:val="hybridMultilevel"/>
     <w:tmpl w:val="CBB46132"/>
@@ -16356,7 +17251,7 @@
       </w:rPr>
     </w:lvl>
   </w:abstractNum>
-  <w:abstractNum w:abstractNumId="11" w15:restartNumberingAfterBreak="0">
+  <w:abstractNum w:abstractNumId="11">
     <w:nsid w:val="39FC34DA"/>
     <w:multiLevelType w:val="hybridMultilevel"/>
     <w:tmpl w:val="B0DED520"/>
@@ -16469,7 +17364,7 @@
       </w:rPr>
     </w:lvl>
   </w:abstractNum>
-  <w:abstractNum w:abstractNumId="12" w15:restartNumberingAfterBreak="0">
+  <w:abstractNum w:abstractNumId="12">
     <w:nsid w:val="3C2A5770"/>
     <w:multiLevelType w:val="hybridMultilevel"/>
     <w:tmpl w:val="7A50EC44"/>
@@ -16582,7 +17477,7 @@
       </w:rPr>
     </w:lvl>
   </w:abstractNum>
-  <w:abstractNum w:abstractNumId="13" w15:restartNumberingAfterBreak="0">
+  <w:abstractNum w:abstractNumId="13">
     <w:nsid w:val="3E300B74"/>
     <w:multiLevelType w:val="hybridMultilevel"/>
     <w:tmpl w:val="2F72970C"/>
@@ -16695,7 +17590,7 @@
       </w:rPr>
     </w:lvl>
   </w:abstractNum>
-  <w:abstractNum w:abstractNumId="14" w15:restartNumberingAfterBreak="0">
+  <w:abstractNum w:abstractNumId="14">
     <w:nsid w:val="40506FFF"/>
     <w:multiLevelType w:val="hybridMultilevel"/>
     <w:tmpl w:val="BC082BC6"/>
@@ -16808,7 +17703,7 @@
       </w:rPr>
     </w:lvl>
   </w:abstractNum>
-  <w:abstractNum w:abstractNumId="15" w15:restartNumberingAfterBreak="0">
+  <w:abstractNum w:abstractNumId="15">
     <w:nsid w:val="40954DA6"/>
     <w:multiLevelType w:val="hybridMultilevel"/>
     <w:tmpl w:val="53543C92"/>
@@ -16921,7 +17816,7 @@
       </w:rPr>
     </w:lvl>
   </w:abstractNum>
-  <w:abstractNum w:abstractNumId="16" w15:restartNumberingAfterBreak="0">
+  <w:abstractNum w:abstractNumId="16">
     <w:nsid w:val="41800978"/>
     <w:multiLevelType w:val="hybridMultilevel"/>
     <w:tmpl w:val="BA528142"/>
@@ -17034,7 +17929,7 @@
       </w:rPr>
     </w:lvl>
   </w:abstractNum>
-  <w:abstractNum w:abstractNumId="17" w15:restartNumberingAfterBreak="0">
+  <w:abstractNum w:abstractNumId="17">
     <w:nsid w:val="42225A0E"/>
     <w:multiLevelType w:val="hybridMultilevel"/>
     <w:tmpl w:val="2A08C032"/>
@@ -17120,7 +18015,7 @@
       </w:pPr>
     </w:lvl>
   </w:abstractNum>
-  <w:abstractNum w:abstractNumId="18" w15:restartNumberingAfterBreak="0">
+  <w:abstractNum w:abstractNumId="18">
     <w:nsid w:val="48483FF5"/>
     <w:multiLevelType w:val="hybridMultilevel"/>
     <w:tmpl w:val="0BC025B4"/>
@@ -17233,7 +18128,7 @@
       </w:rPr>
     </w:lvl>
   </w:abstractNum>
-  <w:abstractNum w:abstractNumId="19" w15:restartNumberingAfterBreak="0">
+  <w:abstractNum w:abstractNumId="19">
     <w:nsid w:val="489C59BB"/>
     <w:multiLevelType w:val="hybridMultilevel"/>
     <w:tmpl w:val="4E769D9E"/>
@@ -17346,7 +18241,7 @@
       </w:rPr>
     </w:lvl>
   </w:abstractNum>
-  <w:abstractNum w:abstractNumId="20" w15:restartNumberingAfterBreak="0">
+  <w:abstractNum w:abstractNumId="20">
     <w:nsid w:val="52B22B12"/>
     <w:multiLevelType w:val="hybridMultilevel"/>
     <w:tmpl w:val="D66A2604"/>
@@ -17459,7 +18354,7 @@
       </w:rPr>
     </w:lvl>
   </w:abstractNum>
-  <w:abstractNum w:abstractNumId="21" w15:restartNumberingAfterBreak="0">
+  <w:abstractNum w:abstractNumId="21">
     <w:nsid w:val="59E90BB6"/>
     <w:multiLevelType w:val="hybridMultilevel"/>
     <w:tmpl w:val="EC6C7424"/>
@@ -17572,7 +18467,7 @@
       </w:rPr>
     </w:lvl>
   </w:abstractNum>
-  <w:abstractNum w:abstractNumId="22" w15:restartNumberingAfterBreak="0">
+  <w:abstractNum w:abstractNumId="22">
     <w:nsid w:val="60951005"/>
     <w:multiLevelType w:val="hybridMultilevel"/>
     <w:tmpl w:val="7B04D328"/>
@@ -17685,7 +18580,7 @@
       </w:rPr>
     </w:lvl>
   </w:abstractNum>
-  <w:abstractNum w:abstractNumId="23" w15:restartNumberingAfterBreak="0">
+  <w:abstractNum w:abstractNumId="23">
     <w:nsid w:val="63D23569"/>
     <w:multiLevelType w:val="hybridMultilevel"/>
     <w:tmpl w:val="856E6076"/>
@@ -17798,7 +18693,7 @@
       </w:rPr>
     </w:lvl>
   </w:abstractNum>
-  <w:abstractNum w:abstractNumId="24" w15:restartNumberingAfterBreak="0">
+  <w:abstractNum w:abstractNumId="24">
     <w:nsid w:val="66AC218C"/>
     <w:multiLevelType w:val="hybridMultilevel"/>
     <w:tmpl w:val="6EC4B5CA"/>
@@ -17911,7 +18806,7 @@
       </w:rPr>
     </w:lvl>
   </w:abstractNum>
-  <w:abstractNum w:abstractNumId="25" w15:restartNumberingAfterBreak="0">
+  <w:abstractNum w:abstractNumId="25">
     <w:nsid w:val="6BD22499"/>
     <w:multiLevelType w:val="hybridMultilevel"/>
     <w:tmpl w:val="D83E3B0C"/>
@@ -18024,7 +18919,7 @@
       </w:rPr>
     </w:lvl>
   </w:abstractNum>
-  <w:abstractNum w:abstractNumId="26" w15:restartNumberingAfterBreak="0">
+  <w:abstractNum w:abstractNumId="26">
     <w:nsid w:val="6C401331"/>
     <w:multiLevelType w:val="hybridMultilevel"/>
     <w:tmpl w:val="15883EF6"/>
@@ -18137,7 +19032,7 @@
       </w:rPr>
     </w:lvl>
   </w:abstractNum>
-  <w:abstractNum w:abstractNumId="27" w15:restartNumberingAfterBreak="0">
+  <w:abstractNum w:abstractNumId="27">
     <w:nsid w:val="7079225B"/>
     <w:multiLevelType w:val="hybridMultilevel"/>
     <w:tmpl w:val="67965142"/>
@@ -18250,7 +19145,7 @@
       </w:rPr>
     </w:lvl>
   </w:abstractNum>
-  <w:abstractNum w:abstractNumId="28" w15:restartNumberingAfterBreak="0">
+  <w:abstractNum w:abstractNumId="28">
     <w:nsid w:val="77F24B38"/>
     <w:multiLevelType w:val="hybridMultilevel"/>
     <w:tmpl w:val="D9124A90"/>
@@ -18363,7 +19258,7 @@
       </w:rPr>
     </w:lvl>
   </w:abstractNum>
-  <w:abstractNum w:abstractNumId="29" w15:restartNumberingAfterBreak="0">
+  <w:abstractNum w:abstractNumId="29">
     <w:nsid w:val="797D01B7"/>
     <w:multiLevelType w:val="hybridMultilevel"/>
     <w:tmpl w:val="F28A3DF6"/>
@@ -18476,7 +19371,7 @@
       </w:rPr>
     </w:lvl>
   </w:abstractNum>
-  <w:abstractNum w:abstractNumId="30" w15:restartNumberingAfterBreak="0">
+  <w:abstractNum w:abstractNumId="30">
     <w:nsid w:val="7BC2069E"/>
     <w:multiLevelType w:val="hybridMultilevel"/>
     <w:tmpl w:val="FA9CBB9C"/>
@@ -18589,7 +19484,7 @@
       </w:rPr>
     </w:lvl>
   </w:abstractNum>
-  <w:abstractNum w:abstractNumId="31" w15:restartNumberingAfterBreak="0">
+  <w:abstractNum w:abstractNumId="31">
     <w:nsid w:val="7DB56B5B"/>
     <w:multiLevelType w:val="hybridMultilevel"/>
     <w:tmpl w:val="5184BCB8"/>
@@ -18702,7 +19597,7 @@
       </w:rPr>
     </w:lvl>
   </w:abstractNum>
-  <w:abstractNum w:abstractNumId="32" w15:restartNumberingAfterBreak="0">
+  <w:abstractNum w:abstractNumId="32">
     <w:nsid w:val="7F466C68"/>
     <w:multiLevelType w:val="hybridMultilevel"/>
     <w:tmpl w:val="2C1A6848"/>
@@ -18815,7 +19710,7 @@
       </w:rPr>
     </w:lvl>
   </w:abstractNum>
-  <w:abstractNum w:abstractNumId="33" w15:restartNumberingAfterBreak="0">
+  <w:abstractNum w:abstractNumId="33">
     <w:nsid w:val="7F523B2B"/>
     <w:multiLevelType w:val="hybridMultilevel"/>
     <w:tmpl w:val="2A627552"/>
@@ -19034,7 +19929,7 @@
 </file>
 
 <file path=word/styles.xml><?xml version="1.0" encoding="utf-8"?>
-<w:styles xmlns:mc="http://schemas.openxmlformats.org/markup-compatibility/2006" xmlns:r="http://schemas.openxmlformats.org/officeDocument/2006/relationships" xmlns:w="http://schemas.openxmlformats.org/wordprocessingml/2006/main" xmlns:w14="http://schemas.microsoft.com/office/word/2010/wordml" xmlns:w15="http://schemas.microsoft.com/office/word/2012/wordml" xmlns:w16cid="http://schemas.microsoft.com/office/word/2016/wordml/cid" xmlns:w16se="http://schemas.microsoft.com/office/word/2015/wordml/symex" mc:Ignorable="w14 w15 w16se w16cid">
+<w:styles xmlns:mc="http://schemas.openxmlformats.org/markup-compatibility/2006" xmlns:r="http://schemas.openxmlformats.org/officeDocument/2006/relationships" xmlns:w="http://schemas.openxmlformats.org/wordprocessingml/2006/main" xmlns:w14="http://schemas.microsoft.com/office/word/2010/wordml" mc:Ignorable="w14">
   <w:docDefaults>
     <w:rPrDefault>
       <w:rPr>
@@ -19050,382 +19945,580 @@
       </w:pPr>
     </w:pPrDefault>
   </w:docDefaults>
-  <w:latentStyles w:defLockedState="0" w:defUIPriority="99" w:defSemiHidden="0" w:defUnhideWhenUsed="0" w:defQFormat="0" w:count="375">
-    <w:lsdException w:name="Normal" w:uiPriority="0" w:qFormat="1"/>
-    <w:lsdException w:name="heading 1" w:uiPriority="9" w:qFormat="1"/>
-    <w:lsdException w:name="heading 2" w:semiHidden="1" w:uiPriority="9" w:unhideWhenUsed="1" w:qFormat="1"/>
-    <w:lsdException w:name="heading 3" w:semiHidden="1" w:uiPriority="9" w:unhideWhenUsed="1" w:qFormat="1"/>
-    <w:lsdException w:name="heading 4" w:semiHidden="1" w:uiPriority="9" w:unhideWhenUsed="1" w:qFormat="1"/>
-    <w:lsdException w:name="heading 5" w:semiHidden="1" w:uiPriority="9" w:unhideWhenUsed="1" w:qFormat="1"/>
-    <w:lsdException w:name="heading 6" w:semiHidden="1" w:uiPriority="9" w:unhideWhenUsed="1" w:qFormat="1"/>
-    <w:lsdException w:name="heading 7" w:semiHidden="1" w:uiPriority="9" w:unhideWhenUsed="1" w:qFormat="1"/>
-    <w:lsdException w:name="heading 8" w:semiHidden="1" w:uiPriority="9" w:unhideWhenUsed="1" w:qFormat="1"/>
-    <w:lsdException w:name="heading 9" w:semiHidden="1" w:uiPriority="9" w:unhideWhenUsed="1" w:qFormat="1"/>
-    <w:lsdException w:name="index 1" w:semiHidden="1" w:unhideWhenUsed="1"/>
-    <w:lsdException w:name="index 2" w:semiHidden="1" w:unhideWhenUsed="1"/>
-    <w:lsdException w:name="index 3" w:semiHidden="1" w:unhideWhenUsed="1"/>
-    <w:lsdException w:name="index 4" w:semiHidden="1" w:unhideWhenUsed="1"/>
-    <w:lsdException w:name="index 5" w:semiHidden="1" w:unhideWhenUsed="1"/>
-    <w:lsdException w:name="index 6" w:semiHidden="1" w:unhideWhenUsed="1"/>
-    <w:lsdException w:name="index 7" w:semiHidden="1" w:unhideWhenUsed="1"/>
-    <w:lsdException w:name="index 8" w:semiHidden="1" w:unhideWhenUsed="1"/>
-    <w:lsdException w:name="index 9" w:semiHidden="1" w:unhideWhenUsed="1"/>
-    <w:lsdException w:name="toc 1" w:semiHidden="1" w:uiPriority="39" w:unhideWhenUsed="1"/>
-    <w:lsdException w:name="toc 2" w:semiHidden="1" w:uiPriority="39" w:unhideWhenUsed="1"/>
-    <w:lsdException w:name="toc 3" w:semiHidden="1" w:uiPriority="39" w:unhideWhenUsed="1"/>
-    <w:lsdException w:name="toc 4" w:semiHidden="1" w:uiPriority="39" w:unhideWhenUsed="1"/>
-    <w:lsdException w:name="toc 5" w:semiHidden="1" w:uiPriority="39" w:unhideWhenUsed="1"/>
-    <w:lsdException w:name="toc 6" w:semiHidden="1" w:uiPriority="39" w:unhideWhenUsed="1"/>
-    <w:lsdException w:name="toc 7" w:semiHidden="1" w:uiPriority="39" w:unhideWhenUsed="1"/>
-    <w:lsdException w:name="toc 8" w:semiHidden="1" w:uiPriority="39" w:unhideWhenUsed="1"/>
-    <w:lsdException w:name="toc 9" w:semiHidden="1" w:uiPriority="39" w:unhideWhenUsed="1"/>
-    <w:lsdException w:name="Normal Indent" w:semiHidden="1" w:unhideWhenUsed="1"/>
-    <w:lsdException w:name="footnote text" w:semiHidden="1" w:unhideWhenUsed="1"/>
-    <w:lsdException w:name="annotation text" w:semiHidden="1" w:unhideWhenUsed="1"/>
-    <w:lsdException w:name="header" w:semiHidden="1" w:unhideWhenUsed="1"/>
-    <w:lsdException w:name="footer" w:semiHidden="1" w:unhideWhenUsed="1"/>
-    <w:lsdException w:name="index heading" w:semiHidden="1" w:unhideWhenUsed="1"/>
-    <w:lsdException w:name="caption" w:semiHidden="1" w:uiPriority="35" w:unhideWhenUsed="1" w:qFormat="1"/>
-    <w:lsdException w:name="table of figures" w:semiHidden="1" w:unhideWhenUsed="1"/>
-    <w:lsdException w:name="envelope address" w:semiHidden="1" w:unhideWhenUsed="1"/>
-    <w:lsdException w:name="envelope return" w:semiHidden="1" w:unhideWhenUsed="1"/>
-    <w:lsdException w:name="footnote reference" w:semiHidden="1" w:unhideWhenUsed="1"/>
-    <w:lsdException w:name="annotation reference" w:semiHidden="1" w:unhideWhenUsed="1"/>
-    <w:lsdException w:name="line number" w:semiHidden="1" w:unhideWhenUsed="1"/>
-    <w:lsdException w:name="page number" w:semiHidden="1" w:unhideWhenUsed="1"/>
-    <w:lsdException w:name="endnote reference" w:semiHidden="1" w:unhideWhenUsed="1"/>
-    <w:lsdException w:name="endnote text" w:semiHidden="1" w:unhideWhenUsed="1"/>
-    <w:lsdException w:name="table of authorities" w:semiHidden="1" w:unhideWhenUsed="1"/>
-    <w:lsdException w:name="macro" w:semiHidden="1" w:unhideWhenUsed="1"/>
-    <w:lsdException w:name="toa heading" w:semiHidden="1" w:unhideWhenUsed="1"/>
-    <w:lsdException w:name="List" w:semiHidden="1" w:unhideWhenUsed="1"/>
-    <w:lsdException w:name="List Bullet" w:semiHidden="1" w:unhideWhenUsed="1"/>
-    <w:lsdException w:name="List Number" w:semiHidden="1" w:unhideWhenUsed="1"/>
-    <w:lsdException w:name="List 2" w:semiHidden="1" w:unhideWhenUsed="1"/>
-    <w:lsdException w:name="List 3" w:semiHidden="1" w:unhideWhenUsed="1"/>
-    <w:lsdException w:name="List 4" w:semiHidden="1" w:unhideWhenUsed="1"/>
-    <w:lsdException w:name="List 5" w:semiHidden="1" w:unhideWhenUsed="1"/>
-    <w:lsdException w:name="List Bullet 2" w:semiHidden="1" w:unhideWhenUsed="1"/>
-    <w:lsdException w:name="List Bullet 3" w:semiHidden="1" w:unhideWhenUsed="1"/>
-    <w:lsdException w:name="List Bullet 4" w:semiHidden="1" w:unhideWhenUsed="1"/>
-    <w:lsdException w:name="List Bullet 5" w:semiHidden="1" w:unhideWhenUsed="1"/>
-    <w:lsdException w:name="List Number 2" w:semiHidden="1" w:unhideWhenUsed="1"/>
-    <w:lsdException w:name="List Number 3" w:semiHidden="1" w:unhideWhenUsed="1"/>
-    <w:lsdException w:name="List Number 4" w:semiHidden="1" w:unhideWhenUsed="1"/>
-    <w:lsdException w:name="List Number 5" w:semiHidden="1" w:unhideWhenUsed="1"/>
-    <w:lsdException w:name="Title" w:uiPriority="10" w:qFormat="1"/>
-    <w:lsdException w:name="Closing" w:semiHidden="1" w:unhideWhenUsed="1"/>
-    <w:lsdException w:name="Signature" w:semiHidden="1" w:unhideWhenUsed="1"/>
-    <w:lsdException w:name="Default Paragraph Font" w:semiHidden="1" w:uiPriority="1" w:unhideWhenUsed="1"/>
-    <w:lsdException w:name="Body Text" w:semiHidden="1" w:unhideWhenUsed="1"/>
-    <w:lsdException w:name="Body Text Indent" w:semiHidden="1" w:unhideWhenUsed="1"/>
-    <w:lsdException w:name="List Continue" w:semiHidden="1" w:unhideWhenUsed="1"/>
-    <w:lsdException w:name="List Continue 2" w:semiHidden="1" w:unhideWhenUsed="1"/>
-    <w:lsdException w:name="List Continue 3" w:semiHidden="1" w:unhideWhenUsed="1"/>
-    <w:lsdException w:name="List Continue 4" w:semiHidden="1" w:unhideWhenUsed="1"/>
-    <w:lsdException w:name="List Continue 5" w:semiHidden="1" w:unhideWhenUsed="1"/>
-    <w:lsdException w:name="Message Header" w:semiHidden="1" w:unhideWhenUsed="1"/>
-    <w:lsdException w:name="Subtitle" w:uiPriority="11" w:qFormat="1"/>
-    <w:lsdException w:name="Salutation" w:semiHidden="1" w:unhideWhenUsed="1"/>
-    <w:lsdException w:name="Date" w:semiHidden="1" w:unhideWhenUsed="1"/>
-    <w:lsdException w:name="Body Text First Indent" w:semiHidden="1" w:unhideWhenUsed="1"/>
-    <w:lsdException w:name="Body Text First Indent 2" w:semiHidden="1" w:unhideWhenUsed="1"/>
-    <w:lsdException w:name="Note Heading" w:semiHidden="1" w:unhideWhenUsed="1"/>
-    <w:lsdException w:name="Body Text 2" w:semiHidden="1" w:unhideWhenUsed="1"/>
-    <w:lsdException w:name="Body Text 3" w:semiHidden="1" w:unhideWhenUsed="1"/>
-    <w:lsdException w:name="Body Text Indent 2" w:semiHidden="1" w:unhideWhenUsed="1"/>
-    <w:lsdException w:name="Body Text Indent 3" w:semiHidden="1" w:unhideWhenUsed="1"/>
-    <w:lsdException w:name="Block Text" w:semiHidden="1" w:unhideWhenUsed="1"/>
-    <w:lsdException w:name="Hyperlink" w:semiHidden="1" w:unhideWhenUsed="1"/>
-    <w:lsdException w:name="FollowedHyperlink" w:semiHidden="1" w:unhideWhenUsed="1"/>
-    <w:lsdException w:name="Strong" w:uiPriority="22" w:qFormat="1"/>
-    <w:lsdException w:name="Emphasis" w:uiPriority="20" w:qFormat="1"/>
-    <w:lsdException w:name="Document Map" w:semiHidden="1" w:unhideWhenUsed="1"/>
-    <w:lsdException w:name="Plain Text" w:semiHidden="1" w:unhideWhenUsed="1"/>
-    <w:lsdException w:name="E-mail Signature" w:semiHidden="1" w:unhideWhenUsed="1"/>
-    <w:lsdException w:name="HTML Top of Form" w:semiHidden="1" w:unhideWhenUsed="1"/>
-    <w:lsdException w:name="HTML Bottom of Form" w:semiHidden="1" w:unhideWhenUsed="1"/>
-    <w:lsdException w:name="Normal (Web)" w:semiHidden="1" w:unhideWhenUsed="1"/>
-    <w:lsdException w:name="HTML Acronym" w:semiHidden="1" w:unhideWhenUsed="1"/>
-    <w:lsdException w:name="HTML Address" w:semiHidden="1" w:unhideWhenUsed="1"/>
-    <w:lsdException w:name="HTML Cite" w:semiHidden="1" w:unhideWhenUsed="1"/>
-    <w:lsdException w:name="HTML Code" w:semiHidden="1" w:unhideWhenUsed="1"/>
-    <w:lsdException w:name="HTML Definition" w:semiHidden="1" w:unhideWhenUsed="1"/>
-    <w:lsdException w:name="HTML Keyboard" w:semiHidden="1" w:unhideWhenUsed="1"/>
-    <w:lsdException w:name="HTML Preformatted" w:semiHidden="1" w:unhideWhenUsed="1"/>
-    <w:lsdException w:name="HTML Sample" w:semiHidden="1" w:unhideWhenUsed="1"/>
-    <w:lsdException w:name="HTML Typewriter" w:semiHidden="1" w:unhideWhenUsed="1"/>
-    <w:lsdException w:name="HTML Variable" w:semiHidden="1" w:unhideWhenUsed="1"/>
-    <w:lsdException w:name="Normal Table" w:semiHidden="1" w:unhideWhenUsed="1"/>
-    <w:lsdException w:name="annotation subject" w:semiHidden="1" w:unhideWhenUsed="1"/>
-    <w:lsdException w:name="No List" w:semiHidden="1" w:unhideWhenUsed="1"/>
-    <w:lsdException w:name="Outline List 1" w:semiHidden="1" w:unhideWhenUsed="1"/>
-    <w:lsdException w:name="Outline List 2" w:semiHidden="1" w:unhideWhenUsed="1"/>
-    <w:lsdException w:name="Outline List 3" w:semiHidden="1" w:unhideWhenUsed="1"/>
-    <w:lsdException w:name="Table Simple 1" w:semiHidden="1" w:unhideWhenUsed="1"/>
-    <w:lsdException w:name="Table Simple 2" w:semiHidden="1" w:unhideWhenUsed="1"/>
-    <w:lsdException w:name="Table Simple 3" w:semiHidden="1" w:unhideWhenUsed="1"/>
-    <w:lsdException w:name="Table Classic 1" w:semiHidden="1" w:unhideWhenUsed="1"/>
-    <w:lsdException w:name="Table Classic 2" w:semiHidden="1" w:unhideWhenUsed="1"/>
-    <w:lsdException w:name="Table Classic 3" w:semiHidden="1" w:unhideWhenUsed="1"/>
-    <w:lsdException w:name="Table Classic 4" w:semiHidden="1" w:unhideWhenUsed="1"/>
-    <w:lsdException w:name="Table Colorful 1" w:semiHidden="1" w:unhideWhenUsed="1"/>
-    <w:lsdException w:name="Table Colorful 2" w:semiHidden="1" w:unhideWhenUsed="1"/>
-    <w:lsdException w:name="Table Colorful 3" w:semiHidden="1" w:unhideWhenUsed="1"/>
-    <w:lsdException w:name="Table Columns 1" w:semiHidden="1" w:unhideWhenUsed="1"/>
-    <w:lsdException w:name="Table Columns 2" w:semiHidden="1" w:unhideWhenUsed="1"/>
-    <w:lsdException w:name="Table Columns 3" w:semiHidden="1" w:unhideWhenUsed="1"/>
-    <w:lsdException w:name="Table Columns 4" w:semiHidden="1" w:unhideWhenUsed="1"/>
-    <w:lsdException w:name="Table Columns 5" w:semiHidden="1" w:unhideWhenUsed="1"/>
-    <w:lsdException w:name="Table Grid 1" w:semiHidden="1" w:unhideWhenUsed="1"/>
-    <w:lsdException w:name="Table Grid 2" w:semiHidden="1" w:unhideWhenUsed="1"/>
-    <w:lsdException w:name="Table Grid 3" w:semiHidden="1" w:unhideWhenUsed="1"/>
-    <w:lsdException w:name="Table Grid 4" w:semiHidden="1" w:unhideWhenUsed="1"/>
-    <w:lsdException w:name="Table Grid 5" w:semiHidden="1" w:unhideWhenUsed="1"/>
-    <w:lsdException w:name="Table Grid 6" w:semiHidden="1" w:unhideWhenUsed="1"/>
-    <w:lsdException w:name="Table Grid 7" w:semiHidden="1" w:unhideWhenUsed="1"/>
-    <w:lsdException w:name="Table Grid 8" w:semiHidden="1" w:unhideWhenUsed="1"/>
-    <w:lsdException w:name="Table List 1" w:semiHidden="1" w:unhideWhenUsed="1"/>
-    <w:lsdException w:name="Table List 2" w:semiHidden="1" w:unhideWhenUsed="1"/>
-    <w:lsdException w:name="Table List 3" w:semiHidden="1" w:unhideWhenUsed="1"/>
-    <w:lsdException w:name="Table List 4" w:semiHidden="1" w:unhideWhenUsed="1"/>
-    <w:lsdException w:name="Table List 5" w:semiHidden="1" w:unhideWhenUsed="1"/>
-    <w:lsdException w:name="Table List 6" w:semiHidden="1" w:unhideWhenUsed="1"/>
-    <w:lsdException w:name="Table List 7" w:semiHidden="1" w:unhideWhenUsed="1"/>
-    <w:lsdException w:name="Table List 8" w:semiHidden="1" w:unhideWhenUsed="1"/>
-    <w:lsdException w:name="Table 3D effects 1" w:semiHidden="1" w:unhideWhenUsed="1"/>
-    <w:lsdException w:name="Table 3D effects 2" w:semiHidden="1" w:unhideWhenUsed="1"/>
-    <w:lsdException w:name="Table 3D effects 3" w:semiHidden="1" w:unhideWhenUsed="1"/>
-    <w:lsdException w:name="Table Contemporary" w:semiHidden="1" w:unhideWhenUsed="1"/>
-    <w:lsdException w:name="Table Elegant" w:semiHidden="1" w:unhideWhenUsed="1"/>
-    <w:lsdException w:name="Table Professional" w:semiHidden="1" w:unhideWhenUsed="1"/>
-    <w:lsdException w:name="Table Subtle 1" w:semiHidden="1" w:unhideWhenUsed="1"/>
-    <w:lsdException w:name="Table Subtle 2" w:semiHidden="1" w:unhideWhenUsed="1"/>
-    <w:lsdException w:name="Table Web 1" w:semiHidden="1" w:unhideWhenUsed="1"/>
-    <w:lsdException w:name="Table Web 2" w:semiHidden="1" w:unhideWhenUsed="1"/>
-    <w:lsdException w:name="Table Web 3" w:semiHidden="1" w:unhideWhenUsed="1"/>
-    <w:lsdException w:name="Balloon Text" w:semiHidden="1" w:unhideWhenUsed="1"/>
-    <w:lsdException w:name="Table Grid" w:semiHidden="1" w:uiPriority="39" w:unhideWhenUsed="1"/>
-    <w:lsdException w:name="Table Theme" w:semiHidden="1" w:unhideWhenUsed="1"/>
-    <w:lsdException w:name="Placeholder Text" w:semiHidden="1"/>
-    <w:lsdException w:name="No Spacing" w:uiPriority="1" w:qFormat="1"/>
-    <w:lsdException w:name="Light Shading" w:uiPriority="60"/>
-    <w:lsdException w:name="Light List" w:uiPriority="61"/>
-    <w:lsdException w:name="Light Grid" w:uiPriority="62"/>
-    <w:lsdException w:name="Medium Shading 1" w:uiPriority="63"/>
-    <w:lsdException w:name="Medium Shading 2" w:uiPriority="64"/>
-    <w:lsdException w:name="Medium List 1" w:uiPriority="65"/>
-    <w:lsdException w:name="Medium List 2" w:uiPriority="66"/>
-    <w:lsdException w:name="Medium Grid 1" w:uiPriority="67"/>
-    <w:lsdException w:name="Medium Grid 2" w:uiPriority="68"/>
-    <w:lsdException w:name="Medium Grid 3" w:uiPriority="69"/>
-    <w:lsdException w:name="Dark List" w:uiPriority="70"/>
-    <w:lsdException w:name="Colorful Shading" w:uiPriority="71"/>
-    <w:lsdException w:name="Colorful List" w:uiPriority="72"/>
-    <w:lsdException w:name="Colorful Grid" w:uiPriority="73"/>
-    <w:lsdException w:name="Light Shading Accent 1" w:uiPriority="60"/>
-    <w:lsdException w:name="Light List Accent 1" w:uiPriority="61"/>
-    <w:lsdException w:name="Light Grid Accent 1" w:uiPriority="62"/>
-    <w:lsdException w:name="Medium Shading 1 Accent 1" w:uiPriority="63"/>
-    <w:lsdException w:name="Medium Shading 2 Accent 1" w:uiPriority="64"/>
-    <w:lsdException w:name="Medium List 1 Accent 1" w:uiPriority="65"/>
-    <w:lsdException w:name="Revision" w:semiHidden="1"/>
-    <w:lsdException w:name="List Paragraph" w:uiPriority="34" w:qFormat="1"/>
-    <w:lsdException w:name="Quote" w:uiPriority="29" w:qFormat="1"/>
-    <w:lsdException w:name="Intense Quote" w:uiPriority="30" w:qFormat="1"/>
-    <w:lsdException w:name="Medium List 2 Accent 1" w:uiPriority="66"/>
-    <w:lsdException w:name="Medium Grid 1 Accent 1" w:uiPriority="67"/>
-    <w:lsdException w:name="Medium Grid 2 Accent 1" w:uiPriority="68"/>
-    <w:lsdException w:name="Medium Grid 3 Accent 1" w:uiPriority="69"/>
-    <w:lsdException w:name="Dark List Accent 1" w:uiPriority="70"/>
-    <w:lsdException w:name="Colorful Shading Accent 1" w:uiPriority="71"/>
-    <w:lsdException w:name="Colorful List Accent 1" w:uiPriority="72"/>
-    <w:lsdException w:name="Colorful Grid Accent 1" w:uiPriority="73"/>
-    <w:lsdException w:name="Light Shading Accent 2" w:uiPriority="60"/>
-    <w:lsdException w:name="Light List Accent 2" w:uiPriority="61"/>
-    <w:lsdException w:name="Light Grid Accent 2" w:uiPriority="62"/>
-    <w:lsdException w:name="Medium Shading 1 Accent 2" w:uiPriority="63"/>
-    <w:lsdException w:name="Medium Shading 2 Accent 2" w:uiPriority="64"/>
-    <w:lsdException w:name="Medium List 1 Accent 2" w:uiPriority="65"/>
-    <w:lsdException w:name="Medium List 2 Accent 2" w:uiPriority="66"/>
-    <w:lsdException w:name="Medium Grid 1 Accent 2" w:uiPriority="67"/>
-    <w:lsdException w:name="Medium Grid 2 Accent 2" w:uiPriority="68"/>
-    <w:lsdException w:name="Medium Grid 3 Accent 2" w:uiPriority="69"/>
-    <w:lsdException w:name="Dark List Accent 2" w:uiPriority="70"/>
-    <w:lsdException w:name="Colorful Shading Accent 2" w:uiPriority="71"/>
-    <w:lsdException w:name="Colorful List Accent 2" w:uiPriority="72"/>
-    <w:lsdException w:name="Colorful Grid Accent 2" w:uiPriority="73"/>
-    <w:lsdException w:name="Light Shading Accent 3" w:uiPriority="60"/>
-    <w:lsdException w:name="Light List Accent 3" w:uiPriority="61"/>
-    <w:lsdException w:name="Light Grid Accent 3" w:uiPriority="62"/>
-    <w:lsdException w:name="Medium Shading 1 Accent 3" w:uiPriority="63"/>
-    <w:lsdException w:name="Medium Shading 2 Accent 3" w:uiPriority="64"/>
-    <w:lsdException w:name="Medium List 1 Accent 3" w:uiPriority="65"/>
-    <w:lsdException w:name="Medium List 2 Accent 3" w:uiPriority="66"/>
-    <w:lsdException w:name="Medium Grid 1 Accent 3" w:uiPriority="67"/>
-    <w:lsdException w:name="Medium Grid 2 Accent 3" w:uiPriority="68"/>
-    <w:lsdException w:name="Medium Grid 3 Accent 3" w:uiPriority="69"/>
-    <w:lsdException w:name="Dark List Accent 3" w:uiPriority="70"/>
-    <w:lsdException w:name="Colorful Shading Accent 3" w:uiPriority="71"/>
-    <w:lsdException w:name="Colorful List Accent 3" w:uiPriority="72"/>
-    <w:lsdException w:name="Colorful Grid Accent 3" w:uiPriority="73"/>
-    <w:lsdException w:name="Light Shading Accent 4" w:uiPriority="60"/>
-    <w:lsdException w:name="Light List Accent 4" w:uiPriority="61"/>
-    <w:lsdException w:name="Light Grid Accent 4" w:uiPriority="62"/>
-    <w:lsdException w:name="Medium Shading 1 Accent 4" w:uiPriority="63"/>
-    <w:lsdException w:name="Medium Shading 2 Accent 4" w:uiPriority="64"/>
-    <w:lsdException w:name="Medium List 1 Accent 4" w:uiPriority="65"/>
-    <w:lsdException w:name="Medium List 2 Accent 4" w:uiPriority="66"/>
-    <w:lsdException w:name="Medium Grid 1 Accent 4" w:uiPriority="67"/>
-    <w:lsdException w:name="Medium Grid 2 Accent 4" w:uiPriority="68"/>
-    <w:lsdException w:name="Medium Grid 3 Accent 4" w:uiPriority="69"/>
-    <w:lsdException w:name="Dark List Accent 4" w:uiPriority="70"/>
-    <w:lsdException w:name="Colorful Shading Accent 4" w:uiPriority="71"/>
-    <w:lsdException w:name="Colorful List Accent 4" w:uiPriority="72"/>
-    <w:lsdException w:name="Colorful Grid Accent 4" w:uiPriority="73"/>
-    <w:lsdException w:name="Light Shading Accent 5" w:uiPriority="60"/>
-    <w:lsdException w:name="Light List Accent 5" w:uiPriority="61"/>
-    <w:lsdException w:name="Light Grid Accent 5" w:uiPriority="62"/>
-    <w:lsdException w:name="Medium Shading 1 Accent 5" w:uiPriority="63"/>
-    <w:lsdException w:name="Medium Shading 2 Accent 5" w:uiPriority="64"/>
-    <w:lsdException w:name="Medium List 1 Accent 5" w:uiPriority="65"/>
-    <w:lsdException w:name="Medium List 2 Accent 5" w:uiPriority="66"/>
-    <w:lsdException w:name="Medium Grid 1 Accent 5" w:uiPriority="67"/>
-    <w:lsdException w:name="Medium Grid 2 Accent 5" w:uiPriority="68"/>
-    <w:lsdException w:name="Medium Grid 3 Accent 5" w:uiPriority="69"/>
-    <w:lsdException w:name="Dark List Accent 5" w:uiPriority="70"/>
-    <w:lsdException w:name="Colorful Shading Accent 5" w:uiPriority="71"/>
-    <w:lsdException w:name="Colorful List Accent 5" w:uiPriority="72"/>
-    <w:lsdException w:name="Colorful Grid Accent 5" w:uiPriority="73"/>
-    <w:lsdException w:name="Light Shading Accent 6" w:uiPriority="60"/>
-    <w:lsdException w:name="Light List Accent 6" w:uiPriority="61"/>
-    <w:lsdException w:name="Light Grid Accent 6" w:uiPriority="62"/>
-    <w:lsdException w:name="Medium Shading 1 Accent 6" w:uiPriority="63"/>
-    <w:lsdException w:name="Medium Shading 2 Accent 6" w:uiPriority="64"/>
-    <w:lsdException w:name="Medium List 1 Accent 6" w:uiPriority="65"/>
-    <w:lsdException w:name="Medium List 2 Accent 6" w:uiPriority="66"/>
-    <w:lsdException w:name="Medium Grid 1 Accent 6" w:uiPriority="67"/>
-    <w:lsdException w:name="Medium Grid 2 Accent 6" w:uiPriority="68"/>
-    <w:lsdException w:name="Medium Grid 3 Accent 6" w:uiPriority="69"/>
-    <w:lsdException w:name="Dark List Accent 6" w:uiPriority="70"/>
-    <w:lsdException w:name="Colorful Shading Accent 6" w:uiPriority="71"/>
-    <w:lsdException w:name="Colorful List Accent 6" w:uiPriority="72"/>
-    <w:lsdException w:name="Colorful Grid Accent 6" w:uiPriority="73"/>
-    <w:lsdException w:name="Subtle Emphasis" w:uiPriority="19" w:qFormat="1"/>
-    <w:lsdException w:name="Intense Emphasis" w:uiPriority="21" w:qFormat="1"/>
-    <w:lsdException w:name="Subtle Reference" w:uiPriority="31" w:qFormat="1"/>
-    <w:lsdException w:name="Intense Reference" w:uiPriority="32" w:qFormat="1"/>
-    <w:lsdException w:name="Book Title" w:uiPriority="33" w:qFormat="1"/>
-    <w:lsdException w:name="Bibliography" w:semiHidden="1" w:uiPriority="37" w:unhideWhenUsed="1"/>
-    <w:lsdException w:name="TOC Heading" w:semiHidden="1" w:uiPriority="39" w:unhideWhenUsed="1" w:qFormat="1"/>
-    <w:lsdException w:name="Plain Table 1" w:uiPriority="41"/>
-    <w:lsdException w:name="Plain Table 2" w:uiPriority="42"/>
-    <w:lsdException w:name="Plain Table 3" w:uiPriority="43"/>
-    <w:lsdException w:name="Plain Table 4" w:uiPriority="44"/>
-    <w:lsdException w:name="Plain Table 5" w:uiPriority="45"/>
-    <w:lsdException w:name="Grid Table Light" w:uiPriority="40"/>
-    <w:lsdException w:name="Grid Table 1 Light" w:uiPriority="46"/>
-    <w:lsdException w:name="Grid Table 2" w:uiPriority="47"/>
-    <w:lsdException w:name="Grid Table 3" w:uiPriority="48"/>
-    <w:lsdException w:name="Grid Table 4" w:uiPriority="49"/>
-    <w:lsdException w:name="Grid Table 5 Dark" w:uiPriority="50"/>
-    <w:lsdException w:name="Grid Table 6 Colorful" w:uiPriority="51"/>
-    <w:lsdException w:name="Grid Table 7 Colorful" w:uiPriority="52"/>
-    <w:lsdException w:name="Grid Table 1 Light Accent 1" w:uiPriority="46"/>
-    <w:lsdException w:name="Grid Table 2 Accent 1" w:uiPriority="47"/>
-    <w:lsdException w:name="Grid Table 3 Accent 1" w:uiPriority="48"/>
-    <w:lsdException w:name="Grid Table 4 Accent 1" w:uiPriority="49"/>
-    <w:lsdException w:name="Grid Table 5 Dark Accent 1" w:uiPriority="50"/>
-    <w:lsdException w:name="Grid Table 6 Colorful Accent 1" w:uiPriority="51"/>
-    <w:lsdException w:name="Grid Table 7 Colorful Accent 1" w:uiPriority="52"/>
-    <w:lsdException w:name="Grid Table 1 Light Accent 2" w:uiPriority="46"/>
-    <w:lsdException w:name="Grid Table 2 Accent 2" w:uiPriority="47"/>
-    <w:lsdException w:name="Grid Table 3 Accent 2" w:uiPriority="48"/>
-    <w:lsdException w:name="Grid Table 4 Accent 2" w:uiPriority="49"/>
-    <w:lsdException w:name="Grid Table 5 Dark Accent 2" w:uiPriority="50"/>
-    <w:lsdException w:name="Grid Table 6 Colorful Accent 2" w:uiPriority="51"/>
-    <w:lsdException w:name="Grid Table 7 Colorful Accent 2" w:uiPriority="52"/>
-    <w:lsdException w:name="Grid Table 1 Light Accent 3" w:uiPriority="46"/>
-    <w:lsdException w:name="Grid Table 2 Accent 3" w:uiPriority="47"/>
-    <w:lsdException w:name="Grid Table 3 Accent 3" w:uiPriority="48"/>
-    <w:lsdException w:name="Grid Table 4 Accent 3" w:uiPriority="49"/>
-    <w:lsdException w:name="Grid Table 5 Dark Accent 3" w:uiPriority="50"/>
-    <w:lsdException w:name="Grid Table 6 Colorful Accent 3" w:uiPriority="51"/>
-    <w:lsdException w:name="Grid Table 7 Colorful Accent 3" w:uiPriority="52"/>
-    <w:lsdException w:name="Grid Table 1 Light Accent 4" w:uiPriority="46"/>
-    <w:lsdException w:name="Grid Table 2 Accent 4" w:uiPriority="47"/>
-    <w:lsdException w:name="Grid Table 3 Accent 4" w:uiPriority="48"/>
-    <w:lsdException w:name="Grid Table 4 Accent 4" w:uiPriority="49"/>
-    <w:lsdException w:name="Grid Table 5 Dark Accent 4" w:uiPriority="50"/>
-    <w:lsdException w:name="Grid Table 6 Colorful Accent 4" w:uiPriority="51"/>
-    <w:lsdException w:name="Grid Table 7 Colorful Accent 4" w:uiPriority="52"/>
-    <w:lsdException w:name="Grid Table 1 Light Accent 5" w:uiPriority="46"/>
-    <w:lsdException w:name="Grid Table 2 Accent 5" w:uiPriority="47"/>
-    <w:lsdException w:name="Grid Table 3 Accent 5" w:uiPriority="48"/>
-    <w:lsdException w:name="Grid Table 4 Accent 5" w:uiPriority="49"/>
-    <w:lsdException w:name="Grid Table 5 Dark Accent 5" w:uiPriority="50"/>
-    <w:lsdException w:name="Grid Table 6 Colorful Accent 5" w:uiPriority="51"/>
-    <w:lsdException w:name="Grid Table 7 Colorful Accent 5" w:uiPriority="52"/>
-    <w:lsdException w:name="Grid Table 1 Light Accent 6" w:uiPriority="46"/>
-    <w:lsdException w:name="Grid Table 2 Accent 6" w:uiPriority="47"/>
-    <w:lsdException w:name="Grid Table 3 Accent 6" w:uiPriority="48"/>
-    <w:lsdException w:name="Grid Table 4 Accent 6" w:uiPriority="49"/>
-    <w:lsdException w:name="Grid Table 5 Dark Accent 6" w:uiPriority="50"/>
-    <w:lsdException w:name="Grid Table 6 Colorful Accent 6" w:uiPriority="51"/>
-    <w:lsdException w:name="Grid Table 7 Colorful Accent 6" w:uiPriority="52"/>
-    <w:lsdException w:name="List Table 1 Light" w:uiPriority="46"/>
-    <w:lsdException w:name="List Table 2" w:uiPriority="47"/>
-    <w:lsdException w:name="List Table 3" w:uiPriority="48"/>
-    <w:lsdException w:name="List Table 4" w:uiPriority="49"/>
-    <w:lsdException w:name="List Table 5 Dark" w:uiPriority="50"/>
-    <w:lsdException w:name="List Table 6 Colorful" w:uiPriority="51"/>
-    <w:lsdException w:name="List Table 7 Colorful" w:uiPriority="52"/>
-    <w:lsdException w:name="List Table 1 Light Accent 1" w:uiPriority="46"/>
-    <w:lsdException w:name="List Table 2 Accent 1" w:uiPriority="47"/>
-    <w:lsdException w:name="List Table 3 Accent 1" w:uiPriority="48"/>
-    <w:lsdException w:name="List Table 4 Accent 1" w:uiPriority="49"/>
-    <w:lsdException w:name="List Table 5 Dark Accent 1" w:uiPriority="50"/>
-    <w:lsdException w:name="List Table 6 Colorful Accent 1" w:uiPriority="51"/>
-    <w:lsdException w:name="List Table 7 Colorful Accent 1" w:uiPriority="52"/>
-    <w:lsdException w:name="List Table 1 Light Accent 2" w:uiPriority="46"/>
-    <w:lsdException w:name="List Table 2 Accent 2" w:uiPriority="47"/>
-    <w:lsdException w:name="List Table 3 Accent 2" w:uiPriority="48"/>
-    <w:lsdException w:name="List Table 4 Accent 2" w:uiPriority="49"/>
-    <w:lsdException w:name="List Table 5 Dark Accent 2" w:uiPriority="50"/>
-    <w:lsdException w:name="List Table 6 Colorful Accent 2" w:uiPriority="51"/>
-    <w:lsdException w:name="List Table 7 Colorful Accent 2" w:uiPriority="52"/>
-    <w:lsdException w:name="List Table 1 Light Accent 3" w:uiPriority="46"/>
-    <w:lsdException w:name="List Table 2 Accent 3" w:uiPriority="47"/>
-    <w:lsdException w:name="List Table 3 Accent 3" w:uiPriority="48"/>
-    <w:lsdException w:name="List Table 4 Accent 3" w:uiPriority="49"/>
-    <w:lsdException w:name="List Table 5 Dark Accent 3" w:uiPriority="50"/>
-    <w:lsdException w:name="List Table 6 Colorful Accent 3" w:uiPriority="51"/>
-    <w:lsdException w:name="List Table 7 Colorful Accent 3" w:uiPriority="52"/>
-    <w:lsdException w:name="List Table 1 Light Accent 4" w:uiPriority="46"/>
-    <w:lsdException w:name="List Table 2 Accent 4" w:uiPriority="47"/>
-    <w:lsdException w:name="List Table 3 Accent 4" w:uiPriority="48"/>
-    <w:lsdException w:name="List Table 4 Accent 4" w:uiPriority="49"/>
-    <w:lsdException w:name="List Table 5 Dark Accent 4" w:uiPriority="50"/>
-    <w:lsdException w:name="List Table 6 Colorful Accent 4" w:uiPriority="51"/>
-    <w:lsdException w:name="List Table 7 Colorful Accent 4" w:uiPriority="52"/>
-    <w:lsdException w:name="List Table 1 Light Accent 5" w:uiPriority="46"/>
-    <w:lsdException w:name="List Table 2 Accent 5" w:uiPriority="47"/>
-    <w:lsdException w:name="List Table 3 Accent 5" w:uiPriority="48"/>
-    <w:lsdException w:name="List Table 4 Accent 5" w:uiPriority="49"/>
-    <w:lsdException w:name="List Table 5 Dark Accent 5" w:uiPriority="50"/>
-    <w:lsdException w:name="List Table 6 Colorful Accent 5" w:uiPriority="51"/>
-    <w:lsdException w:name="List Table 7 Colorful Accent 5" w:uiPriority="52"/>
-    <w:lsdException w:name="List Table 1 Light Accent 6" w:uiPriority="46"/>
-    <w:lsdException w:name="List Table 2 Accent 6" w:uiPriority="47"/>
-    <w:lsdException w:name="List Table 3 Accent 6" w:uiPriority="48"/>
-    <w:lsdException w:name="List Table 4 Accent 6" w:uiPriority="49"/>
-    <w:lsdException w:name="List Table 5 Dark Accent 6" w:uiPriority="50"/>
-    <w:lsdException w:name="List Table 6 Colorful Accent 6" w:uiPriority="51"/>
-    <w:lsdException w:name="List Table 7 Colorful Accent 6" w:uiPriority="52"/>
-    <w:lsdException w:name="Mention" w:semiHidden="1" w:unhideWhenUsed="1"/>
-    <w:lsdException w:name="Smart Hyperlink" w:semiHidden="1" w:unhideWhenUsed="1"/>
-    <w:lsdException w:name="Hashtag" w:semiHidden="1" w:unhideWhenUsed="1"/>
-    <w:lsdException w:name="Unresolved Mention" w:semiHidden="1" w:unhideWhenUsed="1"/>
+  <w:latentStyles w:defLockedState="0" w:defUIPriority="99" w:defSemiHidden="1" w:defUnhideWhenUsed="1" w:defQFormat="0" w:count="267">
+    <w:lsdException w:name="Normal" w:semiHidden="0" w:uiPriority="0" w:unhideWhenUsed="0" w:qFormat="1"/>
+    <w:lsdException w:name="heading 1" w:semiHidden="0" w:uiPriority="9" w:unhideWhenUsed="0" w:qFormat="1"/>
+    <w:lsdException w:name="heading 2" w:uiPriority="9" w:qFormat="1"/>
+    <w:lsdException w:name="heading 3" w:uiPriority="9" w:qFormat="1"/>
+    <w:lsdException w:name="heading 4" w:uiPriority="9" w:qFormat="1"/>
+    <w:lsdException w:name="heading 5" w:uiPriority="9" w:qFormat="1"/>
+    <w:lsdException w:name="heading 6" w:uiPriority="9" w:qFormat="1"/>
+    <w:lsdException w:name="heading 7" w:uiPriority="9" w:qFormat="1"/>
+    <w:lsdException w:name="heading 8" w:uiPriority="9" w:qFormat="1"/>
+    <w:lsdException w:name="heading 9" w:uiPriority="9" w:qFormat="1"/>
+    <w:lsdException w:name="toc 1" w:uiPriority="39"/>
+    <w:lsdException w:name="toc 2" w:uiPriority="39"/>
+    <w:lsdException w:name="toc 3" w:uiPriority="39"/>
+    <w:lsdException w:name="toc 4" w:uiPriority="39"/>
+    <w:lsdException w:name="toc 5" w:uiPriority="39"/>
+    <w:lsdException w:name="toc 6" w:uiPriority="39"/>
+    <w:lsdException w:name="toc 7" w:uiPriority="39"/>
+    <w:lsdException w:name="toc 8" w:uiPriority="39"/>
+    <w:lsdException w:name="toc 9" w:uiPriority="39"/>
+    <w:lsdException w:name="caption" w:uiPriority="35" w:qFormat="1"/>
+    <w:lsdException w:name="Title" w:semiHidden="0" w:uiPriority="10" w:unhideWhenUsed="0" w:qFormat="1"/>
+    <w:lsdException w:name="Default Paragraph Font" w:uiPriority="1"/>
+    <w:lsdException w:name="Subtitle" w:semiHidden="0" w:uiPriority="11" w:unhideWhenUsed="0" w:qFormat="1"/>
+    <w:lsdException w:name="Strong" w:semiHidden="0" w:uiPriority="22" w:unhideWhenUsed="0" w:qFormat="1"/>
+    <w:lsdException w:name="Emphasis" w:semiHidden="0" w:uiPriority="20" w:unhideWhenUsed="0" w:qFormat="1"/>
+    <w:lsdException w:name="Table Grid" w:uiPriority="39"/>
+    <w:lsdException w:name="Placeholder Text" w:unhideWhenUsed="0"/>
+    <w:lsdException w:name="No Spacing" w:semiHidden="0" w:uiPriority="1" w:unhideWhenUsed="0" w:qFormat="1"/>
+    <w:lsdException w:name="Light Shading" w:semiHidden="0" w:uiPriority="60" w:unhideWhenUsed="0"/>
+    <w:lsdException w:name="Light List" w:semiHidden="0" w:uiPriority="61" w:unhideWhenUsed="0"/>
+    <w:lsdException w:name="Light Grid" w:semiHidden="0" w:uiPriority="62" w:unhideWhenUsed="0"/>
+    <w:lsdException w:name="Medium Shading 1" w:semiHidden="0" w:uiPriority="63" w:unhideWhenUsed="0"/>
+    <w:lsdException w:name="Medium Shading 2" w:semiHidden="0" w:uiPriority="64" w:unhideWhenUsed="0"/>
+    <w:lsdException w:name="Medium List 1" w:semiHidden="0" w:uiPriority="65" w:unhideWhenUsed="0"/>
+    <w:lsdException w:name="Medium List 2" w:semiHidden="0" w:uiPriority="66" w:unhideWhenUsed="0"/>
+    <w:lsdException w:name="Medium Grid 1" w:semiHidden="0" w:uiPriority="67" w:unhideWhenUsed="0"/>
+    <w:lsdException w:name="Medium Grid 2" w:semiHidden="0" w:uiPriority="68" w:unhideWhenUsed="0"/>
+    <w:lsdException w:name="Medium Grid 3" w:semiHidden="0" w:uiPriority="69" w:unhideWhenUsed="0"/>
+    <w:lsdException w:name="Dark List" w:semiHidden="0" w:uiPriority="70" w:unhideWhenUsed="0"/>
+    <w:lsdException w:name="Colorful Shading" w:semiHidden="0" w:uiPriority="71" w:unhideWhenUsed="0"/>
+    <w:lsdException w:name="Colorful List" w:semiHidden="0" w:uiPriority="72" w:unhideWhenUsed="0"/>
+    <w:lsdException w:name="Colorful Grid" w:semiHidden="0" w:uiPriority="73" w:unhideWhenUsed="0"/>
+    <w:lsdException w:name="Light Shading Accent 1" w:semiHidden="0" w:uiPriority="60" w:unhideWhenUsed="0"/>
+    <w:lsdException w:name="Light List Accent 1" w:semiHidden="0" w:uiPriority="61" w:unhideWhenUsed="0"/>
+    <w:lsdException w:name="Light Grid Accent 1" w:semiHidden="0" w:uiPriority="62" w:unhideWhenUsed="0"/>
+    <w:lsdException w:name="Medium Shading 1 Accent 1" w:semiHidden="0" w:uiPriority="63" w:unhideWhenUsed="0"/>
+    <w:lsdException w:name="Medium Shading 2 Accent 1" w:semiHidden="0" w:uiPriority="64" w:unhideWhenUsed="0"/>
+    <w:lsdException w:name="Medium List 1 Accent 1" w:semiHidden="0" w:uiPriority="65" w:unhideWhenUsed="0"/>
+    <w:lsdException w:name="Revision" w:unhideWhenUsed="0"/>
+    <w:lsdException w:name="List Paragraph" w:semiHidden="0" w:uiPriority="34" w:unhideWhenUsed="0" w:qFormat="1"/>
+    <w:lsdException w:name="Quote" w:semiHidden="0" w:uiPriority="29" w:unhideWhenUsed="0" w:qFormat="1"/>
+    <w:lsdException w:name="Intense Quote" w:semiHidden="0" w:uiPriority="30" w:unhideWhenUsed="0" w:qFormat="1"/>
+    <w:lsdException w:name="Medium List 2 Accent 1" w:semiHidden="0" w:uiPriority="66" w:unhideWhenUsed="0"/>
+    <w:lsdException w:name="Medium Grid 1 Accent 1" w:semiHidden="0" w:uiPriority="67" w:unhideWhenUsed="0"/>
+    <w:lsdException w:name="Medium Grid 2 Accent 1" w:semiHidden="0" w:uiPriority="68" w:unhideWhenUsed="0"/>
+    <w:lsdException w:name="Medium Grid 3 Accent 1" w:semiHidden="0" w:uiPriority="69" w:unhideWhenUsed="0"/>
+    <w:lsdException w:name="Dark List Accent 1" w:semiHidden="0" w:uiPriority="70" w:unhideWhenUsed="0"/>
+    <w:lsdException w:name="Colorful Shading Accent 1" w:semiHidden="0" w:uiPriority="71" w:unhideWhenUsed="0"/>
+    <w:lsdException w:name="Colorful List Accent 1" w:semiHidden="0" w:uiPriority="72" w:unhideWhenUsed="0"/>
+    <w:lsdException w:name="Colorful Grid Accent 1" w:semiHidden="0" w:uiPriority="73" w:unhideWhenUsed="0"/>
+    <w:lsdException w:name="Light Shading Accent 2" w:semiHidden="0" w:uiPriority="60" w:unhideWhenUsed="0"/>
+    <w:lsdException w:name="Light List Accent 2" w:semiHidden="0" w:uiPriority="61" w:unhideWhenUsed="0"/>
+    <w:lsdException w:name="Light Grid Accent 2" w:semiHidden="0" w:uiPriority="62" w:unhideWhenUsed="0"/>
+    <w:lsdException w:name="Medium Shading 1 Accent 2" w:semiHidden="0" w:uiPriority="63" w:unhideWhenUsed="0"/>
+    <w:lsdException w:name="Medium Shading 2 Accent 2" w:semiHidden="0" w:uiPriority="64" w:unhideWhenUsed="0"/>
+    <w:lsdException w:name="Medium List 1 Accent 2" w:semiHidden="0" w:uiPriority="65" w:unhideWhenUsed="0"/>
+    <w:lsdException w:name="Medium List 2 Accent 2" w:semiHidden="0" w:uiPriority="66" w:unhideWhenUsed="0"/>
+    <w:lsdException w:name="Medium Grid 1 Accent 2" w:semiHidden="0" w:uiPriority="67" w:unhideWhenUsed="0"/>
+    <w:lsdException w:name="Medium Grid 2 Accent 2" w:semiHidden="0" w:uiPriority="68" w:unhideWhenUsed="0"/>
+    <w:lsdException w:name="Medium Grid 3 Accent 2" w:semiHidden="0" w:uiPriority="69" w:unhideWhenUsed="0"/>
+    <w:lsdException w:name="Dark List Accent 2" w:semiHidden="0" w:uiPriority="70" w:unhideWhenUsed="0"/>
+    <w:lsdException w:name="Colorful Shading Accent 2" w:semiHidden="0" w:uiPriority="71" w:unhideWhenUsed="0"/>
+    <w:lsdException w:name="Colorful List Accent 2" w:semiHidden="0" w:uiPriority="72" w:unhideWhenUsed="0"/>
+    <w:lsdException w:name="Colorful Grid Accent 2" w:semiHidden="0" w:uiPriority="73" w:unhideWhenUsed="0"/>
+    <w:lsdException w:name="Light Shading Accent 3" w:semiHidden="0" w:uiPriority="60" w:unhideWhenUsed="0"/>
+    <w:lsdException w:name="Light List Accent 3" w:semiHidden="0" w:uiPriority="61" w:unhideWhenUsed="0"/>
+    <w:lsdException w:name="Light Grid Accent 3" w:semiHidden="0" w:uiPriority="62" w:unhideWhenUsed="0"/>
+    <w:lsdException w:name="Medium Shading 1 Accent 3" w:semiHidden="0" w:uiPriority="63" w:unhideWhenUsed="0"/>
+    <w:lsdException w:name="Medium Shading 2 Accent 3" w:semiHidden="0" w:uiPriority="64" w:unhideWhenUsed="0"/>
+    <w:lsdException w:name="Medium List 1 Accent 3" w:semiHidden="0" w:uiPriority="65" w:unhideWhenUsed="0"/>
+    <w:lsdException w:name="Medium List 2 Accent 3" w:semiHidden="0" w:uiPriority="66" w:unhideWhenUsed="0"/>
+    <w:lsdException w:name="Medium Grid 1 Accent 3" w:semiHidden="0" w:uiPriority="67" w:unhideWhenUsed="0"/>
+    <w:lsdException w:name="Medium Grid 2 Accent 3" w:semiHidden="0" w:uiPriority="68" w:unhideWhenUsed="0"/>
+    <w:lsdException w:name="Medium Grid 3 Accent 3" w:semiHidden="0" w:uiPriority="69" w:unhideWhenUsed="0"/>
+    <w:lsdException w:name="Dark List Accent 3" w:semiHidden="0" w:uiPriority="70" w:unhideWhenUsed="0"/>
+    <w:lsdException w:name="Colorful Shading Accent 3" w:semiHidden="0" w:uiPriority="71" w:unhideWhenUsed="0"/>
+    <w:lsdException w:name="Colorful List Accent 3" w:semiHidden="0" w:uiPriority="72" w:unhideWhenUsed="0"/>
+    <w:lsdException w:name="Colorful Grid Accent 3" w:semiHidden="0" w:uiPriority="73" w:unhideWhenUsed="0"/>
+    <w:lsdException w:name="Light Shading Accent 4" w:semiHidden="0" w:uiPriority="60" w:unhideWhenUsed="0"/>
+    <w:lsdException w:name="Light List Accent 4" w:semiHidden="0" w:uiPriority="61" w:unhideWhenUsed="0"/>
+    <w:lsdException w:name="Light Grid Accent 4" w:semiHidden="0" w:uiPriority="62" w:unhideWhenUsed="0"/>
+    <w:lsdException w:name="Medium Shading 1 Accent 4" w:semiHidden="0" w:uiPriority="63" w:unhideWhenUsed="0"/>
+    <w:lsdException w:name="Medium Shading 2 Accent 4" w:semiHidden="0" w:uiPriority="64" w:unhideWhenUsed="0"/>
+    <w:lsdException w:name="Medium List 1 Accent 4" w:semiHidden="0" w:uiPriority="65" w:unhideWhenUsed="0"/>
+    <w:lsdException w:name="Medium List 2 Accent 4" w:semiHidden="0" w:uiPriority="66" w:unhideWhenUsed="0"/>
+    <w:lsdException w:name="Medium Grid 1 Accent 4" w:semiHidden="0" w:uiPriority="67" w:unhideWhenUsed="0"/>
+    <w:lsdException w:name="Medium Grid 2 Accent 4" w:semiHidden="0" w:uiPriority="68" w:unhideWhenUsed="0"/>
+    <w:lsdException w:name="Medium Grid 3 Accent 4" w:semiHidden="0" w:uiPriority="69" w:unhideWhenUsed="0"/>
+    <w:lsdException w:name="Dark List Accent 4" w:semiHidden="0" w:uiPriority="70" w:unhideWhenUsed="0"/>
+    <w:lsdException w:name="Colorful Shading Accent 4" w:semiHidden="0" w:uiPriority="71" w:unhideWhenUsed="0"/>
+    <w:lsdException w:name="Colorful List Accent 4" w:semiHidden="0" w:uiPriority="72" w:unhideWhenUsed="0"/>
+    <w:lsdException w:name="Colorful Grid Accent 4" w:semiHidden="0" w:uiPriority="73" w:unhideWhenUsed="0"/>
+    <w:lsdException w:name="Light Shading Accent 5" w:semiHidden="0" w:uiPriority="60" w:unhideWhenUsed="0"/>
+    <w:lsdException w:name="Light List Accent 5" w:semiHidden="0" w:uiPriority="61" w:unhideWhenUsed="0"/>
+    <w:lsdException w:name="Light Grid Accent 5" w:semiHidden="0" w:uiPriority="62" w:unhideWhenUsed="0"/>
+    <w:lsdException w:name="Medium Shading 1 Accent 5" w:semiHidden="0" w:uiPriority="63" w:unhideWhenUsed="0"/>
+    <w:lsdException w:name="Medium Shading 2 Accent 5" w:semiHidden="0" w:uiPriority="64" w:unhideWhenUsed="0"/>
+    <w:lsdException w:name="Medium List 1 Accent 5" w:semiHidden="0" w:uiPriority="65" w:unhideWhenUsed="0"/>
+    <w:lsdException w:name="Medium List 2 Accent 5" w:semiHidden="0" w:uiPriority="66" w:unhideWhenUsed="0"/>
+    <w:lsdException w:name="Medium Grid 1 Accent 5" w:semiHidden="0" w:uiPriority="67" w:unhideWhenUsed="0"/>
+    <w:lsdException w:name="Medium Grid 2 Accent 5" w:semiHidden="0" w:uiPriority="68" w:unhideWhenUsed="0"/>
+    <w:lsdException w:name="Medium Grid 3 Accent 5" w:semiHidden="0" w:uiPriority="69" w:unhideWhenUsed="0"/>
+    <w:lsdException w:name="Dark List Accent 5" w:semiHidden="0" w:uiPriority="70" w:unhideWhenUsed="0"/>
+    <w:lsdException w:name="Colorful Shading Accent 5" w:semiHidden="0" w:uiPriority="71" w:unhideWhenUsed="0"/>
+    <w:lsdException w:name="Colorful List Accent 5" w:semiHidden="0" w:uiPriority="72" w:unhideWhenUsed="0"/>
+    <w:lsdException w:name="Colorful Grid Accent 5" w:semiHidden="0" w:uiPriority="73" w:unhideWhenUsed="0"/>
+    <w:lsdException w:name="Light Shading Accent 6" w:semiHidden="0" w:uiPriority="60" w:unhideWhenUsed="0"/>
+    <w:lsdException w:name="Light List Accent 6" w:semiHidden="0" w:uiPriority="61" w:unhideWhenUsed="0"/>
+    <w:lsdException w:name="Light Grid Accent 6" w:semiHidden="0" w:uiPriority="62" w:unhideWhenUsed="0"/>
+    <w:lsdException w:name="Medium Shading 1 Accent 6" w:semiHidden="0" w:uiPriority="63" w:unhideWhenUsed="0"/>
+    <w:lsdException w:name="Medium Shading 2 Accent 6" w:semiHidden="0" w:uiPriority="64" w:unhideWhenUsed="0"/>
+    <w:lsdException w:name="Medium List 1 Accent 6" w:semiHidden="0" w:uiPriority="65" w:unhideWhenUsed="0"/>
+    <w:lsdException w:name="Medium List 2 Accent 6" w:semiHidden="0" w:uiPriority="66" w:unhideWhenUsed="0"/>
+    <w:lsdException w:name="Medium Grid 1 Accent 6" w:semiHidden="0" w:uiPriority="67" w:unhideWhenUsed="0"/>
+    <w:lsdException w:name="Medium Grid 2 Accent 6" w:semiHidden="0" w:uiPriority="68" w:unhideWhenUsed="0"/>
+    <w:lsdException w:name="Medium Grid 3 Accent 6" w:semiHidden="0" w:uiPriority="69" w:unhideWhenUsed="0"/>
+    <w:lsdException w:name="Dark List Accent 6" w:semiHidden="0" w:uiPriority="70" w:unhideWhenUsed="0"/>
+    <w:lsdException w:name="Colorful Shading Accent 6" w:semiHidden="0" w:uiPriority="71" w:unhideWhenUsed="0"/>
+    <w:lsdException w:name="Colorful List Accent 6" w:semiHidden="0" w:uiPriority="72" w:unhideWhenUsed="0"/>
+    <w:lsdException w:name="Colorful Grid Accent 6" w:semiHidden="0" w:uiPriority="73" w:unhideWhenUsed="0"/>
+    <w:lsdException w:name="Subtle Emphasis" w:semiHidden="0" w:uiPriority="19" w:unhideWhenUsed="0" w:qFormat="1"/>
+    <w:lsdException w:name="Intense Emphasis" w:semiHidden="0" w:uiPriority="21" w:unhideWhenUsed="0" w:qFormat="1"/>
+    <w:lsdException w:name="Subtle Reference" w:semiHidden="0" w:uiPriority="31" w:unhideWhenUsed="0" w:qFormat="1"/>
+    <w:lsdException w:name="Intense Reference" w:semiHidden="0" w:uiPriority="32" w:unhideWhenUsed="0" w:qFormat="1"/>
+    <w:lsdException w:name="Book Title" w:semiHidden="0" w:uiPriority="33" w:unhideWhenUsed="0" w:qFormat="1"/>
+    <w:lsdException w:name="Bibliography" w:uiPriority="37"/>
+    <w:lsdException w:name="TOC Heading" w:uiPriority="39" w:qFormat="1"/>
+  </w:latentStyles>
+  <w:style w:type="paragraph" w:default="1" w:styleId="Normal">
+    <w:name w:val="Normal"/>
+    <w:qFormat/>
+  </w:style>
+  <w:style w:type="paragraph" w:styleId="Heading1">
+    <w:name w:val="heading 1"/>
+    <w:basedOn w:val="Normal"/>
+    <w:next w:val="Normal"/>
+    <w:link w:val="Heading1Char"/>
+    <w:autoRedefine/>
+    <w:uiPriority w:val="9"/>
+    <w:qFormat/>
+    <w:rsid w:val="003C1AC4"/>
+    <w:pPr>
+      <w:keepNext/>
+      <w:keepLines/>
+      <w:spacing w:before="240" w:after="0"/>
+      <w:jc w:val="center"/>
+      <w:outlineLvl w:val="0"/>
+    </w:pPr>
+    <w:rPr>
+      <w:rFonts w:ascii="Times New Roman" w:eastAsiaTheme="majorEastAsia" w:hAnsi="Times New Roman" w:cstheme="majorBidi"/>
+      <w:b/>
+      <w:sz w:val="32"/>
+      <w:szCs w:val="32"/>
+    </w:rPr>
+  </w:style>
+  <w:style w:type="character" w:default="1" w:styleId="DefaultParagraphFont">
+    <w:name w:val="Default Paragraph Font"/>
+    <w:uiPriority w:val="1"/>
+    <w:semiHidden/>
+    <w:unhideWhenUsed/>
+  </w:style>
+  <w:style w:type="table" w:default="1" w:styleId="TableNormal">
+    <w:name w:val="Normal Table"/>
+    <w:uiPriority w:val="99"/>
+    <w:semiHidden/>
+    <w:unhideWhenUsed/>
+    <w:tblPr>
+      <w:tblInd w:w="0" w:type="dxa"/>
+      <w:tblCellMar>
+        <w:top w:w="0" w:type="dxa"/>
+        <w:left w:w="108" w:type="dxa"/>
+        <w:bottom w:w="0" w:type="dxa"/>
+        <w:right w:w="108" w:type="dxa"/>
+      </w:tblCellMar>
+    </w:tblPr>
+  </w:style>
+  <w:style w:type="numbering" w:default="1" w:styleId="NoList">
+    <w:name w:val="No List"/>
+    <w:uiPriority w:val="99"/>
+    <w:semiHidden/>
+    <w:unhideWhenUsed/>
+  </w:style>
+  <w:style w:type="paragraph" w:styleId="ListParagraph">
+    <w:name w:val="List Paragraph"/>
+    <w:basedOn w:val="Normal"/>
+    <w:uiPriority w:val="34"/>
+    <w:qFormat/>
+    <w:rsid w:val="00692B27"/>
+    <w:pPr>
+      <w:ind w:left="720"/>
+      <w:contextualSpacing/>
+    </w:pPr>
+  </w:style>
+  <w:style w:type="table" w:styleId="TableGrid">
+    <w:name w:val="Table Grid"/>
+    <w:basedOn w:val="TableNormal"/>
+    <w:uiPriority w:val="39"/>
+    <w:rsid w:val="008A196D"/>
+    <w:pPr>
+      <w:spacing w:after="0" w:line="240" w:lineRule="auto"/>
+    </w:pPr>
+    <w:tblPr>
+      <w:tblBorders>
+        <w:top w:val="single" w:sz="4" w:space="0" w:color="auto"/>
+        <w:left w:val="single" w:sz="4" w:space="0" w:color="auto"/>
+        <w:bottom w:val="single" w:sz="4" w:space="0" w:color="auto"/>
+        <w:right w:val="single" w:sz="4" w:space="0" w:color="auto"/>
+        <w:insideH w:val="single" w:sz="4" w:space="0" w:color="auto"/>
+        <w:insideV w:val="single" w:sz="4" w:space="0" w:color="auto"/>
+      </w:tblBorders>
+    </w:tblPr>
+  </w:style>
+  <w:style w:type="character" w:styleId="Hyperlink">
+    <w:name w:val="Hyperlink"/>
+    <w:basedOn w:val="DefaultParagraphFont"/>
+    <w:uiPriority w:val="99"/>
+    <w:unhideWhenUsed/>
+    <w:rsid w:val="00492BDE"/>
+    <w:rPr>
+      <w:color w:val="0000FF"/>
+      <w:u w:val="single"/>
+    </w:rPr>
+  </w:style>
+  <w:style w:type="character" w:customStyle="1" w:styleId="UnresolvedMention1">
+    <w:name w:val="Unresolved Mention1"/>
+    <w:basedOn w:val="DefaultParagraphFont"/>
+    <w:uiPriority w:val="99"/>
+    <w:semiHidden/>
+    <w:unhideWhenUsed/>
+    <w:rsid w:val="00492BDE"/>
+    <w:rPr>
+      <w:color w:val="605E5C"/>
+      <w:shd w:val="clear" w:color="auto" w:fill="E1DFDD"/>
+    </w:rPr>
+  </w:style>
+  <w:style w:type="paragraph" w:styleId="Header">
+    <w:name w:val="header"/>
+    <w:basedOn w:val="Normal"/>
+    <w:link w:val="HeaderChar"/>
+    <w:uiPriority w:val="99"/>
+    <w:unhideWhenUsed/>
+    <w:rsid w:val="00A01E4B"/>
+    <w:pPr>
+      <w:tabs>
+        <w:tab w:val="center" w:pos="4680"/>
+        <w:tab w:val="right" w:pos="9360"/>
+      </w:tabs>
+      <w:spacing w:after="0" w:line="240" w:lineRule="auto"/>
+    </w:pPr>
+  </w:style>
+  <w:style w:type="character" w:customStyle="1" w:styleId="HeaderChar">
+    <w:name w:val="Header Char"/>
+    <w:basedOn w:val="DefaultParagraphFont"/>
+    <w:link w:val="Header"/>
+    <w:uiPriority w:val="99"/>
+    <w:rsid w:val="00A01E4B"/>
+  </w:style>
+  <w:style w:type="paragraph" w:styleId="Footer">
+    <w:name w:val="footer"/>
+    <w:basedOn w:val="Normal"/>
+    <w:link w:val="FooterChar"/>
+    <w:uiPriority w:val="99"/>
+    <w:unhideWhenUsed/>
+    <w:rsid w:val="00A01E4B"/>
+    <w:pPr>
+      <w:tabs>
+        <w:tab w:val="center" w:pos="4680"/>
+        <w:tab w:val="right" w:pos="9360"/>
+      </w:tabs>
+      <w:spacing w:after="0" w:line="240" w:lineRule="auto"/>
+    </w:pPr>
+  </w:style>
+  <w:style w:type="character" w:customStyle="1" w:styleId="FooterChar">
+    <w:name w:val="Footer Char"/>
+    <w:basedOn w:val="DefaultParagraphFont"/>
+    <w:link w:val="Footer"/>
+    <w:uiPriority w:val="99"/>
+    <w:rsid w:val="00A01E4B"/>
+  </w:style>
+  <w:style w:type="paragraph" w:styleId="BalloonText">
+    <w:name w:val="Balloon Text"/>
+    <w:basedOn w:val="Normal"/>
+    <w:link w:val="BalloonTextChar"/>
+    <w:uiPriority w:val="99"/>
+    <w:semiHidden/>
+    <w:unhideWhenUsed/>
+    <w:rsid w:val="00134C8B"/>
+    <w:pPr>
+      <w:spacing w:after="0" w:line="240" w:lineRule="auto"/>
+    </w:pPr>
+    <w:rPr>
+      <w:rFonts w:ascii="Segoe UI" w:hAnsi="Segoe UI" w:cs="Segoe UI"/>
+      <w:sz w:val="18"/>
+      <w:szCs w:val="18"/>
+    </w:rPr>
+  </w:style>
+  <w:style w:type="character" w:customStyle="1" w:styleId="BalloonTextChar">
+    <w:name w:val="Balloon Text Char"/>
+    <w:basedOn w:val="DefaultParagraphFont"/>
+    <w:link w:val="BalloonText"/>
+    <w:uiPriority w:val="99"/>
+    <w:semiHidden/>
+    <w:rsid w:val="00134C8B"/>
+    <w:rPr>
+      <w:rFonts w:ascii="Segoe UI" w:hAnsi="Segoe UI" w:cs="Segoe UI"/>
+      <w:sz w:val="18"/>
+      <w:szCs w:val="18"/>
+    </w:rPr>
+  </w:style>
+  <w:style w:type="character" w:customStyle="1" w:styleId="Heading1Char">
+    <w:name w:val="Heading 1 Char"/>
+    <w:basedOn w:val="DefaultParagraphFont"/>
+    <w:link w:val="Heading1"/>
+    <w:uiPriority w:val="9"/>
+    <w:rsid w:val="003C1AC4"/>
+    <w:rPr>
+      <w:rFonts w:ascii="Times New Roman" w:eastAsiaTheme="majorEastAsia" w:hAnsi="Times New Roman" w:cstheme="majorBidi"/>
+      <w:b/>
+      <w:sz w:val="32"/>
+      <w:szCs w:val="32"/>
+    </w:rPr>
+  </w:style>
+  <w:style w:type="paragraph" w:styleId="TOCHeading">
+    <w:name w:val="TOC Heading"/>
+    <w:basedOn w:val="Heading1"/>
+    <w:next w:val="Normal"/>
+    <w:uiPriority w:val="39"/>
+    <w:unhideWhenUsed/>
+    <w:qFormat/>
+    <w:rsid w:val="005E7DAD"/>
+    <w:pPr>
+      <w:outlineLvl w:val="9"/>
+    </w:pPr>
+  </w:style>
+  <w:style w:type="paragraph" w:styleId="TOC2">
+    <w:name w:val="toc 2"/>
+    <w:basedOn w:val="Normal"/>
+    <w:next w:val="Normal"/>
+    <w:autoRedefine/>
+    <w:uiPriority w:val="39"/>
+    <w:unhideWhenUsed/>
+    <w:rsid w:val="005E7DAD"/>
+    <w:pPr>
+      <w:spacing w:after="100"/>
+      <w:ind w:left="220"/>
+    </w:pPr>
+    <w:rPr>
+      <w:rFonts w:eastAsiaTheme="minorEastAsia" w:cs="Times New Roman"/>
+    </w:rPr>
+  </w:style>
+  <w:style w:type="paragraph" w:styleId="TOC1">
+    <w:name w:val="toc 1"/>
+    <w:basedOn w:val="Normal"/>
+    <w:next w:val="Normal"/>
+    <w:autoRedefine/>
+    <w:uiPriority w:val="39"/>
+    <w:unhideWhenUsed/>
+    <w:rsid w:val="005E7DAD"/>
+    <w:pPr>
+      <w:spacing w:after="100"/>
+    </w:pPr>
+    <w:rPr>
+      <w:rFonts w:eastAsiaTheme="minorEastAsia" w:cs="Times New Roman"/>
+    </w:rPr>
+  </w:style>
+  <w:style w:type="paragraph" w:styleId="TOC3">
+    <w:name w:val="toc 3"/>
+    <w:basedOn w:val="Normal"/>
+    <w:next w:val="Normal"/>
+    <w:autoRedefine/>
+    <w:uiPriority w:val="39"/>
+    <w:unhideWhenUsed/>
+    <w:rsid w:val="005E7DAD"/>
+    <w:pPr>
+      <w:spacing w:after="100"/>
+      <w:ind w:left="440"/>
+    </w:pPr>
+    <w:rPr>
+      <w:rFonts w:eastAsiaTheme="minorEastAsia" w:cs="Times New Roman"/>
+    </w:rPr>
+  </w:style>
+  <w:style w:type="character" w:customStyle="1" w:styleId="UnresolvedMention2">
+    <w:name w:val="Unresolved Mention2"/>
+    <w:basedOn w:val="DefaultParagraphFont"/>
+    <w:uiPriority w:val="99"/>
+    <w:semiHidden/>
+    <w:unhideWhenUsed/>
+    <w:rsid w:val="00142DB5"/>
+    <w:rPr>
+      <w:color w:val="605E5C"/>
+      <w:shd w:val="clear" w:color="auto" w:fill="E1DFDD"/>
+    </w:rPr>
+  </w:style>
+  <w:style w:type="character" w:styleId="FollowedHyperlink">
+    <w:name w:val="FollowedHyperlink"/>
+    <w:basedOn w:val="DefaultParagraphFont"/>
+    <w:uiPriority w:val="99"/>
+    <w:semiHidden/>
+    <w:unhideWhenUsed/>
+    <w:rsid w:val="00142DB5"/>
+    <w:rPr>
+      <w:color w:val="954F72" w:themeColor="followedHyperlink"/>
+      <w:u w:val="single"/>
+    </w:rPr>
+  </w:style>
+</w:styles>
+</file>
+
+<file path=word/stylesWithEffects.xml><?xml version="1.0" encoding="utf-8"?>
+<w:styles xmlns:wpc="http://schemas.microsoft.com/office/word/2010/wordprocessingCanvas" xmlns:mc="http://schemas.openxmlformats.org/markup-compatibility/2006" xmlns:o="urn:schemas-microsoft-com:office:office" xmlns:r="http://schemas.openxmlformats.org/officeDocument/2006/relationships" xmlns:m="http://schemas.openxmlformats.org/officeDocument/2006/math" xmlns:v="urn:schemas-microsoft-com:vml" xmlns:wp14="http://schemas.microsoft.com/office/word/2010/wordprocessingDrawing" xmlns:wp="http://schemas.openxmlformats.org/drawingml/2006/wordprocessingDrawing" xmlns:w10="urn:schemas-microsoft-com:office:word" xmlns:w="http://schemas.openxmlformats.org/wordprocessingml/2006/main" xmlns:w14="http://schemas.microsoft.com/office/word/2010/wordml" xmlns:wpg="http://schemas.microsoft.com/office/word/2010/wordprocessingGroup" xmlns:wpi="http://schemas.microsoft.com/office/word/2010/wordprocessingInk" xmlns:wne="http://schemas.microsoft.com/office/word/2006/wordml" xmlns:wps="http://schemas.microsoft.com/office/word/2010/wordprocessingShape" mc:Ignorable="w14 wp14">
+  <w:docDefaults>
+    <w:rPrDefault>
+      <w:rPr>
+        <w:rFonts w:asciiTheme="minorHAnsi" w:eastAsiaTheme="minorHAnsi" w:hAnsiTheme="minorHAnsi" w:cstheme="minorBidi"/>
+        <w:sz w:val="22"/>
+        <w:szCs w:val="22"/>
+        <w:lang w:val="en-US" w:eastAsia="en-US" w:bidi="ar-SA"/>
+      </w:rPr>
+    </w:rPrDefault>
+    <w:pPrDefault>
+      <w:pPr>
+        <w:spacing w:after="160" w:line="259" w:lineRule="auto"/>
+      </w:pPr>
+    </w:pPrDefault>
+  </w:docDefaults>
+  <w:latentStyles w:defLockedState="0" w:defUIPriority="99" w:defSemiHidden="1" w:defUnhideWhenUsed="1" w:defQFormat="0" w:count="267">
+    <w:lsdException w:name="Normal" w:semiHidden="0" w:uiPriority="0" w:unhideWhenUsed="0" w:qFormat="1"/>
+    <w:lsdException w:name="heading 1" w:semiHidden="0" w:uiPriority="9" w:unhideWhenUsed="0" w:qFormat="1"/>
+    <w:lsdException w:name="heading 2" w:uiPriority="9" w:qFormat="1"/>
+    <w:lsdException w:name="heading 3" w:uiPriority="9" w:qFormat="1"/>
+    <w:lsdException w:name="heading 4" w:uiPriority="9" w:qFormat="1"/>
+    <w:lsdException w:name="heading 5" w:uiPriority="9" w:qFormat="1"/>
+    <w:lsdException w:name="heading 6" w:uiPriority="9" w:qFormat="1"/>
+    <w:lsdException w:name="heading 7" w:uiPriority="9" w:qFormat="1"/>
+    <w:lsdException w:name="heading 8" w:uiPriority="9" w:qFormat="1"/>
+    <w:lsdException w:name="heading 9" w:uiPriority="9" w:qFormat="1"/>
+    <w:lsdException w:name="toc 1" w:uiPriority="39"/>
+    <w:lsdException w:name="toc 2" w:uiPriority="39"/>
+    <w:lsdException w:name="toc 3" w:uiPriority="39"/>
+    <w:lsdException w:name="toc 4" w:uiPriority="39"/>
+    <w:lsdException w:name="toc 5" w:uiPriority="39"/>
+    <w:lsdException w:name="toc 6" w:uiPriority="39"/>
+    <w:lsdException w:name="toc 7" w:uiPriority="39"/>
+    <w:lsdException w:name="toc 8" w:uiPriority="39"/>
+    <w:lsdException w:name="toc 9" w:uiPriority="39"/>
+    <w:lsdException w:name="caption" w:uiPriority="35" w:qFormat="1"/>
+    <w:lsdException w:name="Title" w:semiHidden="0" w:uiPriority="10" w:unhideWhenUsed="0" w:qFormat="1"/>
+    <w:lsdException w:name="Default Paragraph Font" w:uiPriority="1"/>
+    <w:lsdException w:name="Subtitle" w:semiHidden="0" w:uiPriority="11" w:unhideWhenUsed="0" w:qFormat="1"/>
+    <w:lsdException w:name="Strong" w:semiHidden="0" w:uiPriority="22" w:unhideWhenUsed="0" w:qFormat="1"/>
+    <w:lsdException w:name="Emphasis" w:semiHidden="0" w:uiPriority="20" w:unhideWhenUsed="0" w:qFormat="1"/>
+    <w:lsdException w:name="Table Grid" w:uiPriority="39"/>
+    <w:lsdException w:name="Placeholder Text" w:unhideWhenUsed="0"/>
+    <w:lsdException w:name="No Spacing" w:semiHidden="0" w:uiPriority="1" w:unhideWhenUsed="0" w:qFormat="1"/>
+    <w:lsdException w:name="Light Shading" w:semiHidden="0" w:uiPriority="60" w:unhideWhenUsed="0"/>
+    <w:lsdException w:name="Light List" w:semiHidden="0" w:uiPriority="61" w:unhideWhenUsed="0"/>
+    <w:lsdException w:name="Light Grid" w:semiHidden="0" w:uiPriority="62" w:unhideWhenUsed="0"/>
+    <w:lsdException w:name="Medium Shading 1" w:semiHidden="0" w:uiPriority="63" w:unhideWhenUsed="0"/>
+    <w:lsdException w:name="Medium Shading 2" w:semiHidden="0" w:uiPriority="64" w:unhideWhenUsed="0"/>
+    <w:lsdException w:name="Medium List 1" w:semiHidden="0" w:uiPriority="65" w:unhideWhenUsed="0"/>
+    <w:lsdException w:name="Medium List 2" w:semiHidden="0" w:uiPriority="66" w:unhideWhenUsed="0"/>
+    <w:lsdException w:name="Medium Grid 1" w:semiHidden="0" w:uiPriority="67" w:unhideWhenUsed="0"/>
+    <w:lsdException w:name="Medium Grid 2" w:semiHidden="0" w:uiPriority="68" w:unhideWhenUsed="0"/>
+    <w:lsdException w:name="Medium Grid 3" w:semiHidden="0" w:uiPriority="69" w:unhideWhenUsed="0"/>
+    <w:lsdException w:name="Dark List" w:semiHidden="0" w:uiPriority="70" w:unhideWhenUsed="0"/>
+    <w:lsdException w:name="Colorful Shading" w:semiHidden="0" w:uiPriority="71" w:unhideWhenUsed="0"/>
+    <w:lsdException w:name="Colorful List" w:semiHidden="0" w:uiPriority="72" w:unhideWhenUsed="0"/>
+    <w:lsdException w:name="Colorful Grid" w:semiHidden="0" w:uiPriority="73" w:unhideWhenUsed="0"/>
+    <w:lsdException w:name="Light Shading Accent 1" w:semiHidden="0" w:uiPriority="60" w:unhideWhenUsed="0"/>
+    <w:lsdException w:name="Light List Accent 1" w:semiHidden="0" w:uiPriority="61" w:unhideWhenUsed="0"/>
+    <w:lsdException w:name="Light Grid Accent 1" w:semiHidden="0" w:uiPriority="62" w:unhideWhenUsed="0"/>
+    <w:lsdException w:name="Medium Shading 1 Accent 1" w:semiHidden="0" w:uiPriority="63" w:unhideWhenUsed="0"/>
+    <w:lsdException w:name="Medium Shading 2 Accent 1" w:semiHidden="0" w:uiPriority="64" w:unhideWhenUsed="0"/>
+    <w:lsdException w:name="Medium List 1 Accent 1" w:semiHidden="0" w:uiPriority="65" w:unhideWhenUsed="0"/>
+    <w:lsdException w:name="Revision" w:unhideWhenUsed="0"/>
+    <w:lsdException w:name="List Paragraph" w:semiHidden="0" w:uiPriority="34" w:unhideWhenUsed="0" w:qFormat="1"/>
+    <w:lsdException w:name="Quote" w:semiHidden="0" w:uiPriority="29" w:unhideWhenUsed="0" w:qFormat="1"/>
+    <w:lsdException w:name="Intense Quote" w:semiHidden="0" w:uiPriority="30" w:unhideWhenUsed="0" w:qFormat="1"/>
+    <w:lsdException w:name="Medium List 2 Accent 1" w:semiHidden="0" w:uiPriority="66" w:unhideWhenUsed="0"/>
+    <w:lsdException w:name="Medium Grid 1 Accent 1" w:semiHidden="0" w:uiPriority="67" w:unhideWhenUsed="0"/>
+    <w:lsdException w:name="Medium Grid 2 Accent 1" w:semiHidden="0" w:uiPriority="68" w:unhideWhenUsed="0"/>
+    <w:lsdException w:name="Medium Grid 3 Accent 1" w:semiHidden="0" w:uiPriority="69" w:unhideWhenUsed="0"/>
+    <w:lsdException w:name="Dark List Accent 1" w:semiHidden="0" w:uiPriority="70" w:unhideWhenUsed="0"/>
+    <w:lsdException w:name="Colorful Shading Accent 1" w:semiHidden="0" w:uiPriority="71" w:unhideWhenUsed="0"/>
+    <w:lsdException w:name="Colorful List Accent 1" w:semiHidden="0" w:uiPriority="72" w:unhideWhenUsed="0"/>
+    <w:lsdException w:name="Colorful Grid Accent 1" w:semiHidden="0" w:uiPriority="73" w:unhideWhenUsed="0"/>
+    <w:lsdException w:name="Light Shading Accent 2" w:semiHidden="0" w:uiPriority="60" w:unhideWhenUsed="0"/>
+    <w:lsdException w:name="Light List Accent 2" w:semiHidden="0" w:uiPriority="61" w:unhideWhenUsed="0"/>
+    <w:lsdException w:name="Light Grid Accent 2" w:semiHidden="0" w:uiPriority="62" w:unhideWhenUsed="0"/>
+    <w:lsdException w:name="Medium Shading 1 Accent 2" w:semiHidden="0" w:uiPriority="63" w:unhideWhenUsed="0"/>
+    <w:lsdException w:name="Medium Shading 2 Accent 2" w:semiHidden="0" w:uiPriority="64" w:unhideWhenUsed="0"/>
+    <w:lsdException w:name="Medium List 1 Accent 2" w:semiHidden="0" w:uiPriority="65" w:unhideWhenUsed="0"/>
+    <w:lsdException w:name="Medium List 2 Accent 2" w:semiHidden="0" w:uiPriority="66" w:unhideWhenUsed="0"/>
+    <w:lsdException w:name="Medium Grid 1 Accent 2" w:semiHidden="0" w:uiPriority="67" w:unhideWhenUsed="0"/>
+    <w:lsdException w:name="Medium Grid 2 Accent 2" w:semiHidden="0" w:uiPriority="68" w:unhideWhenUsed="0"/>
+    <w:lsdException w:name="Medium Grid 3 Accent 2" w:semiHidden="0" w:uiPriority="69" w:unhideWhenUsed="0"/>
+    <w:lsdException w:name="Dark List Accent 2" w:semiHidden="0" w:uiPriority="70" w:unhideWhenUsed="0"/>
+    <w:lsdException w:name="Colorful Shading Accent 2" w:semiHidden="0" w:uiPriority="71" w:unhideWhenUsed="0"/>
+    <w:lsdException w:name="Colorful List Accent 2" w:semiHidden="0" w:uiPriority="72" w:unhideWhenUsed="0"/>
+    <w:lsdException w:name="Colorful Grid Accent 2" w:semiHidden="0" w:uiPriority="73" w:unhideWhenUsed="0"/>
+    <w:lsdException w:name="Light Shading Accent 3" w:semiHidden="0" w:uiPriority="60" w:unhideWhenUsed="0"/>
+    <w:lsdException w:name="Light List Accent 3" w:semiHidden="0" w:uiPriority="61" w:unhideWhenUsed="0"/>
+    <w:lsdException w:name="Light Grid Accent 3" w:semiHidden="0" w:uiPriority="62" w:unhideWhenUsed="0"/>
+    <w:lsdException w:name="Medium Shading 1 Accent 3" w:semiHidden="0" w:uiPriority="63" w:unhideWhenUsed="0"/>
+    <w:lsdException w:name="Medium Shading 2 Accent 3" w:semiHidden="0" w:uiPriority="64" w:unhideWhenUsed="0"/>
+    <w:lsdException w:name="Medium List 1 Accent 3" w:semiHidden="0" w:uiPriority="65" w:unhideWhenUsed="0"/>
+    <w:lsdException w:name="Medium List 2 Accent 3" w:semiHidden="0" w:uiPriority="66" w:unhideWhenUsed="0"/>
+    <w:lsdException w:name="Medium Grid 1 Accent 3" w:semiHidden="0" w:uiPriority="67" w:unhideWhenUsed="0"/>
+    <w:lsdException w:name="Medium Grid 2 Accent 3" w:semiHidden="0" w:uiPriority="68" w:unhideWhenUsed="0"/>
+    <w:lsdException w:name="Medium Grid 3 Accent 3" w:semiHidden="0" w:uiPriority="69" w:unhideWhenUsed="0"/>
+    <w:lsdException w:name="Dark List Accent 3" w:semiHidden="0" w:uiPriority="70" w:unhideWhenUsed="0"/>
+    <w:lsdException w:name="Colorful Shading Accent 3" w:semiHidden="0" w:uiPriority="71" w:unhideWhenUsed="0"/>
+    <w:lsdException w:name="Colorful List Accent 3" w:semiHidden="0" w:uiPriority="72" w:unhideWhenUsed="0"/>
+    <w:lsdException w:name="Colorful Grid Accent 3" w:semiHidden="0" w:uiPriority="73" w:unhideWhenUsed="0"/>
+    <w:lsdException w:name="Light Shading Accent 4" w:semiHidden="0" w:uiPriority="60" w:unhideWhenUsed="0"/>
+    <w:lsdException w:name="Light List Accent 4" w:semiHidden="0" w:uiPriority="61" w:unhideWhenUsed="0"/>
+    <w:lsdException w:name="Light Grid Accent 4" w:semiHidden="0" w:uiPriority="62" w:unhideWhenUsed="0"/>
+    <w:lsdException w:name="Medium Shading 1 Accent 4" w:semiHidden="0" w:uiPriority="63" w:unhideWhenUsed="0"/>
+    <w:lsdException w:name="Medium Shading 2 Accent 4" w:semiHidden="0" w:uiPriority="64" w:unhideWhenUsed="0"/>
+    <w:lsdException w:name="Medium List 1 Accent 4" w:semiHidden="0" w:uiPriority="65" w:unhideWhenUsed="0"/>
+    <w:lsdException w:name="Medium List 2 Accent 4" w:semiHidden="0" w:uiPriority="66" w:unhideWhenUsed="0"/>
+    <w:lsdException w:name="Medium Grid 1 Accent 4" w:semiHidden="0" w:uiPriority="67" w:unhideWhenUsed="0"/>
+    <w:lsdException w:name="Medium Grid 2 Accent 4" w:semiHidden="0" w:uiPriority="68" w:unhideWhenUsed="0"/>
+    <w:lsdException w:name="Medium Grid 3 Accent 4" w:semiHidden="0" w:uiPriority="69" w:unhideWhenUsed="0"/>
+    <w:lsdException w:name="Dark List Accent 4" w:semiHidden="0" w:uiPriority="70" w:unhideWhenUsed="0"/>
+    <w:lsdException w:name="Colorful Shading Accent 4" w:semiHidden="0" w:uiPriority="71" w:unhideWhenUsed="0"/>
+    <w:lsdException w:name="Colorful List Accent 4" w:semiHidden="0" w:uiPriority="72" w:unhideWhenUsed="0"/>
+    <w:lsdException w:name="Colorful Grid Accent 4" w:semiHidden="0" w:uiPriority="73" w:unhideWhenUsed="0"/>
+    <w:lsdException w:name="Light Shading Accent 5" w:semiHidden="0" w:uiPriority="60" w:unhideWhenUsed="0"/>
+    <w:lsdException w:name="Light List Accent 5" w:semiHidden="0" w:uiPriority="61" w:unhideWhenUsed="0"/>
+    <w:lsdException w:name="Light Grid Accent 5" w:semiHidden="0" w:uiPriority="62" w:unhideWhenUsed="0"/>
+    <w:lsdException w:name="Medium Shading 1 Accent 5" w:semiHidden="0" w:uiPriority="63" w:unhideWhenUsed="0"/>
+    <w:lsdException w:name="Medium Shading 2 Accent 5" w:semiHidden="0" w:uiPriority="64" w:unhideWhenUsed="0"/>
+    <w:lsdException w:name="Medium List 1 Accent 5" w:semiHidden="0" w:uiPriority="65" w:unhideWhenUsed="0"/>
+    <w:lsdException w:name="Medium List 2 Accent 5" w:semiHidden="0" w:uiPriority="66" w:unhideWhenUsed="0"/>
+    <w:lsdException w:name="Medium Grid 1 Accent 5" w:semiHidden="0" w:uiPriority="67" w:unhideWhenUsed="0"/>
+    <w:lsdException w:name="Medium Grid 2 Accent 5" w:semiHidden="0" w:uiPriority="68" w:unhideWhenUsed="0"/>
+    <w:lsdException w:name="Medium Grid 3 Accent 5" w:semiHidden="0" w:uiPriority="69" w:unhideWhenUsed="0"/>
+    <w:lsdException w:name="Dark List Accent 5" w:semiHidden="0" w:uiPriority="70" w:unhideWhenUsed="0"/>
+    <w:lsdException w:name="Colorful Shading Accent 5" w:semiHidden="0" w:uiPriority="71" w:unhideWhenUsed="0"/>
+    <w:lsdException w:name="Colorful List Accent 5" w:semiHidden="0" w:uiPriority="72" w:unhideWhenUsed="0"/>
+    <w:lsdException w:name="Colorful Grid Accent 5" w:semiHidden="0" w:uiPriority="73" w:unhideWhenUsed="0"/>
+    <w:lsdException w:name="Light Shading Accent 6" w:semiHidden="0" w:uiPriority="60" w:unhideWhenUsed="0"/>
+    <w:lsdException w:name="Light List Accent 6" w:semiHidden="0" w:uiPriority="61" w:unhideWhenUsed="0"/>
+    <w:lsdException w:name="Light Grid Accent 6" w:semiHidden="0" w:uiPriority="62" w:unhideWhenUsed="0"/>
+    <w:lsdException w:name="Medium Shading 1 Accent 6" w:semiHidden="0" w:uiPriority="63" w:unhideWhenUsed="0"/>
+    <w:lsdException w:name="Medium Shading 2 Accent 6" w:semiHidden="0" w:uiPriority="64" w:unhideWhenUsed="0"/>
+    <w:lsdException w:name="Medium List 1 Accent 6" w:semiHidden="0" w:uiPriority="65" w:unhideWhenUsed="0"/>
+    <w:lsdException w:name="Medium List 2 Accent 6" w:semiHidden="0" w:uiPriority="66" w:unhideWhenUsed="0"/>
+    <w:lsdException w:name="Medium Grid 1 Accent 6" w:semiHidden="0" w:uiPriority="67" w:unhideWhenUsed="0"/>
+    <w:lsdException w:name="Medium Grid 2 Accent 6" w:semiHidden="0" w:uiPriority="68" w:unhideWhenUsed="0"/>
+    <w:lsdException w:name="Medium Grid 3 Accent 6" w:semiHidden="0" w:uiPriority="69" w:unhideWhenUsed="0"/>
+    <w:lsdException w:name="Dark List Accent 6" w:semiHidden="0" w:uiPriority="70" w:unhideWhenUsed="0"/>
+    <w:lsdException w:name="Colorful Shading Accent 6" w:semiHidden="0" w:uiPriority="71" w:unhideWhenUsed="0"/>
+    <w:lsdException w:name="Colorful List Accent 6" w:semiHidden="0" w:uiPriority="72" w:unhideWhenUsed="0"/>
+    <w:lsdException w:name="Colorful Grid Accent 6" w:semiHidden="0" w:uiPriority="73" w:unhideWhenUsed="0"/>
+    <w:lsdException w:name="Subtle Emphasis" w:semiHidden="0" w:uiPriority="19" w:unhideWhenUsed="0" w:qFormat="1"/>
+    <w:lsdException w:name="Intense Emphasis" w:semiHidden="0" w:uiPriority="21" w:unhideWhenUsed="0" w:qFormat="1"/>
+    <w:lsdException w:name="Subtle Reference" w:semiHidden="0" w:uiPriority="31" w:unhideWhenUsed="0" w:qFormat="1"/>
+    <w:lsdException w:name="Intense Reference" w:semiHidden="0" w:uiPriority="32" w:unhideWhenUsed="0" w:qFormat="1"/>
+    <w:lsdException w:name="Book Title" w:semiHidden="0" w:uiPriority="33" w:unhideWhenUsed="0" w:qFormat="1"/>
+    <w:lsdException w:name="Bibliography" w:uiPriority="37"/>
+    <w:lsdException w:name="TOC Heading" w:uiPriority="39" w:qFormat="1"/>
   </w:latentStyles>
   <w:style w:type="paragraph" w:default="1" w:styleId="Normal">
     <w:name w:val="Normal"/>
@@ -19962,7 +21055,7 @@
   <a:extraClrSchemeLst/>
   <a:extLst>
     <a:ext uri="{05A4C25C-085E-4340-85A3-A5531E510DB2}">
-      <thm15:themeFamily xmlns:thm15="http://schemas.microsoft.com/office/thememl/2012/main" name="Office Theme" id="{62F939B6-93AF-4DB8-9C6B-D6C7DFDC589F}" vid="{4A3C46E8-61CC-4603-A589-7422A47A8E4A}"/>
+      <thm15:themeFamily xmlns:thm15="http://schemas.microsoft.com/office/thememl/2012/main" xmlns="" name="Office Theme" id="{62F939B6-93AF-4DB8-9C6B-D6C7DFDC589F}" vid="{4A3C46E8-61CC-4603-A589-7422A47A8E4A}"/>
     </a:ext>
   </a:extLst>
 </a:theme>
@@ -19973,7 +21066,7 @@
 </file>
 
 <file path=customXml/itemProps1.xml><?xml version="1.0" encoding="utf-8"?>
-<ds:datastoreItem xmlns:ds="http://schemas.openxmlformats.org/officeDocument/2006/customXml" ds:itemID="{00BED592-AAD6-4DA9-B916-4EDD188E92E9}">
+<ds:datastoreItem xmlns:ds="http://schemas.openxmlformats.org/officeDocument/2006/customXml" ds:itemID="{B34C129F-27AE-416B-8647-4AE94615829E}">
   <ds:schemaRefs>
     <ds:schemaRef ds:uri="http://schemas.openxmlformats.org/officeDocument/2006/bibliography"/>
   </ds:schemaRefs>

</xml_diff>

<commit_message>
More updates for flight model thing
</commit_message>
<xml_diff>
--- a/Assembly Instructions/Spark_Gap_Flight_Model_Assembly_Instructions.docx
+++ b/Assembly Instructions/Spark_Gap_Flight_Model_Assembly_Instructions.docx
@@ -8801,6 +8801,72 @@
         <w:spacing w:after="0"/>
         <w:rPr>
           <w:rFonts w:ascii="Times New Roman" w:hAnsi="Times New Roman" w:cs="Times New Roman"/>
+          <w:sz w:val="24"/>
+          <w:szCs w:val="24"/>
+        </w:rPr>
+      </w:pPr>
+      <w:r>
+        <w:rPr>
+          <w:rFonts w:ascii="Times New Roman" w:hAnsi="Times New Roman" w:cs="Times New Roman"/>
+          <w:noProof/>
+          <w:sz w:val="24"/>
+          <w:szCs w:val="24"/>
+        </w:rPr>
+        <w:drawing>
+          <wp:inline distT="0" distB="0" distL="0" distR="0" wp14:anchorId="2BD8AF67" wp14:editId="32CDC22F">
+            <wp:extent cx="3314700" cy="1943100"/>
+            <wp:effectExtent l="0" t="0" r="0" b="0"/>
+            <wp:docPr id="19" name="Picture 19"/>
+            <wp:cNvGraphicFramePr>
+              <a:graphicFrameLocks xmlns:a="http://schemas.openxmlformats.org/drawingml/2006/main" noChangeAspect="1"/>
+            </wp:cNvGraphicFramePr>
+            <a:graphic xmlns:a="http://schemas.openxmlformats.org/drawingml/2006/main">
+              <a:graphicData uri="http://schemas.openxmlformats.org/drawingml/2006/picture">
+                <pic:pic xmlns:pic="http://schemas.openxmlformats.org/drawingml/2006/picture">
+                  <pic:nvPicPr>
+                    <pic:cNvPr id="19" name="Assembly_024_Viton_Vipe_Fig6.2.png"/>
+                    <pic:cNvPicPr/>
+                  </pic:nvPicPr>
+                  <pic:blipFill rotWithShape="1">
+                    <a:blip r:embed="rId19">
+                      <a:extLst>
+                        <a:ext uri="{28A0092B-C50C-407E-A947-70E740481C1C}">
+                          <a14:useLocalDpi xmlns:a14="http://schemas.microsoft.com/office/drawing/2010/main" val="0"/>
+                        </a:ext>
+                      </a:extLst>
+                    </a:blip>
+                    <a:srcRect l="3526" t="3846" r="40704" b="52564"/>
+                    <a:stretch/>
+                  </pic:blipFill>
+                  <pic:spPr bwMode="auto">
+                    <a:xfrm>
+                      <a:off x="0" y="0"/>
+                      <a:ext cx="3314700" cy="1943100"/>
+                    </a:xfrm>
+                    <a:prstGeom prst="rect">
+                      <a:avLst/>
+                    </a:prstGeom>
+                    <a:ln>
+                      <a:noFill/>
+                    </a:ln>
+                    <a:extLst>
+                      <a:ext uri="{53640926-AAD7-44D8-BBD7-CCE9431645EC}">
+                        <a14:shadowObscured xmlns:a14="http://schemas.microsoft.com/office/drawing/2010/main"/>
+                      </a:ext>
+                    </a:extLst>
+                  </pic:spPr>
+                </pic:pic>
+              </a:graphicData>
+            </a:graphic>
+          </wp:inline>
+        </w:drawing>
+      </w:r>
+    </w:p>
+    <w:p>
+      <w:pPr>
+        <w:spacing w:after="0"/>
+        <w:rPr>
+          <w:rFonts w:ascii="Times New Roman" w:hAnsi="Times New Roman" w:cs="Times New Roman"/>
           <w:b/>
           <w:sz w:val="24"/>
           <w:szCs w:val="24"/>
@@ -8913,7 +8979,7 @@
                     <pic:cNvPicPr/>
                   </pic:nvPicPr>
                   <pic:blipFill>
-                    <a:blip r:embed="rId19">
+                    <a:blip r:embed="rId20">
                       <a:extLst>
                         <a:ext uri="{28A0092B-C50C-407E-A947-70E740481C1C}">
                           <a14:useLocalDpi xmlns:a14="http://schemas.microsoft.com/office/drawing/2010/main" val="0"/>
@@ -9282,18 +9348,10 @@
           <w:szCs w:val="24"/>
         </w:rPr>
         <w:drawing>
-          <wp:anchor distT="0" distB="0" distL="114300" distR="114300" simplePos="0" relativeHeight="251654656" behindDoc="0" locked="0" layoutInCell="1" allowOverlap="1" wp14:anchorId="51966ECF" wp14:editId="141588A4">
-            <wp:simplePos x="0" y="0"/>
-            <wp:positionH relativeFrom="column">
-              <wp:posOffset>304800</wp:posOffset>
-            </wp:positionH>
-            <wp:positionV relativeFrom="paragraph">
-              <wp:posOffset>286385</wp:posOffset>
-            </wp:positionV>
-            <wp:extent cx="5324475" cy="2905125"/>
-            <wp:effectExtent l="0" t="0" r="9525" b="9525"/>
-            <wp:wrapTopAndBottom/>
-            <wp:docPr id="27" name="Picture 27"/>
+          <wp:inline distT="0" distB="0" distL="0" distR="0" wp14:anchorId="451C6C40" wp14:editId="6E71A884">
+            <wp:extent cx="5772150" cy="1714500"/>
+            <wp:effectExtent l="0" t="0" r="0" b="0"/>
+            <wp:docPr id="18" name="Picture 18"/>
             <wp:cNvGraphicFramePr>
               <a:graphicFrameLocks xmlns:a="http://schemas.openxmlformats.org/drawingml/2006/main" noChangeAspect="1"/>
             </wp:cNvGraphicFramePr>
@@ -9301,40 +9359,41 @@
               <a:graphicData uri="http://schemas.openxmlformats.org/drawingml/2006/picture">
                 <pic:pic xmlns:pic="http://schemas.openxmlformats.org/drawingml/2006/picture">
                   <pic:nvPicPr>
-                    <pic:cNvPr id="27" name="SG_Assembly_024_G10wScrews.JPG"/>
+                    <pic:cNvPr id="18" name="Assembly_022_Fig8.png"/>
                     <pic:cNvPicPr/>
                   </pic:nvPicPr>
-                  <pic:blipFill>
-                    <a:blip r:embed="rId20">
+                  <pic:blipFill rotWithShape="1">
+                    <a:blip r:embed="rId21">
                       <a:extLst>
                         <a:ext uri="{28A0092B-C50C-407E-A947-70E740481C1C}">
                           <a14:useLocalDpi xmlns:a14="http://schemas.microsoft.com/office/drawing/2010/main" val="0"/>
                         </a:ext>
                       </a:extLst>
                     </a:blip>
-                    <a:stretch>
-                      <a:fillRect/>
-                    </a:stretch>
+                    <a:srcRect l="1283" t="1709" r="1603" b="59829"/>
+                    <a:stretch/>
                   </pic:blipFill>
-                  <pic:spPr>
+                  <pic:spPr bwMode="auto">
                     <a:xfrm>
                       <a:off x="0" y="0"/>
-                      <a:ext cx="5324475" cy="2905125"/>
+                      <a:ext cx="5772150" cy="1714500"/>
                     </a:xfrm>
                     <a:prstGeom prst="rect">
                       <a:avLst/>
                     </a:prstGeom>
+                    <a:ln>
+                      <a:noFill/>
+                    </a:ln>
+                    <a:extLst>
+                      <a:ext uri="{53640926-AAD7-44D8-BBD7-CCE9431645EC}">
+                        <a14:shadowObscured xmlns:a14="http://schemas.microsoft.com/office/drawing/2010/main"/>
+                      </a:ext>
+                    </a:extLst>
                   </pic:spPr>
                 </pic:pic>
               </a:graphicData>
             </a:graphic>
-            <wp14:sizeRelH relativeFrom="page">
-              <wp14:pctWidth>0</wp14:pctWidth>
-            </wp14:sizeRelH>
-            <wp14:sizeRelV relativeFrom="page">
-              <wp14:pctHeight>0</wp14:pctHeight>
-            </wp14:sizeRelV>
-          </wp:anchor>
+          </wp:inline>
         </w:drawing>
       </w:r>
     </w:p>
@@ -9454,20 +9513,11 @@
           <w:sz w:val="24"/>
           <w:szCs w:val="24"/>
         </w:rPr>
-        <w:lastRenderedPageBreak/>
         <w:drawing>
-          <wp:anchor distT="0" distB="0" distL="114300" distR="114300" simplePos="0" relativeHeight="251664384" behindDoc="0" locked="0" layoutInCell="1" allowOverlap="1" wp14:anchorId="299532E5" wp14:editId="0415664D">
-            <wp:simplePos x="0" y="0"/>
-            <wp:positionH relativeFrom="column">
-              <wp:posOffset>0</wp:posOffset>
-            </wp:positionH>
-            <wp:positionV relativeFrom="paragraph">
-              <wp:posOffset>0</wp:posOffset>
-            </wp:positionV>
-            <wp:extent cx="5943600" cy="2500630"/>
-            <wp:effectExtent l="0" t="0" r="0" b="0"/>
-            <wp:wrapTopAndBottom/>
-            <wp:docPr id="28" name="Picture 28"/>
+          <wp:inline distT="0" distB="0" distL="0" distR="0" wp14:anchorId="1DD787E4" wp14:editId="70850660">
+            <wp:extent cx="5638800" cy="1457325"/>
+            <wp:effectExtent l="0" t="0" r="0" b="9525"/>
+            <wp:docPr id="20" name="Picture 20"/>
             <wp:cNvGraphicFramePr>
               <a:graphicFrameLocks xmlns:a="http://schemas.openxmlformats.org/drawingml/2006/main" noChangeAspect="1"/>
             </wp:cNvGraphicFramePr>
@@ -9475,42 +9525,53 @@
               <a:graphicData uri="http://schemas.openxmlformats.org/drawingml/2006/picture">
                 <pic:pic xmlns:pic="http://schemas.openxmlformats.org/drawingml/2006/picture">
                   <pic:nvPicPr>
-                    <pic:cNvPr id="28" name="SG_Assembly_025_G10_Bottom.JPG"/>
+                    <pic:cNvPr id="20" name="Assembly_027_Fig9.png"/>
                     <pic:cNvPicPr/>
                   </pic:nvPicPr>
-                  <pic:blipFill>
-                    <a:blip r:embed="rId21">
+                  <pic:blipFill rotWithShape="1">
+                    <a:blip r:embed="rId22">
                       <a:extLst>
                         <a:ext uri="{28A0092B-C50C-407E-A947-70E740481C1C}">
                           <a14:useLocalDpi xmlns:a14="http://schemas.microsoft.com/office/drawing/2010/main" val="0"/>
                         </a:ext>
                       </a:extLst>
                     </a:blip>
-                    <a:stretch>
-                      <a:fillRect/>
-                    </a:stretch>
+                    <a:srcRect l="641" t="1068" r="4487" b="66239"/>
+                    <a:stretch/>
                   </pic:blipFill>
-                  <pic:spPr>
+                  <pic:spPr bwMode="auto">
                     <a:xfrm>
                       <a:off x="0" y="0"/>
-                      <a:ext cx="5943600" cy="2500630"/>
+                      <a:ext cx="5638800" cy="1457325"/>
                     </a:xfrm>
                     <a:prstGeom prst="rect">
                       <a:avLst/>
                     </a:prstGeom>
+                    <a:ln>
+                      <a:noFill/>
+                    </a:ln>
+                    <a:extLst>
+                      <a:ext uri="{53640926-AAD7-44D8-BBD7-CCE9431645EC}">
+                        <a14:shadowObscured xmlns:a14="http://schemas.microsoft.com/office/drawing/2010/main"/>
+                      </a:ext>
+                    </a:extLst>
                   </pic:spPr>
                 </pic:pic>
               </a:graphicData>
             </a:graphic>
-            <wp14:sizeRelH relativeFrom="page">
-              <wp14:pctWidth>0</wp14:pctWidth>
-            </wp14:sizeRelH>
-            <wp14:sizeRelV relativeFrom="page">
-              <wp14:pctHeight>0</wp14:pctHeight>
-            </wp14:sizeRelV>
-          </wp:anchor>
+          </wp:inline>
         </w:drawing>
       </w:r>
+      <w:r>
+        <w:rPr>
+          <w:rFonts w:ascii="Times New Roman" w:hAnsi="Times New Roman" w:cs="Times New Roman"/>
+          <w:sz w:val="24"/>
+          <w:szCs w:val="24"/>
+        </w:rPr>
+        <w:t xml:space="preserve"> </w:t>
+      </w:r>
+      <w:bookmarkStart w:id="10" w:name="_GoBack"/>
+      <w:bookmarkEnd w:id="10"/>
     </w:p>
     <w:p>
       <w:pPr>
@@ -9680,6 +9741,7 @@
           <w:sz w:val="24"/>
           <w:szCs w:val="24"/>
         </w:rPr>
+        <w:lastRenderedPageBreak/>
         <w:t>The flight baseplate has tapped holes for the screws.</w:t>
       </w:r>
     </w:p>
@@ -9728,7 +9790,7 @@
                     <pic:cNvPicPr/>
                   </pic:nvPicPr>
                   <pic:blipFill>
-                    <a:blip r:embed="rId22">
+                    <a:blip r:embed="rId23">
                       <a:extLst>
                         <a:ext uri="{28A0092B-C50C-407E-A947-70E740481C1C}">
                           <a14:useLocalDpi xmlns:a14="http://schemas.microsoft.com/office/drawing/2010/main" val="0"/>
@@ -9969,7 +10031,7 @@
                     <pic:cNvPicPr/>
                   </pic:nvPicPr>
                   <pic:blipFill>
-                    <a:blip r:embed="rId23">
+                    <a:blip r:embed="rId24">
                       <a:extLst>
                         <a:ext uri="{28A0092B-C50C-407E-A947-70E740481C1C}">
                           <a14:useLocalDpi xmlns:a14="http://schemas.microsoft.com/office/drawing/2010/main" val="0"/>
@@ -10256,7 +10318,6 @@
           <w:sz w:val="24"/>
           <w:szCs w:val="24"/>
         </w:rPr>
-        <w:lastRenderedPageBreak/>
         <w:drawing>
           <wp:anchor distT="0" distB="0" distL="114300" distR="114300" simplePos="0" relativeHeight="251667456" behindDoc="0" locked="0" layoutInCell="1" allowOverlap="1" wp14:anchorId="0026CD19" wp14:editId="7147F2EC">
             <wp:simplePos x="0" y="0"/>
@@ -10281,7 +10342,7 @@
                     <pic:cNvPicPr/>
                   </pic:nvPicPr>
                   <pic:blipFill>
-                    <a:blip r:embed="rId24">
+                    <a:blip r:embed="rId25">
                       <a:extLst>
                         <a:ext uri="{28A0092B-C50C-407E-A947-70E740481C1C}">
                           <a14:useLocalDpi xmlns:a14="http://schemas.microsoft.com/office/drawing/2010/main" val="0"/>
@@ -10388,7 +10449,16 @@
           <w:sz w:val="24"/>
           <w:szCs w:val="24"/>
         </w:rPr>
-        <w:t xml:space="preserve">The wire should be ran through the set screw hole </w:t>
+        <w:t xml:space="preserve">The wire should be ran through </w:t>
+      </w:r>
+      <w:r>
+        <w:rPr>
+          <w:rFonts w:ascii="Times New Roman" w:hAnsi="Times New Roman" w:cs="Times New Roman"/>
+          <w:sz w:val="24"/>
+          <w:szCs w:val="24"/>
+        </w:rPr>
+        <w:lastRenderedPageBreak/>
+        <w:t xml:space="preserve">the set screw hole </w:t>
       </w:r>
       <w:r>
         <w:rPr>
@@ -10470,7 +10540,7 @@
                     <pic:cNvPicPr/>
                   </pic:nvPicPr>
                   <pic:blipFill>
-                    <a:blip r:embed="rId25">
+                    <a:blip r:embed="rId26">
                       <a:extLst>
                         <a:ext uri="{28A0092B-C50C-407E-A947-70E740481C1C}">
                           <a14:useLocalDpi xmlns:a14="http://schemas.microsoft.com/office/drawing/2010/main" val="0"/>
@@ -10519,7 +10589,7 @@
                     <pic:cNvPicPr/>
                   </pic:nvPicPr>
                   <pic:blipFill>
-                    <a:blip r:embed="rId26">
+                    <a:blip r:embed="rId27">
                       <a:extLst>
                         <a:ext uri="{28A0092B-C50C-407E-A947-70E740481C1C}">
                           <a14:useLocalDpi xmlns:a14="http://schemas.microsoft.com/office/drawing/2010/main" val="0"/>
@@ -10758,7 +10828,7 @@
                     <pic:cNvPicPr/>
                   </pic:nvPicPr>
                   <pic:blipFill>
-                    <a:blip r:embed="rId27">
+                    <a:blip r:embed="rId28">
                       <a:extLst>
                         <a:ext uri="{28A0092B-C50C-407E-A947-70E740481C1C}">
                           <a14:useLocalDpi xmlns:a14="http://schemas.microsoft.com/office/drawing/2010/main" val="0"/>
@@ -10997,7 +11067,6 @@
           <w:sz w:val="24"/>
           <w:szCs w:val="24"/>
         </w:rPr>
-        <w:lastRenderedPageBreak/>
         <w:drawing>
           <wp:anchor distT="0" distB="0" distL="114300" distR="114300" simplePos="0" relativeHeight="251669504" behindDoc="0" locked="0" layoutInCell="1" allowOverlap="1" wp14:anchorId="5A344075" wp14:editId="78020F52">
             <wp:simplePos x="0" y="0"/>
@@ -11022,7 +11091,7 @@
                     <pic:cNvPicPr/>
                   </pic:nvPicPr>
                   <pic:blipFill rotWithShape="1">
-                    <a:blip r:embed="rId28">
+                    <a:blip r:embed="rId29">
                       <a:extLst>
                         <a:ext uri="{28A0092B-C50C-407E-A947-70E740481C1C}">
                           <a14:useLocalDpi xmlns:a14="http://schemas.microsoft.com/office/drawing/2010/main" val="0"/>
@@ -11242,7 +11311,7 @@
                     <pic:cNvPicPr/>
                   </pic:nvPicPr>
                   <pic:blipFill rotWithShape="1">
-                    <a:blip r:embed="rId29">
+                    <a:blip r:embed="rId30">
                       <a:extLst>
                         <a:ext uri="{28A0092B-C50C-407E-A947-70E740481C1C}">
                           <a14:useLocalDpi xmlns:a14="http://schemas.microsoft.com/office/drawing/2010/main" val="0"/>
@@ -11641,7 +11710,7 @@
                     <pic:cNvPicPr/>
                   </pic:nvPicPr>
                   <pic:blipFill>
-                    <a:blip r:embed="rId30">
+                    <a:blip r:embed="rId31">
                       <a:extLst>
                         <a:ext uri="{28A0092B-C50C-407E-A947-70E740481C1C}">
                           <a14:useLocalDpi xmlns:a14="http://schemas.microsoft.com/office/drawing/2010/main" val="0"/>
@@ -11725,7 +11794,7 @@
                     <pic:cNvPicPr/>
                   </pic:nvPicPr>
                   <pic:blipFill>
-                    <a:blip r:embed="rId31">
+                    <a:blip r:embed="rId32">
                       <a:extLst>
                         <a:ext uri="{28A0092B-C50C-407E-A947-70E740481C1C}">
                           <a14:useLocalDpi xmlns:a14="http://schemas.microsoft.com/office/drawing/2010/main" val="0"/>
@@ -11958,7 +12027,7 @@
                     <pic:cNvPicPr/>
                   </pic:nvPicPr>
                   <pic:blipFill>
-                    <a:blip r:embed="rId32">
+                    <a:blip r:embed="rId33">
                       <a:extLst>
                         <a:ext uri="{28A0092B-C50C-407E-A947-70E740481C1C}">
                           <a14:useLocalDpi xmlns:a14="http://schemas.microsoft.com/office/drawing/2010/main" val="0"/>
@@ -12003,7 +12072,7 @@
       <w:pPr>
         <w:pStyle w:val="Heading1"/>
       </w:pPr>
-      <w:bookmarkStart w:id="10" w:name="_Toc520808534"/>
+      <w:bookmarkStart w:id="11" w:name="_Toc520808534"/>
       <w:r>
         <w:lastRenderedPageBreak/>
         <w:t xml:space="preserve">Part </w:t>
@@ -12011,17 +12080,17 @@
       <w:r>
         <w:t>VI</w:t>
       </w:r>
-      <w:bookmarkEnd w:id="10"/>
+      <w:bookmarkEnd w:id="11"/>
     </w:p>
     <w:p>
       <w:pPr>
         <w:pStyle w:val="Heading1"/>
       </w:pPr>
-      <w:bookmarkStart w:id="11" w:name="_Toc520808535"/>
+      <w:bookmarkStart w:id="12" w:name="_Toc520808535"/>
       <w:r>
         <w:t>Final Assembly</w:t>
       </w:r>
-      <w:bookmarkEnd w:id="11"/>
+      <w:bookmarkEnd w:id="12"/>
     </w:p>
     <w:p>
       <w:pPr>
@@ -12203,7 +12272,7 @@
                     <pic:cNvPicPr/>
                   </pic:nvPicPr>
                   <pic:blipFill>
-                    <a:blip r:embed="rId33">
+                    <a:blip r:embed="rId34">
                       <a:extLst>
                         <a:ext uri="{28A0092B-C50C-407E-A947-70E740481C1C}">
                           <a14:useLocalDpi xmlns:a14="http://schemas.microsoft.com/office/drawing/2010/main" val="0"/>
@@ -12274,7 +12343,7 @@
                     <pic:cNvPicPr/>
                   </pic:nvPicPr>
                   <pic:blipFill>
-                    <a:blip r:embed="rId34">
+                    <a:blip r:embed="rId35">
                       <a:extLst>
                         <a:ext uri="{28A0092B-C50C-407E-A947-70E740481C1C}">
                           <a14:useLocalDpi xmlns:a14="http://schemas.microsoft.com/office/drawing/2010/main" val="0"/>
@@ -12350,23 +12419,7 @@
           <w:sz w:val="24"/>
           <w:szCs w:val="24"/>
         </w:rPr>
-        <w:t xml:space="preserve">3 </w:t>
-      </w:r>
-      <w:r>
-        <w:rPr>
-          <w:rFonts w:ascii="Times New Roman" w:hAnsi="Times New Roman" w:cs="Times New Roman"/>
-          <w:sz w:val="24"/>
-          <w:szCs w:val="24"/>
-        </w:rPr>
-        <w:t>91771A113</w:t>
-      </w:r>
-      <w:r>
-        <w:rPr>
-          <w:rFonts w:ascii="Times New Roman" w:hAnsi="Times New Roman" w:cs="Times New Roman"/>
-          <w:sz w:val="24"/>
-          <w:szCs w:val="24"/>
-        </w:rPr>
-        <w:t xml:space="preserve"> flat head screws</w:t>
+        <w:t>3 91771A113 flat head screws</w:t>
       </w:r>
       <w:r>
         <w:rPr>
@@ -12506,7 +12559,7 @@
                     <pic:cNvPicPr/>
                   </pic:nvPicPr>
                   <pic:blipFill>
-                    <a:blip r:embed="rId35">
+                    <a:blip r:embed="rId36">
                       <a:extLst>
                         <a:ext uri="{28A0092B-C50C-407E-A947-70E740481C1C}">
                           <a14:useLocalDpi xmlns:a14="http://schemas.microsoft.com/office/drawing/2010/main" val="0"/>
@@ -12645,7 +12698,7 @@
                     <pic:cNvPicPr/>
                   </pic:nvPicPr>
                   <pic:blipFill>
-                    <a:blip r:embed="rId36">
+                    <a:blip r:embed="rId37">
                       <a:extLst>
                         <a:ext uri="{28A0092B-C50C-407E-A947-70E740481C1C}">
                           <a14:useLocalDpi xmlns:a14="http://schemas.microsoft.com/office/drawing/2010/main" val="0"/>
@@ -12671,7 +12724,7 @@
           </wp:inline>
         </w:drawing>
       </w:r>
-      <w:bookmarkStart w:id="12" w:name="_Toc520808536"/>
+      <w:bookmarkStart w:id="13" w:name="_Toc520808536"/>
     </w:p>
     <w:p>
       <w:pPr>
@@ -12821,8 +12874,6 @@
         </w:rPr>
         <w:t xml:space="preserve"> M3 nuts</w:t>
       </w:r>
-      <w:bookmarkStart w:id="13" w:name="_GoBack"/>
-      <w:bookmarkEnd w:id="13"/>
       <w:r>
         <w:rPr>
           <w:rFonts w:ascii="Times New Roman" w:hAnsi="Times New Roman" w:cs="Times New Roman"/>
@@ -12929,7 +12980,7 @@
       <w:r>
         <w:t>Part VII</w:t>
       </w:r>
-      <w:bookmarkEnd w:id="12"/>
+      <w:bookmarkEnd w:id="13"/>
     </w:p>
     <w:p>
       <w:pPr>
@@ -15690,8 +15741,8 @@
       </w:r>
     </w:p>
     <w:sectPr>
-      <w:headerReference w:type="default" r:id="rId37"/>
-      <w:footerReference w:type="default" r:id="rId38"/>
+      <w:headerReference w:type="default" r:id="rId38"/>
+      <w:footerReference w:type="default" r:id="rId39"/>
       <w:pgSz w:w="12240" w:h="15840"/>
       <w:pgMar w:top="1440" w:right="1440" w:bottom="1440" w:left="1440" w:header="720" w:footer="720" w:gutter="0"/>
       <w:cols w:space="720"/>
@@ -15807,7 +15858,7 @@
             </wp:anchor>
           </w:drawing>
         </mc:Choice>
-        <mc:Fallback xmlns:w16se="http://schemas.microsoft.com/office/word/2015/wordml/symex" xmlns:w16cid="http://schemas.microsoft.com/office/word/2016/wordml/cid" xmlns:w15="http://schemas.microsoft.com/office/word/2012/wordml" xmlns:am3d="http://schemas.microsoft.com/office/drawing/2017/model3d" xmlns:aink="http://schemas.microsoft.com/office/drawing/2016/ink" xmlns:cx8="http://schemas.microsoft.com/office/drawing/2016/5/14/chartex" xmlns:cx7="http://schemas.microsoft.com/office/drawing/2016/5/13/chartex" xmlns:cx6="http://schemas.microsoft.com/office/drawing/2016/5/12/chartex" xmlns:cx5="http://schemas.microsoft.com/office/drawing/2016/5/11/chartex" xmlns:cx4="http://schemas.microsoft.com/office/drawing/2016/5/10/chartex" xmlns:cx3="http://schemas.microsoft.com/office/drawing/2016/5/9/chartex" xmlns:cx2="http://schemas.microsoft.com/office/drawing/2015/10/21/chartex" xmlns:cx1="http://schemas.microsoft.com/office/drawing/2015/9/8/chartex" xmlns:cx="http://schemas.microsoft.com/office/drawing/2014/chartex">
+        <mc:Fallback xmlns:cx="http://schemas.microsoft.com/office/drawing/2014/chartex" xmlns:cx1="http://schemas.microsoft.com/office/drawing/2015/9/8/chartex" xmlns:cx2="http://schemas.microsoft.com/office/drawing/2015/10/21/chartex" xmlns:cx3="http://schemas.microsoft.com/office/drawing/2016/5/9/chartex" xmlns:cx4="http://schemas.microsoft.com/office/drawing/2016/5/10/chartex" xmlns:cx5="http://schemas.microsoft.com/office/drawing/2016/5/11/chartex" xmlns:cx6="http://schemas.microsoft.com/office/drawing/2016/5/12/chartex" xmlns:cx7="http://schemas.microsoft.com/office/drawing/2016/5/13/chartex" xmlns:cx8="http://schemas.microsoft.com/office/drawing/2016/5/14/chartex" xmlns:aink="http://schemas.microsoft.com/office/drawing/2016/ink" xmlns:am3d="http://schemas.microsoft.com/office/drawing/2017/model3d" xmlns:w15="http://schemas.microsoft.com/office/word/2012/wordml" xmlns:w16cid="http://schemas.microsoft.com/office/word/2016/wordml/cid" xmlns:w16se="http://schemas.microsoft.com/office/word/2015/wordml/symex">
           <w:pict>
             <v:oval w14:anchorId="341255F1" id="Oval 5" o:spid="_x0000_s1026" style="position:absolute;margin-left:418.45pt;margin-top:-16.65pt;width:92.4pt;height:50.85pt;z-index:251647488;visibility:visible;mso-wrap-style:square;mso-wrap-distance-left:9pt;mso-wrap-distance-top:0;mso-wrap-distance-right:9pt;mso-wrap-distance-bottom:0;mso-position-horizontal:absolute;mso-position-horizontal-relative:text;mso-position-vertical:absolute;mso-position-vertical-relative:text;v-text-anchor:middle" o:gfxdata="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" fillcolor="white [3212]" stroked="f" strokeweight="1pt">
               <v:fill opacity="16448f"/>
@@ -16010,7 +16061,7 @@
             <w:rFonts w:ascii="Times New Roman" w:hAnsi="Times New Roman" w:cs="Times New Roman"/>
             <w:noProof/>
           </w:rPr>
-          <w:t>23</w:t>
+          <w:t>14</w:t>
         </w:r>
         <w:r>
           <w:rPr>
@@ -21055,7 +21106,7 @@
   <a:extraClrSchemeLst/>
   <a:extLst>
     <a:ext uri="{05A4C25C-085E-4340-85A3-A5531E510DB2}">
-      <thm15:themeFamily xmlns:thm15="http://schemas.microsoft.com/office/thememl/2012/main" xmlns="" name="Office Theme" id="{62F939B6-93AF-4DB8-9C6B-D6C7DFDC589F}" vid="{4A3C46E8-61CC-4603-A589-7422A47A8E4A}"/>
+      <thm15:themeFamily xmlns="" xmlns:thm15="http://schemas.microsoft.com/office/thememl/2012/main" name="Office Theme" id="{62F939B6-93AF-4DB8-9C6B-D6C7DFDC589F}" vid="{4A3C46E8-61CC-4603-A589-7422A47A8E4A}"/>
     </a:ext>
   </a:extLst>
 </a:theme>
@@ -21066,7 +21117,7 @@
 </file>
 
 <file path=customXml/itemProps1.xml><?xml version="1.0" encoding="utf-8"?>
-<ds:datastoreItem xmlns:ds="http://schemas.openxmlformats.org/officeDocument/2006/customXml" ds:itemID="{B34C129F-27AE-416B-8647-4AE94615829E}">
+<ds:datastoreItem xmlns:ds="http://schemas.openxmlformats.org/officeDocument/2006/customXml" ds:itemID="{4D8A2ECF-F163-4F3D-8DCD-40E65A7959F7}">
   <ds:schemaRefs>
     <ds:schemaRef ds:uri="http://schemas.openxmlformats.org/officeDocument/2006/bibliography"/>
   </ds:schemaRefs>

</xml_diff>

<commit_message>
transferring any changes to flight model off of old computer
</commit_message>
<xml_diff>
--- a/Assembly Instructions/Spark_Gap_Flight_Model_Assembly_Instructions.docx
+++ b/Assembly Instructions/Spark_Gap_Flight_Model_Assembly_Instructions.docx
@@ -8149,7 +8149,15 @@
           <w:sz w:val="24"/>
           <w:szCs w:val="24"/>
         </w:rPr>
-        <w:t>Attach the 4</w:t>
+        <w:t xml:space="preserve">Attach the </w:t>
+      </w:r>
+      <w:r>
+        <w:rPr>
+          <w:rFonts w:ascii="Times New Roman" w:hAnsi="Times New Roman" w:cs="Times New Roman"/>
+          <w:sz w:val="24"/>
+          <w:szCs w:val="24"/>
+        </w:rPr>
+        <w:t>6</w:t>
       </w:r>
       <w:r>
         <w:rPr>
@@ -8185,97 +8193,31 @@
           <w:szCs w:val="24"/>
         </w:rPr>
       </w:pPr>
-    </w:p>
-    <w:p>
-      <w:pPr>
-        <w:spacing w:after="0"/>
-        <w:rPr>
-          <w:rFonts w:ascii="Times New Roman" w:hAnsi="Times New Roman" w:cs="Times New Roman"/>
-          <w:sz w:val="24"/>
-          <w:szCs w:val="24"/>
-        </w:rPr>
-      </w:pPr>
-    </w:p>
-    <w:p>
-      <w:pPr>
-        <w:spacing w:after="0"/>
-        <w:rPr>
-          <w:rFonts w:ascii="Times New Roman" w:hAnsi="Times New Roman" w:cs="Times New Roman"/>
-          <w:sz w:val="24"/>
-          <w:szCs w:val="24"/>
-        </w:rPr>
-      </w:pPr>
-    </w:p>
-    <w:p>
-      <w:pPr>
-        <w:spacing w:after="0"/>
-        <w:rPr>
-          <w:rFonts w:ascii="Times New Roman" w:hAnsi="Times New Roman" w:cs="Times New Roman"/>
-          <w:sz w:val="24"/>
-          <w:szCs w:val="24"/>
-        </w:rPr>
-      </w:pPr>
-    </w:p>
-    <w:p>
-      <w:pPr>
-        <w:spacing w:after="0"/>
-        <w:rPr>
-          <w:rFonts w:ascii="Times New Roman" w:hAnsi="Times New Roman" w:cs="Times New Roman"/>
-          <w:sz w:val="24"/>
-          <w:szCs w:val="24"/>
-        </w:rPr>
-      </w:pPr>
-    </w:p>
-    <w:p>
-      <w:pPr>
-        <w:spacing w:after="0"/>
-        <w:rPr>
-          <w:rFonts w:ascii="Times New Roman" w:hAnsi="Times New Roman" w:cs="Times New Roman"/>
-          <w:sz w:val="24"/>
-          <w:szCs w:val="24"/>
-        </w:rPr>
-      </w:pPr>
-    </w:p>
-    <w:p>
-      <w:pPr>
-        <w:spacing w:after="0"/>
-        <w:rPr>
-          <w:rFonts w:ascii="Times New Roman" w:hAnsi="Times New Roman" w:cs="Times New Roman"/>
-          <w:sz w:val="24"/>
-          <w:szCs w:val="24"/>
-        </w:rPr>
-      </w:pPr>
-    </w:p>
-    <w:p>
-      <w:pPr>
-        <w:spacing w:after="0"/>
-        <w:rPr>
-          <w:rFonts w:ascii="Times New Roman" w:hAnsi="Times New Roman" w:cs="Times New Roman"/>
-          <w:sz w:val="24"/>
-          <w:szCs w:val="24"/>
-        </w:rPr>
-      </w:pPr>
-      <w:r>
-        <w:rPr>
-          <w:rFonts w:ascii="Times New Roman" w:hAnsi="Times New Roman" w:cs="Times New Roman"/>
+      <w:r>
+        <w:rPr>
           <w:noProof/>
-          <w:sz w:val="24"/>
-          <w:szCs w:val="24"/>
-        </w:rPr>
-        <w:lastRenderedPageBreak/>
+        </w:rPr>
         <w:drawing>
-          <wp:anchor distT="0" distB="0" distL="114300" distR="114300" simplePos="0" relativeHeight="251649536" behindDoc="0" locked="0" layoutInCell="1" allowOverlap="1" wp14:anchorId="5B60E5D4" wp14:editId="780911B0">
+          <wp:anchor distT="0" distB="0" distL="114300" distR="114300" simplePos="0" relativeHeight="251709952" behindDoc="1" locked="0" layoutInCell="1" allowOverlap="1" wp14:anchorId="58620549" wp14:editId="33BFEFF7">
             <wp:simplePos x="0" y="0"/>
             <wp:positionH relativeFrom="column">
-              <wp:posOffset>47625</wp:posOffset>
+              <wp:posOffset>0</wp:posOffset>
             </wp:positionH>
             <wp:positionV relativeFrom="paragraph">
-              <wp:posOffset>0</wp:posOffset>
+              <wp:posOffset>104775</wp:posOffset>
             </wp:positionV>
-            <wp:extent cx="5848350" cy="3333750"/>
+            <wp:extent cx="5943600" cy="2593975"/>
             <wp:effectExtent l="0" t="0" r="0" b="0"/>
-            <wp:wrapTopAndBottom/>
-            <wp:docPr id="46" name="Picture 46"/>
+            <wp:wrapThrough wrapText="bothSides">
+              <wp:wrapPolygon edited="0">
+                <wp:start x="0" y="0"/>
+                <wp:lineTo x="0" y="21415"/>
+                <wp:lineTo x="21531" y="21415"/>
+                <wp:lineTo x="21531" y="0"/>
+                <wp:lineTo x="0" y="0"/>
+              </wp:wrapPolygon>
+            </wp:wrapThrough>
+            <wp:docPr id="7" name="Picture 7"/>
             <wp:cNvGraphicFramePr>
               <a:graphicFrameLocks xmlns:a="http://schemas.openxmlformats.org/drawingml/2006/main" noChangeAspect="1"/>
             </wp:cNvGraphicFramePr>
@@ -8283,7 +8225,7 @@
               <a:graphicData uri="http://schemas.openxmlformats.org/drawingml/2006/picture">
                 <pic:pic xmlns:pic="http://schemas.openxmlformats.org/drawingml/2006/picture">
                   <pic:nvPicPr>
-                    <pic:cNvPr id="46" name="SG_Assembly_038_Vipe.JPG"/>
+                    <pic:cNvPr id="0" name=""/>
                     <pic:cNvPicPr/>
                   </pic:nvPicPr>
                   <pic:blipFill>
@@ -8301,7 +8243,7 @@
                   <pic:spPr>
                     <a:xfrm>
                       <a:off x="0" y="0"/>
-                      <a:ext cx="5848350" cy="3333750"/>
+                      <a:ext cx="5943600" cy="2593975"/>
                     </a:xfrm>
                     <a:prstGeom prst="rect">
                       <a:avLst/>
@@ -8325,6 +8267,76 @@
         <w:spacing w:after="0"/>
         <w:rPr>
           <w:rFonts w:ascii="Times New Roman" w:hAnsi="Times New Roman" w:cs="Times New Roman"/>
+          <w:sz w:val="24"/>
+          <w:szCs w:val="24"/>
+        </w:rPr>
+      </w:pPr>
+    </w:p>
+    <w:p>
+      <w:pPr>
+        <w:spacing w:after="0"/>
+        <w:rPr>
+          <w:rFonts w:ascii="Times New Roman" w:hAnsi="Times New Roman" w:cs="Times New Roman"/>
+          <w:sz w:val="24"/>
+          <w:szCs w:val="24"/>
+        </w:rPr>
+      </w:pPr>
+    </w:p>
+    <w:p>
+      <w:pPr>
+        <w:spacing w:after="0"/>
+        <w:rPr>
+          <w:rFonts w:ascii="Times New Roman" w:hAnsi="Times New Roman" w:cs="Times New Roman"/>
+          <w:sz w:val="24"/>
+          <w:szCs w:val="24"/>
+        </w:rPr>
+      </w:pPr>
+    </w:p>
+    <w:p>
+      <w:pPr>
+        <w:spacing w:after="0"/>
+        <w:rPr>
+          <w:rFonts w:ascii="Times New Roman" w:hAnsi="Times New Roman" w:cs="Times New Roman"/>
+          <w:sz w:val="24"/>
+          <w:szCs w:val="24"/>
+        </w:rPr>
+      </w:pPr>
+    </w:p>
+    <w:p>
+      <w:pPr>
+        <w:spacing w:after="0"/>
+        <w:rPr>
+          <w:rFonts w:ascii="Times New Roman" w:hAnsi="Times New Roman" w:cs="Times New Roman"/>
+          <w:sz w:val="24"/>
+          <w:szCs w:val="24"/>
+        </w:rPr>
+      </w:pPr>
+    </w:p>
+    <w:p>
+      <w:pPr>
+        <w:spacing w:after="0"/>
+        <w:rPr>
+          <w:rFonts w:ascii="Times New Roman" w:hAnsi="Times New Roman" w:cs="Times New Roman"/>
+          <w:sz w:val="24"/>
+          <w:szCs w:val="24"/>
+        </w:rPr>
+      </w:pPr>
+    </w:p>
+    <w:p>
+      <w:pPr>
+        <w:spacing w:after="0"/>
+        <w:rPr>
+          <w:rFonts w:ascii="Times New Roman" w:hAnsi="Times New Roman" w:cs="Times New Roman"/>
+          <w:sz w:val="24"/>
+          <w:szCs w:val="24"/>
+        </w:rPr>
+      </w:pPr>
+    </w:p>
+    <w:p>
+      <w:pPr>
+        <w:spacing w:after="0"/>
+        <w:rPr>
+          <w:rFonts w:ascii="Times New Roman" w:hAnsi="Times New Roman" w:cs="Times New Roman"/>
           <w:b/>
           <w:sz w:val="24"/>
           <w:szCs w:val="24"/>
@@ -8337,6 +8349,7 @@
           <w:sz w:val="24"/>
           <w:szCs w:val="24"/>
         </w:rPr>
+        <w:lastRenderedPageBreak/>
         <w:t>S</w:t>
       </w:r>
       <w:r>
@@ -8438,24 +8451,13 @@
       </w:pPr>
       <w:r>
         <w:rPr>
-          <w:rFonts w:ascii="Times New Roman" w:hAnsi="Times New Roman" w:cs="Times New Roman"/>
           <w:noProof/>
-          <w:sz w:val="24"/>
-          <w:szCs w:val="24"/>
         </w:rPr>
         <w:drawing>
-          <wp:anchor distT="0" distB="0" distL="114300" distR="114300" simplePos="0" relativeHeight="251650560" behindDoc="0" locked="0" layoutInCell="1" allowOverlap="1" wp14:anchorId="4A831A94" wp14:editId="5C0ABBFB">
-            <wp:simplePos x="0" y="0"/>
-            <wp:positionH relativeFrom="column">
-              <wp:posOffset>0</wp:posOffset>
-            </wp:positionH>
-            <wp:positionV relativeFrom="paragraph">
-              <wp:posOffset>270510</wp:posOffset>
-            </wp:positionV>
-            <wp:extent cx="5943600" cy="3524250"/>
+          <wp:inline distT="0" distB="0" distL="0" distR="0" wp14:anchorId="739F3623" wp14:editId="401BAB03">
+            <wp:extent cx="5943600" cy="2272665"/>
             <wp:effectExtent l="0" t="0" r="0" b="0"/>
-            <wp:wrapTopAndBottom/>
-            <wp:docPr id="49" name="Picture 49"/>
+            <wp:docPr id="13" name="Picture 13"/>
             <wp:cNvGraphicFramePr>
               <a:graphicFrameLocks xmlns:a="http://schemas.openxmlformats.org/drawingml/2006/main" noChangeAspect="1"/>
             </wp:cNvGraphicFramePr>
@@ -8463,17 +8465,11 @@
               <a:graphicData uri="http://schemas.openxmlformats.org/drawingml/2006/picture">
                 <pic:pic xmlns:pic="http://schemas.openxmlformats.org/drawingml/2006/picture">
                   <pic:nvPicPr>
-                    <pic:cNvPr id="49" name="SG_Assembly_041_Vipe_G10_Top.JPG"/>
+                    <pic:cNvPr id="0" name=""/>
                     <pic:cNvPicPr/>
                   </pic:nvPicPr>
                   <pic:blipFill>
-                    <a:blip r:embed="rId17">
-                      <a:extLst>
-                        <a:ext uri="{28A0092B-C50C-407E-A947-70E740481C1C}">
-                          <a14:useLocalDpi xmlns:a14="http://schemas.microsoft.com/office/drawing/2010/main" val="0"/>
-                        </a:ext>
-                      </a:extLst>
-                    </a:blip>
+                    <a:blip r:embed="rId17"/>
                     <a:stretch>
                       <a:fillRect/>
                     </a:stretch>
@@ -8481,7 +8477,7 @@
                   <pic:spPr>
                     <a:xfrm>
                       <a:off x="0" y="0"/>
-                      <a:ext cx="5943600" cy="3524250"/>
+                      <a:ext cx="5943600" cy="2272665"/>
                     </a:xfrm>
                     <a:prstGeom prst="rect">
                       <a:avLst/>
@@ -8490,15 +8486,11 @@
                 </pic:pic>
               </a:graphicData>
             </a:graphic>
-            <wp14:sizeRelH relativeFrom="page">
-              <wp14:pctWidth>0</wp14:pctWidth>
-            </wp14:sizeRelH>
-            <wp14:sizeRelV relativeFrom="page">
-              <wp14:pctHeight>0</wp14:pctHeight>
-            </wp14:sizeRelV>
-          </wp:anchor>
+          </wp:inline>
         </w:drawing>
       </w:r>
+      <w:bookmarkStart w:id="8" w:name="_GoBack"/>
+      <w:bookmarkEnd w:id="8"/>
     </w:p>
     <w:p>
       <w:pPr>
@@ -8517,7 +8509,6 @@
           <w:sz w:val="24"/>
           <w:szCs w:val="24"/>
         </w:rPr>
-        <w:lastRenderedPageBreak/>
         <w:t>Step 5</w:t>
       </w:r>
     </w:p>
@@ -8812,6 +8803,7 @@
           <w:sz w:val="24"/>
           <w:szCs w:val="24"/>
         </w:rPr>
+        <w:lastRenderedPageBreak/>
         <w:drawing>
           <wp:inline distT="0" distB="0" distL="0" distR="0" wp14:anchorId="2BD8AF67" wp14:editId="32CDC22F">
             <wp:extent cx="3314700" cy="1943100"/>
@@ -8954,7 +8946,6 @@
           <w:sz w:val="24"/>
           <w:szCs w:val="24"/>
         </w:rPr>
-        <w:lastRenderedPageBreak/>
         <w:drawing>
           <wp:anchor distT="0" distB="0" distL="114300" distR="114300" simplePos="0" relativeHeight="251652608" behindDoc="0" locked="0" layoutInCell="1" allowOverlap="1" wp14:anchorId="1766F110" wp14:editId="188F4494">
             <wp:simplePos x="0" y="0"/>
@@ -9045,7 +9036,7 @@
       <w:pPr>
         <w:pStyle w:val="Heading1"/>
       </w:pPr>
-      <w:bookmarkStart w:id="8" w:name="_Toc520808532"/>
+      <w:bookmarkStart w:id="9" w:name="_Toc520808532"/>
       <w:r>
         <w:lastRenderedPageBreak/>
         <w:t xml:space="preserve">Part </w:t>
@@ -9053,17 +9044,17 @@
       <w:r>
         <w:t>V</w:t>
       </w:r>
-      <w:bookmarkEnd w:id="8"/>
+      <w:bookmarkEnd w:id="9"/>
     </w:p>
     <w:p>
       <w:pPr>
         <w:pStyle w:val="Heading1"/>
       </w:pPr>
-      <w:bookmarkStart w:id="9" w:name="_Toc520808533"/>
+      <w:bookmarkStart w:id="10" w:name="_Toc520808533"/>
       <w:r>
         <w:t>Spark Gap Assembly</w:t>
       </w:r>
-      <w:bookmarkEnd w:id="9"/>
+      <w:bookmarkEnd w:id="10"/>
     </w:p>
     <w:p>
       <w:pPr>
@@ -9570,8 +9561,6 @@
         </w:rPr>
         <w:t xml:space="preserve"> </w:t>
       </w:r>
-      <w:bookmarkStart w:id="10" w:name="_GoBack"/>
-      <w:bookmarkEnd w:id="10"/>
     </w:p>
     <w:p>
       <w:pPr>
@@ -10260,23 +10249,7 @@
           <w:sz w:val="24"/>
           <w:szCs w:val="24"/>
         </w:rPr>
-        <w:t>Gather the 2 el</w:t>
-      </w:r>
-      <w:r>
-        <w:rPr>
-          <w:rFonts w:ascii="Times New Roman" w:hAnsi="Times New Roman" w:cs="Times New Roman"/>
-          <w:sz w:val="24"/>
-          <w:szCs w:val="24"/>
-        </w:rPr>
-        <w:t>ectrodes, 2 inner baffles and 2</w:t>
-      </w:r>
-      <w:r>
-        <w:rPr>
-          <w:rFonts w:ascii="Times New Roman" w:hAnsi="Times New Roman" w:cs="Times New Roman"/>
-          <w:sz w:val="24"/>
-          <w:szCs w:val="24"/>
-        </w:rPr>
-        <w:t xml:space="preserve"> outer baffles.</w:t>
+        <w:t>Gather the 2 electrodes, 2 inner baffles and 2 outer baffles.</w:t>
       </w:r>
     </w:p>
     <w:p>
@@ -10299,7 +10272,108 @@
           <w:sz w:val="24"/>
           <w:szCs w:val="24"/>
         </w:rPr>
-        <w:t>Insert the electrode into the inner baffle.  The large ring section of the electrode should be towards the front of the inner baffle as shown in the picture.</w:t>
+        <w:t>Build both electrode assemblies at the same time</w:t>
+      </w:r>
+    </w:p>
+    <w:p>
+      <w:pPr>
+        <w:pStyle w:val="ListParagraph"/>
+        <w:numPr>
+          <w:ilvl w:val="0"/>
+          <w:numId w:val="5"/>
+        </w:numPr>
+        <w:spacing w:after="0"/>
+        <w:rPr>
+          <w:rFonts w:ascii="Times New Roman" w:hAnsi="Times New Roman" w:cs="Times New Roman"/>
+          <w:sz w:val="24"/>
+          <w:szCs w:val="24"/>
+        </w:rPr>
+      </w:pPr>
+      <w:r>
+        <w:rPr>
+          <w:rFonts w:ascii="Times New Roman" w:hAnsi="Times New Roman" w:cs="Times New Roman"/>
+          <w:sz w:val="24"/>
+          <w:szCs w:val="24"/>
+        </w:rPr>
+        <w:t>Insert the electrode into the</w:t>
+      </w:r>
+      <w:r>
+        <w:rPr>
+          <w:rFonts w:ascii="Times New Roman" w:hAnsi="Times New Roman" w:cs="Times New Roman"/>
+          <w:sz w:val="24"/>
+          <w:szCs w:val="24"/>
+        </w:rPr>
+        <w:t xml:space="preserve"> small</w:t>
+      </w:r>
+      <w:r>
+        <w:rPr>
+          <w:rFonts w:ascii="Times New Roman" w:hAnsi="Times New Roman" w:cs="Times New Roman"/>
+          <w:sz w:val="24"/>
+          <w:szCs w:val="24"/>
+        </w:rPr>
+        <w:t xml:space="preserve"> inner baffle.  The large ring section</w:t>
+      </w:r>
+      <w:r>
+        <w:rPr>
+          <w:rFonts w:ascii="Times New Roman" w:hAnsi="Times New Roman" w:cs="Times New Roman"/>
+          <w:sz w:val="24"/>
+          <w:szCs w:val="24"/>
+        </w:rPr>
+        <w:t xml:space="preserve"> (Largest diameter section)</w:t>
+      </w:r>
+      <w:r>
+        <w:rPr>
+          <w:rFonts w:ascii="Times New Roman" w:hAnsi="Times New Roman" w:cs="Times New Roman"/>
+          <w:sz w:val="24"/>
+          <w:szCs w:val="24"/>
+        </w:rPr>
+        <w:t xml:space="preserve"> of the electrode should be towards the front of the inner baffle as shown in the picture.</w:t>
+      </w:r>
+    </w:p>
+    <w:p>
+      <w:pPr>
+        <w:pStyle w:val="ListParagraph"/>
+        <w:numPr>
+          <w:ilvl w:val="0"/>
+          <w:numId w:val="5"/>
+        </w:numPr>
+        <w:spacing w:after="0"/>
+        <w:rPr>
+          <w:rFonts w:ascii="Times New Roman" w:hAnsi="Times New Roman" w:cs="Times New Roman"/>
+          <w:sz w:val="24"/>
+          <w:szCs w:val="24"/>
+        </w:rPr>
+      </w:pPr>
+      <w:r>
+        <w:rPr>
+          <w:rFonts w:ascii="Times New Roman" w:hAnsi="Times New Roman" w:cs="Times New Roman"/>
+          <w:sz w:val="24"/>
+          <w:szCs w:val="24"/>
+        </w:rPr>
+        <w:t>The threaded hole for the set screw should be unobstructed.  If the baffle obstructs part of the hole use a small file to remove that part of the baffle</w:t>
+      </w:r>
+    </w:p>
+    <w:p>
+      <w:pPr>
+        <w:pStyle w:val="ListParagraph"/>
+        <w:numPr>
+          <w:ilvl w:val="0"/>
+          <w:numId w:val="5"/>
+        </w:numPr>
+        <w:spacing w:after="0"/>
+        <w:rPr>
+          <w:rFonts w:ascii="Times New Roman" w:hAnsi="Times New Roman" w:cs="Times New Roman"/>
+          <w:sz w:val="24"/>
+          <w:szCs w:val="24"/>
+        </w:rPr>
+      </w:pPr>
+      <w:r>
+        <w:rPr>
+          <w:rFonts w:ascii="Times New Roman" w:hAnsi="Times New Roman" w:cs="Times New Roman"/>
+          <w:sz w:val="24"/>
+          <w:szCs w:val="24"/>
+        </w:rPr>
+        <w:t>It is important to not remove too much material from the baffle if you do this as it will cause a loose fit between the two parts.  So only remove what is necessary</w:t>
       </w:r>
     </w:p>
     <w:p>
@@ -10319,18 +10393,10 @@
           <w:szCs w:val="24"/>
         </w:rPr>
         <w:drawing>
-          <wp:anchor distT="0" distB="0" distL="114300" distR="114300" simplePos="0" relativeHeight="251667456" behindDoc="0" locked="0" layoutInCell="1" allowOverlap="1" wp14:anchorId="0026CD19" wp14:editId="7147F2EC">
-            <wp:simplePos x="0" y="0"/>
-            <wp:positionH relativeFrom="column">
-              <wp:posOffset>-171450</wp:posOffset>
-            </wp:positionH>
-            <wp:positionV relativeFrom="paragraph">
-              <wp:posOffset>0</wp:posOffset>
-            </wp:positionV>
-            <wp:extent cx="6285976" cy="3848100"/>
-            <wp:effectExtent l="0" t="0" r="635" b="0"/>
-            <wp:wrapTopAndBottom/>
-            <wp:docPr id="34" name="Picture 34"/>
+          <wp:inline distT="0" distB="0" distL="0" distR="0" wp14:anchorId="78A8600E" wp14:editId="6E79F9BC">
+            <wp:extent cx="5734050" cy="1981200"/>
+            <wp:effectExtent l="0" t="0" r="0" b="0"/>
+            <wp:docPr id="23" name="Picture 23"/>
             <wp:cNvGraphicFramePr>
               <a:graphicFrameLocks xmlns:a="http://schemas.openxmlformats.org/drawingml/2006/main" noChangeAspect="1"/>
             </wp:cNvGraphicFramePr>
@@ -10338,10 +10404,10 @@
               <a:graphicData uri="http://schemas.openxmlformats.org/drawingml/2006/picture">
                 <pic:pic xmlns:pic="http://schemas.openxmlformats.org/drawingml/2006/picture">
                   <pic:nvPicPr>
-                    <pic:cNvPr id="34" name="SG_Assembly_028_Electrode.JPG"/>
+                    <pic:cNvPr id="23" name="Assembly_038_Fig12.png"/>
                     <pic:cNvPicPr/>
                   </pic:nvPicPr>
-                  <pic:blipFill>
+                  <pic:blipFill rotWithShape="1">
                     <a:blip r:embed="rId25">
                       <a:extLst>
                         <a:ext uri="{28A0092B-C50C-407E-A947-70E740481C1C}">
@@ -10349,762 +10415,13 @@
                         </a:ext>
                       </a:extLst>
                     </a:blip>
-                    <a:stretch>
-                      <a:fillRect/>
-                    </a:stretch>
-                  </pic:blipFill>
-                  <pic:spPr>
-                    <a:xfrm>
-                      <a:off x="0" y="0"/>
-                      <a:ext cx="6285976" cy="3848100"/>
-                    </a:xfrm>
-                    <a:prstGeom prst="rect">
-                      <a:avLst/>
-                    </a:prstGeom>
-                  </pic:spPr>
-                </pic:pic>
-              </a:graphicData>
-            </a:graphic>
-            <wp14:sizeRelH relativeFrom="page">
-              <wp14:pctWidth>0</wp14:pctWidth>
-            </wp14:sizeRelH>
-            <wp14:sizeRelV relativeFrom="page">
-              <wp14:pctHeight>0</wp14:pctHeight>
-            </wp14:sizeRelV>
-          </wp:anchor>
-        </w:drawing>
-      </w:r>
-    </w:p>
-    <w:p>
-      <w:pPr>
-        <w:spacing w:after="0"/>
-        <w:rPr>
-          <w:rFonts w:ascii="Times New Roman" w:hAnsi="Times New Roman" w:cs="Times New Roman"/>
-          <w:sz w:val="24"/>
-          <w:szCs w:val="24"/>
-        </w:rPr>
-      </w:pPr>
-    </w:p>
-    <w:p>
-      <w:pPr>
-        <w:spacing w:after="0"/>
-        <w:rPr>
-          <w:rFonts w:ascii="Times New Roman" w:hAnsi="Times New Roman" w:cs="Times New Roman"/>
-          <w:b/>
-          <w:sz w:val="24"/>
-          <w:szCs w:val="24"/>
-        </w:rPr>
-      </w:pPr>
-      <w:r>
-        <w:rPr>
-          <w:rFonts w:ascii="Times New Roman" w:hAnsi="Times New Roman" w:cs="Times New Roman"/>
-          <w:b/>
-          <w:sz w:val="24"/>
-          <w:szCs w:val="24"/>
-        </w:rPr>
-        <w:t>Step 6</w:t>
-      </w:r>
-    </w:p>
-    <w:p>
-      <w:pPr>
-        <w:pStyle w:val="ListParagraph"/>
-        <w:numPr>
-          <w:ilvl w:val="0"/>
-          <w:numId w:val="8"/>
-        </w:numPr>
-        <w:spacing w:after="0"/>
-        <w:rPr>
-          <w:rFonts w:ascii="Times New Roman" w:hAnsi="Times New Roman" w:cs="Times New Roman"/>
-          <w:sz w:val="24"/>
-          <w:szCs w:val="24"/>
-        </w:rPr>
-      </w:pPr>
-      <w:r>
-        <w:rPr>
-          <w:rFonts w:ascii="Times New Roman" w:hAnsi="Times New Roman" w:cs="Times New Roman"/>
-          <w:sz w:val="24"/>
-          <w:szCs w:val="24"/>
-        </w:rPr>
-        <w:t xml:space="preserve">Now </w:t>
-      </w:r>
-      <w:r>
-        <w:rPr>
-          <w:rFonts w:ascii="Times New Roman" w:hAnsi="Times New Roman" w:cs="Times New Roman"/>
-          <w:sz w:val="24"/>
-          <w:szCs w:val="24"/>
-        </w:rPr>
-        <w:t xml:space="preserve">connect the two wires that will go to the transformer to the two electrode assemblies by inserting them through the center of the outer baffle and inserting it into the back recess of the electrode.  </w:t>
-      </w:r>
-      <w:r>
-        <w:rPr>
-          <w:rFonts w:ascii="Times New Roman" w:hAnsi="Times New Roman" w:cs="Times New Roman"/>
-          <w:sz w:val="24"/>
-          <w:szCs w:val="24"/>
-        </w:rPr>
-        <w:t xml:space="preserve">The wires should be around 6”.  </w:t>
-      </w:r>
-      <w:r>
-        <w:rPr>
-          <w:rFonts w:ascii="Times New Roman" w:hAnsi="Times New Roman" w:cs="Times New Roman"/>
-          <w:sz w:val="24"/>
-          <w:szCs w:val="24"/>
-        </w:rPr>
-        <w:t xml:space="preserve">The wire should be ran through </w:t>
-      </w:r>
-      <w:r>
-        <w:rPr>
-          <w:rFonts w:ascii="Times New Roman" w:hAnsi="Times New Roman" w:cs="Times New Roman"/>
-          <w:sz w:val="24"/>
-          <w:szCs w:val="24"/>
-        </w:rPr>
-        <w:lastRenderedPageBreak/>
-        <w:t xml:space="preserve">the set screw hole </w:t>
-      </w:r>
-      <w:r>
-        <w:rPr>
-          <w:rFonts w:ascii="Times New Roman" w:hAnsi="Times New Roman" w:cs="Times New Roman"/>
-          <w:sz w:val="24"/>
-          <w:szCs w:val="24"/>
-        </w:rPr>
-        <w:t>(</w:t>
-      </w:r>
-      <w:r>
-        <w:rPr>
-          <w:rFonts w:ascii="Times New Roman" w:hAnsi="Times New Roman" w:cs="Times New Roman"/>
-          <w:sz w:val="24"/>
-          <w:szCs w:val="24"/>
-        </w:rPr>
-        <w:t xml:space="preserve">opposite direction of red </w:t>
-      </w:r>
-      <w:r>
-        <w:rPr>
-          <w:rFonts w:ascii="Times New Roman" w:hAnsi="Times New Roman" w:cs="Times New Roman"/>
-          <w:sz w:val="24"/>
-          <w:szCs w:val="24"/>
-        </w:rPr>
-        <w:t>arrow)</w:t>
-      </w:r>
-      <w:r>
-        <w:rPr>
-          <w:rFonts w:ascii="Times New Roman" w:hAnsi="Times New Roman" w:cs="Times New Roman"/>
-          <w:sz w:val="24"/>
-          <w:szCs w:val="24"/>
-        </w:rPr>
-        <w:t xml:space="preserve"> </w:t>
-      </w:r>
-      <w:r>
-        <w:rPr>
-          <w:rFonts w:ascii="Times New Roman" w:hAnsi="Times New Roman" w:cs="Times New Roman"/>
-          <w:sz w:val="24"/>
-          <w:szCs w:val="24"/>
-        </w:rPr>
-        <w:t>of the electrode and thro</w:t>
-      </w:r>
-      <w:r>
-        <w:rPr>
-          <w:rFonts w:ascii="Times New Roman" w:hAnsi="Times New Roman" w:cs="Times New Roman"/>
-          <w:sz w:val="24"/>
-          <w:szCs w:val="24"/>
-        </w:rPr>
-        <w:t>ugh the center of the set screw and out of the head of the screw</w:t>
-      </w:r>
-    </w:p>
-    <w:p>
-      <w:pPr>
-        <w:spacing w:after="0"/>
-        <w:ind w:left="360"/>
-        <w:rPr>
-          <w:rFonts w:ascii="Times New Roman" w:hAnsi="Times New Roman" w:cs="Times New Roman"/>
-          <w:sz w:val="24"/>
-          <w:szCs w:val="24"/>
-        </w:rPr>
-      </w:pPr>
-      <w:r>
-        <w:rPr>
-          <w:rFonts w:ascii="Times New Roman" w:hAnsi="Times New Roman" w:cs="Times New Roman"/>
-          <w:noProof/>
-        </w:rPr>
-        <w:drawing>
-          <wp:inline distT="0" distB="0" distL="0" distR="0" wp14:anchorId="4824B305" wp14:editId="49E435FA">
-            <wp:extent cx="2790825" cy="2686050"/>
-            <wp:effectExtent l="0" t="0" r="9525" b="0"/>
-            <wp:docPr id="35" name="Picture 35"/>
-            <wp:cNvGraphicFramePr>
-              <a:graphicFrameLocks xmlns:a="http://schemas.openxmlformats.org/drawingml/2006/main" noChangeAspect="1"/>
-            </wp:cNvGraphicFramePr>
-            <a:graphic xmlns:a="http://schemas.openxmlformats.org/drawingml/2006/main">
-              <a:graphicData uri="http://schemas.openxmlformats.org/drawingml/2006/picture">
-                <pic:pic xmlns:pic="http://schemas.openxmlformats.org/drawingml/2006/picture">
-                  <pic:nvPicPr>
-                    <pic:cNvPr id="35" name="SG_Assembly_029_wire_route.JPG"/>
-                    <pic:cNvPicPr/>
-                  </pic:nvPicPr>
-                  <pic:blipFill>
-                    <a:blip r:embed="rId26">
-                      <a:extLst>
-                        <a:ext uri="{28A0092B-C50C-407E-A947-70E740481C1C}">
-                          <a14:useLocalDpi xmlns:a14="http://schemas.microsoft.com/office/drawing/2010/main" val="0"/>
-                        </a:ext>
-                      </a:extLst>
-                    </a:blip>
-                    <a:stretch>
-                      <a:fillRect/>
-                    </a:stretch>
-                  </pic:blipFill>
-                  <pic:spPr>
-                    <a:xfrm>
-                      <a:off x="0" y="0"/>
-                      <a:ext cx="2790825" cy="2686050"/>
-                    </a:xfrm>
-                    <a:prstGeom prst="rect">
-                      <a:avLst/>
-                    </a:prstGeom>
-                  </pic:spPr>
-                </pic:pic>
-              </a:graphicData>
-            </a:graphic>
-          </wp:inline>
-        </w:drawing>
-      </w:r>
-      <w:r>
-        <w:rPr>
-          <w:rFonts w:ascii="Times New Roman" w:hAnsi="Times New Roman" w:cs="Times New Roman"/>
-          <w:noProof/>
-          <w:sz w:val="24"/>
-          <w:szCs w:val="24"/>
-        </w:rPr>
-        <w:drawing>
-          <wp:inline distT="0" distB="0" distL="0" distR="0" wp14:anchorId="09E067EF" wp14:editId="101C064B">
-            <wp:extent cx="2724150" cy="2676525"/>
-            <wp:effectExtent l="0" t="0" r="0" b="9525"/>
-            <wp:docPr id="37" name="Picture 37"/>
-            <wp:cNvGraphicFramePr>
-              <a:graphicFrameLocks xmlns:a="http://schemas.openxmlformats.org/drawingml/2006/main" noChangeAspect="1"/>
-            </wp:cNvGraphicFramePr>
-            <a:graphic xmlns:a="http://schemas.openxmlformats.org/drawingml/2006/main">
-              <a:graphicData uri="http://schemas.openxmlformats.org/drawingml/2006/picture">
-                <pic:pic xmlns:pic="http://schemas.openxmlformats.org/drawingml/2006/picture">
-                  <pic:nvPicPr>
-                    <pic:cNvPr id="37" name="SG_Assembly_030_SetScrew1.JPG"/>
-                    <pic:cNvPicPr/>
-                  </pic:nvPicPr>
-                  <pic:blipFill>
-                    <a:blip r:embed="rId27">
-                      <a:extLst>
-                        <a:ext uri="{28A0092B-C50C-407E-A947-70E740481C1C}">
-                          <a14:useLocalDpi xmlns:a14="http://schemas.microsoft.com/office/drawing/2010/main" val="0"/>
-                        </a:ext>
-                      </a:extLst>
-                    </a:blip>
-                    <a:stretch>
-                      <a:fillRect/>
-                    </a:stretch>
-                  </pic:blipFill>
-                  <pic:spPr>
-                    <a:xfrm>
-                      <a:off x="0" y="0"/>
-                      <a:ext cx="2724150" cy="2676525"/>
-                    </a:xfrm>
-                    <a:prstGeom prst="rect">
-                      <a:avLst/>
-                    </a:prstGeom>
-                  </pic:spPr>
-                </pic:pic>
-              </a:graphicData>
-            </a:graphic>
-          </wp:inline>
-        </w:drawing>
-      </w:r>
-    </w:p>
-    <w:p>
-      <w:pPr>
-        <w:spacing w:after="0"/>
-        <w:rPr>
-          <w:rFonts w:ascii="Times New Roman" w:hAnsi="Times New Roman" w:cs="Times New Roman"/>
-          <w:sz w:val="24"/>
-          <w:szCs w:val="24"/>
-        </w:rPr>
-      </w:pPr>
-    </w:p>
-    <w:p>
-      <w:pPr>
-        <w:spacing w:after="0"/>
-        <w:rPr>
-          <w:rFonts w:ascii="Times New Roman" w:hAnsi="Times New Roman" w:cs="Times New Roman"/>
-          <w:sz w:val="24"/>
-          <w:szCs w:val="24"/>
-        </w:rPr>
-      </w:pPr>
-    </w:p>
-    <w:p>
-      <w:pPr>
-        <w:spacing w:after="0"/>
-        <w:rPr>
-          <w:rFonts w:ascii="Times New Roman" w:hAnsi="Times New Roman" w:cs="Times New Roman"/>
-          <w:b/>
-          <w:sz w:val="24"/>
-          <w:szCs w:val="24"/>
-        </w:rPr>
-      </w:pPr>
-      <w:r>
-        <w:rPr>
-          <w:rFonts w:ascii="Times New Roman" w:hAnsi="Times New Roman" w:cs="Times New Roman"/>
-          <w:b/>
-          <w:sz w:val="24"/>
-          <w:szCs w:val="24"/>
-        </w:rPr>
-        <w:t>Step 7</w:t>
-      </w:r>
-    </w:p>
-    <w:p>
-      <w:pPr>
-        <w:pStyle w:val="ListParagraph"/>
-        <w:numPr>
-          <w:ilvl w:val="0"/>
-          <w:numId w:val="6"/>
-        </w:numPr>
-        <w:spacing w:after="0"/>
-        <w:rPr>
-          <w:rFonts w:ascii="Times New Roman" w:hAnsi="Times New Roman" w:cs="Times New Roman"/>
-          <w:sz w:val="24"/>
-          <w:szCs w:val="24"/>
-        </w:rPr>
-      </w:pPr>
-      <w:r>
-        <w:rPr>
-          <w:rFonts w:ascii="Times New Roman" w:hAnsi="Times New Roman" w:cs="Times New Roman"/>
-          <w:sz w:val="24"/>
-          <w:szCs w:val="24"/>
-        </w:rPr>
-        <w:t>Install set screw with wire inside</w:t>
-      </w:r>
-    </w:p>
-    <w:p>
-      <w:pPr>
-        <w:pStyle w:val="ListParagraph"/>
-        <w:numPr>
-          <w:ilvl w:val="0"/>
-          <w:numId w:val="6"/>
-        </w:numPr>
-        <w:spacing w:after="0"/>
-        <w:rPr>
-          <w:rFonts w:ascii="Times New Roman" w:hAnsi="Times New Roman" w:cs="Times New Roman"/>
-          <w:sz w:val="24"/>
-          <w:szCs w:val="24"/>
-        </w:rPr>
-      </w:pPr>
-      <w:r>
-        <w:rPr>
-          <w:rFonts w:ascii="Times New Roman" w:hAnsi="Times New Roman" w:cs="Times New Roman"/>
-          <w:sz w:val="24"/>
-          <w:szCs w:val="24"/>
-        </w:rPr>
-        <w:t>Connecting the baffles</w:t>
-      </w:r>
-    </w:p>
-    <w:p>
-      <w:pPr>
-        <w:pStyle w:val="ListParagraph"/>
-        <w:numPr>
-          <w:ilvl w:val="0"/>
-          <w:numId w:val="6"/>
-        </w:numPr>
-        <w:spacing w:after="0"/>
-        <w:rPr>
-          <w:rFonts w:ascii="Times New Roman" w:hAnsi="Times New Roman" w:cs="Times New Roman"/>
-          <w:sz w:val="24"/>
-          <w:szCs w:val="24"/>
-        </w:rPr>
-      </w:pPr>
-      <w:r>
-        <w:rPr>
-          <w:rFonts w:ascii="Times New Roman" w:hAnsi="Times New Roman" w:cs="Times New Roman"/>
-          <w:sz w:val="24"/>
-          <w:szCs w:val="24"/>
-        </w:rPr>
-        <w:t>Insert the outer inner baffle and electrode into the outer baffle. The three prongs of the inner baffle line up with holes in the outer baffle.  The holes in the pongs of the inner baffle should be visible on the opposite face of the outer baffle.</w:t>
-      </w:r>
-    </w:p>
-    <w:p>
-      <w:pPr>
-        <w:pStyle w:val="ListParagraph"/>
-        <w:numPr>
-          <w:ilvl w:val="0"/>
-          <w:numId w:val="6"/>
-        </w:numPr>
-        <w:spacing w:after="0"/>
-        <w:rPr>
-          <w:rFonts w:ascii="Times New Roman" w:hAnsi="Times New Roman" w:cs="Times New Roman"/>
-          <w:sz w:val="24"/>
-          <w:szCs w:val="24"/>
-        </w:rPr>
-      </w:pPr>
-      <w:r>
-        <w:rPr>
-          <w:rFonts w:ascii="Times New Roman" w:hAnsi="Times New Roman" w:cs="Times New Roman"/>
-          <w:sz w:val="24"/>
-          <w:szCs w:val="24"/>
-        </w:rPr>
-        <w:t xml:space="preserve">Run thin wire through </w:t>
-      </w:r>
-      <w:r>
-        <w:rPr>
-          <w:rFonts w:ascii="Times New Roman" w:hAnsi="Times New Roman" w:cs="Times New Roman"/>
-          <w:sz w:val="24"/>
-          <w:szCs w:val="24"/>
-        </w:rPr>
-        <w:t>t</w:t>
-      </w:r>
-      <w:r>
-        <w:rPr>
-          <w:rFonts w:ascii="Times New Roman" w:hAnsi="Times New Roman" w:cs="Times New Roman"/>
-          <w:sz w:val="24"/>
-          <w:szCs w:val="24"/>
-        </w:rPr>
-        <w:t>he small holes in the inner baffle to hold the assembly together</w:t>
-      </w:r>
-    </w:p>
-    <w:p>
-      <w:pPr>
-        <w:pStyle w:val="ListParagraph"/>
-        <w:numPr>
-          <w:ilvl w:val="0"/>
-          <w:numId w:val="6"/>
-        </w:numPr>
-        <w:spacing w:after="0"/>
-        <w:rPr>
-          <w:rFonts w:ascii="Times New Roman" w:hAnsi="Times New Roman" w:cs="Times New Roman"/>
-          <w:sz w:val="24"/>
-          <w:szCs w:val="24"/>
-        </w:rPr>
-      </w:pPr>
-      <w:r>
-        <w:rPr>
-          <w:rFonts w:ascii="Times New Roman" w:hAnsi="Times New Roman" w:cs="Times New Roman"/>
-          <w:sz w:val="24"/>
-          <w:szCs w:val="24"/>
-        </w:rPr>
-        <w:t>Solder the wire to the set screw at the screw head.</w:t>
-      </w:r>
-    </w:p>
-    <w:p>
-      <w:pPr>
-        <w:spacing w:after="0"/>
-        <w:ind w:left="360"/>
-        <w:rPr>
-          <w:rFonts w:ascii="Times New Roman" w:hAnsi="Times New Roman" w:cs="Times New Roman"/>
-          <w:sz w:val="24"/>
-          <w:szCs w:val="24"/>
-        </w:rPr>
-      </w:pPr>
-      <w:r>
-        <w:rPr>
-          <w:rFonts w:ascii="Times New Roman" w:hAnsi="Times New Roman" w:cs="Times New Roman"/>
-          <w:noProof/>
-          <w:sz w:val="24"/>
-          <w:szCs w:val="24"/>
-        </w:rPr>
-        <w:drawing>
-          <wp:anchor distT="0" distB="0" distL="114300" distR="114300" simplePos="0" relativeHeight="251662848" behindDoc="0" locked="0" layoutInCell="1" allowOverlap="1" wp14:anchorId="2FFF5B8E" wp14:editId="17953932">
-            <wp:simplePos x="0" y="0"/>
-            <wp:positionH relativeFrom="column">
-              <wp:posOffset>0</wp:posOffset>
-            </wp:positionH>
-            <wp:positionV relativeFrom="paragraph">
-              <wp:posOffset>368935</wp:posOffset>
-            </wp:positionV>
-            <wp:extent cx="5943600" cy="3191510"/>
-            <wp:effectExtent l="0" t="0" r="0" b="8890"/>
-            <wp:wrapTopAndBottom/>
-            <wp:docPr id="38" name="Picture 38"/>
-            <wp:cNvGraphicFramePr>
-              <a:graphicFrameLocks xmlns:a="http://schemas.openxmlformats.org/drawingml/2006/main" noChangeAspect="1"/>
-            </wp:cNvGraphicFramePr>
-            <a:graphic xmlns:a="http://schemas.openxmlformats.org/drawingml/2006/main">
-              <a:graphicData uri="http://schemas.openxmlformats.org/drawingml/2006/picture">
-                <pic:pic xmlns:pic="http://schemas.openxmlformats.org/drawingml/2006/picture">
-                  <pic:nvPicPr>
-                    <pic:cNvPr id="38" name="SG_Assembly_031_Electrode_Assembly.JPG"/>
-                    <pic:cNvPicPr/>
-                  </pic:nvPicPr>
-                  <pic:blipFill>
-                    <a:blip r:embed="rId28">
-                      <a:extLst>
-                        <a:ext uri="{28A0092B-C50C-407E-A947-70E740481C1C}">
-                          <a14:useLocalDpi xmlns:a14="http://schemas.microsoft.com/office/drawing/2010/main" val="0"/>
-                        </a:ext>
-                      </a:extLst>
-                    </a:blip>
-                    <a:stretch>
-                      <a:fillRect/>
-                    </a:stretch>
-                  </pic:blipFill>
-                  <pic:spPr>
-                    <a:xfrm>
-                      <a:off x="0" y="0"/>
-                      <a:ext cx="5943600" cy="3191510"/>
-                    </a:xfrm>
-                    <a:prstGeom prst="rect">
-                      <a:avLst/>
-                    </a:prstGeom>
-                  </pic:spPr>
-                </pic:pic>
-              </a:graphicData>
-            </a:graphic>
-            <wp14:sizeRelH relativeFrom="page">
-              <wp14:pctWidth>0</wp14:pctWidth>
-            </wp14:sizeRelH>
-            <wp14:sizeRelV relativeFrom="page">
-              <wp14:pctHeight>0</wp14:pctHeight>
-            </wp14:sizeRelV>
-          </wp:anchor>
-        </w:drawing>
-      </w:r>
-    </w:p>
-    <w:p>
-      <w:pPr>
-        <w:spacing w:after="0"/>
-        <w:rPr>
-          <w:rFonts w:ascii="Times New Roman" w:hAnsi="Times New Roman" w:cs="Times New Roman"/>
-          <w:sz w:val="24"/>
-          <w:szCs w:val="24"/>
-        </w:rPr>
-      </w:pPr>
-    </w:p>
-    <w:p>
-      <w:pPr>
-        <w:spacing w:after="0"/>
-        <w:rPr>
-          <w:rFonts w:ascii="Times New Roman" w:hAnsi="Times New Roman" w:cs="Times New Roman"/>
-          <w:sz w:val="24"/>
-          <w:szCs w:val="24"/>
-        </w:rPr>
-      </w:pPr>
-    </w:p>
-    <w:p>
-      <w:pPr>
-        <w:spacing w:after="0"/>
-        <w:rPr>
-          <w:rFonts w:ascii="Times New Roman" w:hAnsi="Times New Roman" w:cs="Times New Roman"/>
-          <w:b/>
-          <w:sz w:val="24"/>
-          <w:szCs w:val="24"/>
-        </w:rPr>
-      </w:pPr>
-      <w:r>
-        <w:rPr>
-          <w:rFonts w:ascii="Times New Roman" w:hAnsi="Times New Roman" w:cs="Times New Roman"/>
-          <w:b/>
-          <w:sz w:val="24"/>
-          <w:szCs w:val="24"/>
-        </w:rPr>
-        <w:t xml:space="preserve">Step </w:t>
-      </w:r>
-      <w:r>
-        <w:rPr>
-          <w:rFonts w:ascii="Times New Roman" w:hAnsi="Times New Roman" w:cs="Times New Roman"/>
-          <w:b/>
-          <w:sz w:val="24"/>
-          <w:szCs w:val="24"/>
-        </w:rPr>
-        <w:t>8</w:t>
-      </w:r>
-    </w:p>
-    <w:p>
-      <w:pPr>
-        <w:pStyle w:val="ListParagraph"/>
-        <w:numPr>
-          <w:ilvl w:val="0"/>
-          <w:numId w:val="9"/>
-        </w:numPr>
-        <w:spacing w:after="0"/>
-        <w:rPr>
-          <w:rFonts w:ascii="Times New Roman" w:hAnsi="Times New Roman" w:cs="Times New Roman"/>
-          <w:sz w:val="24"/>
-          <w:szCs w:val="24"/>
-        </w:rPr>
-      </w:pPr>
-      <w:r>
-        <w:rPr>
-          <w:rFonts w:ascii="Times New Roman" w:hAnsi="Times New Roman" w:cs="Times New Roman"/>
-          <w:sz w:val="24"/>
-          <w:szCs w:val="24"/>
-        </w:rPr>
-        <w:t xml:space="preserve">Wrap Quartz Tube in aluminum foil and </w:t>
-      </w:r>
-      <w:r>
-        <w:rPr>
-          <w:rFonts w:ascii="Times New Roman" w:hAnsi="Times New Roman" w:cs="Times New Roman"/>
-          <w:sz w:val="24"/>
-          <w:szCs w:val="24"/>
-        </w:rPr>
-        <w:t xml:space="preserve">.0625” </w:t>
-      </w:r>
-      <w:r>
-        <w:rPr>
-          <w:rFonts w:ascii="Times New Roman" w:hAnsi="Times New Roman" w:cs="Times New Roman"/>
-          <w:sz w:val="24"/>
-          <w:szCs w:val="24"/>
-        </w:rPr>
-        <w:t>Viton.</w:t>
-      </w:r>
-    </w:p>
-    <w:p>
-      <w:pPr>
-        <w:pStyle w:val="ListParagraph"/>
-        <w:numPr>
-          <w:ilvl w:val="0"/>
-          <w:numId w:val="9"/>
-        </w:numPr>
-        <w:spacing w:after="0"/>
-        <w:rPr>
-          <w:rFonts w:ascii="Times New Roman" w:hAnsi="Times New Roman" w:cs="Times New Roman"/>
-          <w:sz w:val="24"/>
-          <w:szCs w:val="24"/>
-        </w:rPr>
-      </w:pPr>
-      <w:r>
-        <w:rPr>
-          <w:rFonts w:ascii="Times New Roman" w:hAnsi="Times New Roman" w:cs="Times New Roman"/>
-          <w:sz w:val="24"/>
-          <w:szCs w:val="24"/>
-        </w:rPr>
-        <w:t>Take a small piece of aluminum foil make sure it is flat and completely wrap the quartz tube leaving the ends open.</w:t>
-      </w:r>
-      <w:r>
-        <w:rPr>
-          <w:rFonts w:ascii="Times New Roman" w:hAnsi="Times New Roman" w:cs="Times New Roman"/>
-          <w:sz w:val="24"/>
-          <w:szCs w:val="24"/>
-        </w:rPr>
-        <w:t xml:space="preserve"> </w:t>
-      </w:r>
-    </w:p>
-    <w:p>
-      <w:pPr>
-        <w:pStyle w:val="ListParagraph"/>
-        <w:numPr>
-          <w:ilvl w:val="0"/>
-          <w:numId w:val="9"/>
-        </w:numPr>
-        <w:spacing w:after="0"/>
-        <w:rPr>
-          <w:rFonts w:ascii="Times New Roman" w:hAnsi="Times New Roman" w:cs="Times New Roman"/>
-          <w:sz w:val="24"/>
-          <w:szCs w:val="24"/>
-        </w:rPr>
-      </w:pPr>
-      <w:r>
-        <w:rPr>
-          <w:rFonts w:ascii="Times New Roman" w:hAnsi="Times New Roman" w:cs="Times New Roman"/>
-          <w:sz w:val="24"/>
-          <w:szCs w:val="24"/>
-        </w:rPr>
-        <w:t>Once the foil wrap is on the tube</w:t>
-      </w:r>
-      <w:r>
-        <w:rPr>
-          <w:rFonts w:ascii="Times New Roman" w:hAnsi="Times New Roman" w:cs="Times New Roman"/>
-          <w:sz w:val="24"/>
-          <w:szCs w:val="24"/>
-        </w:rPr>
-        <w:t>,</w:t>
-      </w:r>
-      <w:r>
-        <w:rPr>
-          <w:rFonts w:ascii="Times New Roman" w:hAnsi="Times New Roman" w:cs="Times New Roman"/>
-          <w:sz w:val="24"/>
-          <w:szCs w:val="24"/>
-        </w:rPr>
-        <w:t xml:space="preserve"> wrap the Viton</w:t>
-      </w:r>
-      <w:r>
-        <w:rPr>
-          <w:rFonts w:ascii="Times New Roman" w:hAnsi="Times New Roman" w:cs="Times New Roman"/>
-          <w:sz w:val="24"/>
-          <w:szCs w:val="24"/>
-        </w:rPr>
-        <w:t xml:space="preserve"> around the tube.  The Viton should have the view window precut.  You can use electrical tape to hold the Viton together around the tube.  Now remove t</w:t>
-      </w:r>
-      <w:r>
-        <w:rPr>
-          <w:rFonts w:ascii="Times New Roman" w:hAnsi="Times New Roman" w:cs="Times New Roman"/>
-          <w:sz w:val="24"/>
-          <w:szCs w:val="24"/>
-        </w:rPr>
-        <w:t>he foil from the viewing window using a tool that will not scratch the quartz tube.  (I used my finger</w:t>
-      </w:r>
-      <w:r>
-        <w:rPr>
-          <w:rFonts w:ascii="Times New Roman" w:hAnsi="Times New Roman" w:cs="Times New Roman"/>
-          <w:sz w:val="24"/>
-          <w:szCs w:val="24"/>
-        </w:rPr>
-        <w:t>nail</w:t>
-      </w:r>
-      <w:r>
-        <w:rPr>
-          <w:rFonts w:ascii="Times New Roman" w:hAnsi="Times New Roman" w:cs="Times New Roman"/>
-          <w:sz w:val="24"/>
-          <w:szCs w:val="24"/>
-        </w:rPr>
-        <w:t>)</w:t>
-      </w:r>
-    </w:p>
-    <w:p>
-      <w:pPr>
-        <w:spacing w:after="0"/>
-        <w:rPr>
-          <w:rFonts w:ascii="Times New Roman" w:hAnsi="Times New Roman" w:cs="Times New Roman"/>
-          <w:sz w:val="24"/>
-          <w:szCs w:val="24"/>
-        </w:rPr>
-      </w:pPr>
-      <w:r>
-        <w:rPr>
-          <w:rFonts w:ascii="Times New Roman" w:hAnsi="Times New Roman" w:cs="Times New Roman"/>
-          <w:noProof/>
-          <w:sz w:val="24"/>
-          <w:szCs w:val="24"/>
-        </w:rPr>
-        <w:drawing>
-          <wp:anchor distT="0" distB="0" distL="114300" distR="114300" simplePos="0" relativeHeight="251669504" behindDoc="0" locked="0" layoutInCell="1" allowOverlap="1" wp14:anchorId="5A344075" wp14:editId="78020F52">
-            <wp:simplePos x="0" y="0"/>
-            <wp:positionH relativeFrom="column">
-              <wp:posOffset>0</wp:posOffset>
-            </wp:positionH>
-            <wp:positionV relativeFrom="paragraph">
-              <wp:posOffset>0</wp:posOffset>
-            </wp:positionV>
-            <wp:extent cx="5943600" cy="2286000"/>
-            <wp:effectExtent l="0" t="0" r="0" b="0"/>
-            <wp:wrapTopAndBottom/>
-            <wp:docPr id="8" name="Picture 8"/>
-            <wp:cNvGraphicFramePr>
-              <a:graphicFrameLocks xmlns:a="http://schemas.openxmlformats.org/drawingml/2006/main" noChangeAspect="1"/>
-            </wp:cNvGraphicFramePr>
-            <a:graphic xmlns:a="http://schemas.openxmlformats.org/drawingml/2006/main">
-              <a:graphicData uri="http://schemas.openxmlformats.org/drawingml/2006/picture">
-                <pic:pic xmlns:pic="http://schemas.openxmlformats.org/drawingml/2006/picture">
-                  <pic:nvPicPr>
-                    <pic:cNvPr id="8" name="SG_Assembly_008.JPG"/>
-                    <pic:cNvPicPr/>
-                  </pic:nvPicPr>
-                  <pic:blipFill rotWithShape="1">
-                    <a:blip r:embed="rId29">
-                      <a:extLst>
-                        <a:ext uri="{28A0092B-C50C-407E-A947-70E740481C1C}">
-                          <a14:useLocalDpi xmlns:a14="http://schemas.microsoft.com/office/drawing/2010/main" val="0"/>
-                        </a:ext>
-                      </a:extLst>
-                    </a:blip>
-                    <a:srcRect t="9663" b="10373"/>
+                    <a:srcRect l="1121" r="2404" b="55556"/>
                     <a:stretch/>
                   </pic:blipFill>
                   <pic:spPr bwMode="auto">
                     <a:xfrm>
                       <a:off x="0" y="0"/>
-                      <a:ext cx="5943600" cy="2286000"/>
+                      <a:ext cx="5734050" cy="1981200"/>
                     </a:xfrm>
                     <a:prstGeom prst="rect">
                       <a:avLst/>
@@ -11121,13 +10438,7 @@
                 </pic:pic>
               </a:graphicData>
             </a:graphic>
-            <wp14:sizeRelH relativeFrom="page">
-              <wp14:pctWidth>0</wp14:pctWidth>
-            </wp14:sizeRelH>
-            <wp14:sizeRelV relativeFrom="page">
-              <wp14:pctHeight>0</wp14:pctHeight>
-            </wp14:sizeRelV>
-          </wp:anchor>
+          </wp:inline>
         </w:drawing>
       </w:r>
     </w:p>
@@ -11146,16 +10457,6 @@
         <w:spacing w:after="0"/>
         <w:rPr>
           <w:rFonts w:ascii="Times New Roman" w:hAnsi="Times New Roman" w:cs="Times New Roman"/>
-          <w:sz w:val="24"/>
-          <w:szCs w:val="24"/>
-        </w:rPr>
-      </w:pPr>
-    </w:p>
-    <w:p>
-      <w:pPr>
-        <w:spacing w:after="0"/>
-        <w:rPr>
-          <w:rFonts w:ascii="Times New Roman" w:hAnsi="Times New Roman" w:cs="Times New Roman"/>
           <w:b/>
           <w:sz w:val="24"/>
           <w:szCs w:val="24"/>
@@ -11168,7 +10469,7 @@
           <w:sz w:val="24"/>
           <w:szCs w:val="24"/>
         </w:rPr>
-        <w:t>Step 9</w:t>
+        <w:t>Step 6</w:t>
       </w:r>
     </w:p>
     <w:p>
@@ -11176,7 +10477,7 @@
         <w:pStyle w:val="ListParagraph"/>
         <w:numPr>
           <w:ilvl w:val="0"/>
-          <w:numId w:val="10"/>
+          <w:numId w:val="8"/>
         </w:numPr>
         <w:spacing w:after="0"/>
         <w:rPr>
@@ -11191,7 +10492,23 @@
           <w:sz w:val="24"/>
           <w:szCs w:val="24"/>
         </w:rPr>
-        <w:t>Install the electrode assemblies into the quartz tube.</w:t>
+        <w:t>Now connect the two wires that will go to the transformer to the two electrode assemblies by inserting them through into the back recess of the electrode.  The wires should be around 6”</w:t>
+      </w:r>
+      <w:r>
+        <w:rPr>
+          <w:rFonts w:ascii="Times New Roman" w:hAnsi="Times New Roman" w:cs="Times New Roman"/>
+          <w:sz w:val="24"/>
+          <w:szCs w:val="24"/>
+        </w:rPr>
+        <w:t xml:space="preserve"> (during mounting the wires can be shortened to ensure a better fit without excess length)</w:t>
+      </w:r>
+      <w:r>
+        <w:rPr>
+          <w:rFonts w:ascii="Times New Roman" w:hAnsi="Times New Roman" w:cs="Times New Roman"/>
+          <w:sz w:val="24"/>
+          <w:szCs w:val="24"/>
+        </w:rPr>
+        <w:t>.  The wire should be ran through the set screw hole of the electrode and through the center of the set screw and out of the head of the screw</w:t>
       </w:r>
     </w:p>
     <w:p>
@@ -11199,7 +10516,7 @@
         <w:pStyle w:val="ListParagraph"/>
         <w:numPr>
           <w:ilvl w:val="0"/>
-          <w:numId w:val="10"/>
+          <w:numId w:val="8"/>
         </w:numPr>
         <w:spacing w:after="0"/>
         <w:rPr>
@@ -11214,66 +10531,13 @@
           <w:sz w:val="24"/>
           <w:szCs w:val="24"/>
         </w:rPr>
-        <w:t xml:space="preserve">Insert the electrode assembly into the quart tube until the inner baffle is flush with the end of the quartz tube.  </w:t>
-      </w:r>
-    </w:p>
-    <w:p>
-      <w:pPr>
-        <w:pStyle w:val="ListParagraph"/>
-        <w:numPr>
-          <w:ilvl w:val="0"/>
-          <w:numId w:val="10"/>
-        </w:numPr>
-        <w:spacing w:after="0"/>
-        <w:rPr>
-          <w:rFonts w:ascii="Times New Roman" w:hAnsi="Times New Roman" w:cs="Times New Roman"/>
-          <w:sz w:val="24"/>
-          <w:szCs w:val="24"/>
-        </w:rPr>
-      </w:pPr>
-      <w:r>
-        <w:rPr>
-          <w:rFonts w:ascii="Times New Roman" w:hAnsi="Times New Roman" w:cs="Times New Roman"/>
-          <w:sz w:val="24"/>
-          <w:szCs w:val="24"/>
-        </w:rPr>
-        <w:t xml:space="preserve">The outer baffle prongs should go on the outside of the quartz tube and on the inside of the Viton.  </w:t>
-      </w:r>
-    </w:p>
-    <w:p>
-      <w:pPr>
-        <w:pStyle w:val="ListParagraph"/>
-        <w:numPr>
-          <w:ilvl w:val="0"/>
-          <w:numId w:val="10"/>
-        </w:numPr>
-        <w:spacing w:after="0"/>
-        <w:rPr>
-          <w:rFonts w:ascii="Times New Roman" w:hAnsi="Times New Roman" w:cs="Times New Roman"/>
-          <w:sz w:val="24"/>
-          <w:szCs w:val="24"/>
-        </w:rPr>
-      </w:pPr>
-      <w:r>
-        <w:rPr>
-          <w:rFonts w:ascii="Times New Roman" w:hAnsi="Times New Roman" w:cs="Times New Roman"/>
-          <w:sz w:val="24"/>
-          <w:szCs w:val="24"/>
-        </w:rPr>
-        <w:t>Be careful not to damage the foil wrap inside the Viton.  This is dif</w:t>
-      </w:r>
-      <w:r>
-        <w:rPr>
-          <w:rFonts w:ascii="Times New Roman" w:hAnsi="Times New Roman" w:cs="Times New Roman"/>
-          <w:sz w:val="24"/>
-          <w:szCs w:val="24"/>
-        </w:rPr>
-        <w:t>ficult to accomplish but if it is damaged it is not critical to operation</w:t>
-      </w:r>
-    </w:p>
-    <w:p>
-      <w:pPr>
-        <w:spacing w:after="0"/>
+        <w:t>Install set screw with wire inside</w:t>
+      </w:r>
+    </w:p>
+    <w:p>
+      <w:pPr>
+        <w:spacing w:after="0"/>
+        <w:ind w:left="360"/>
         <w:rPr>
           <w:rFonts w:ascii="Times New Roman" w:hAnsi="Times New Roman" w:cs="Times New Roman"/>
           <w:sz w:val="24"/>
@@ -11287,19 +10551,12 @@
           <w:sz w:val="24"/>
           <w:szCs w:val="24"/>
         </w:rPr>
+        <w:lastRenderedPageBreak/>
         <w:drawing>
-          <wp:anchor distT="0" distB="0" distL="114300" distR="114300" simplePos="0" relativeHeight="251663872" behindDoc="0" locked="0" layoutInCell="1" allowOverlap="1" wp14:anchorId="21FAED58" wp14:editId="2E144E26">
-            <wp:simplePos x="0" y="0"/>
-            <wp:positionH relativeFrom="column">
-              <wp:posOffset>0</wp:posOffset>
-            </wp:positionH>
-            <wp:positionV relativeFrom="paragraph">
-              <wp:posOffset>219075</wp:posOffset>
-            </wp:positionV>
-            <wp:extent cx="5943600" cy="2133600"/>
-            <wp:effectExtent l="0" t="0" r="0" b="0"/>
-            <wp:wrapTopAndBottom/>
-            <wp:docPr id="10" name="Picture 10"/>
+          <wp:inline distT="0" distB="0" distL="0" distR="0" wp14:anchorId="754FA1EF" wp14:editId="5F3B06C0">
+            <wp:extent cx="5943600" cy="3267075"/>
+            <wp:effectExtent l="0" t="0" r="0" b="9525"/>
+            <wp:docPr id="24" name="Picture 24"/>
             <wp:cNvGraphicFramePr>
               <a:graphicFrameLocks xmlns:a="http://schemas.openxmlformats.org/drawingml/2006/main" noChangeAspect="1"/>
             </wp:cNvGraphicFramePr>
@@ -11307,24 +10564,24 @@
               <a:graphicData uri="http://schemas.openxmlformats.org/drawingml/2006/picture">
                 <pic:pic xmlns:pic="http://schemas.openxmlformats.org/drawingml/2006/picture">
                   <pic:nvPicPr>
-                    <pic:cNvPr id="10" name="SG_Assembly_010.JPG"/>
+                    <pic:cNvPr id="24" name="Assembly_43_Fig13.png"/>
                     <pic:cNvPicPr/>
                   </pic:nvPicPr>
                   <pic:blipFill rotWithShape="1">
-                    <a:blip r:embed="rId30">
+                    <a:blip r:embed="rId26">
                       <a:extLst>
                         <a:ext uri="{28A0092B-C50C-407E-A947-70E740481C1C}">
                           <a14:useLocalDpi xmlns:a14="http://schemas.microsoft.com/office/drawing/2010/main" val="0"/>
                         </a:ext>
                       </a:extLst>
                     </a:blip>
-                    <a:srcRect t="16843" b="18104"/>
+                    <a:srcRect b="26710"/>
                     <a:stretch/>
                   </pic:blipFill>
                   <pic:spPr bwMode="auto">
                     <a:xfrm>
                       <a:off x="0" y="0"/>
-                      <a:ext cx="5943600" cy="2133600"/>
+                      <a:ext cx="5943600" cy="3267075"/>
                     </a:xfrm>
                     <a:prstGeom prst="rect">
                       <a:avLst/>
@@ -11341,13 +10598,684 @@
                 </pic:pic>
               </a:graphicData>
             </a:graphic>
-            <wp14:sizeRelH relativeFrom="page">
-              <wp14:pctWidth>0</wp14:pctWidth>
-            </wp14:sizeRelH>
-            <wp14:sizeRelV relativeFrom="page">
-              <wp14:pctHeight>0</wp14:pctHeight>
-            </wp14:sizeRelV>
-          </wp:anchor>
+          </wp:inline>
+        </w:drawing>
+      </w:r>
+    </w:p>
+    <w:p>
+      <w:pPr>
+        <w:spacing w:after="0"/>
+        <w:rPr>
+          <w:rFonts w:ascii="Times New Roman" w:hAnsi="Times New Roman" w:cs="Times New Roman"/>
+          <w:sz w:val="24"/>
+          <w:szCs w:val="24"/>
+        </w:rPr>
+      </w:pPr>
+    </w:p>
+    <w:p>
+      <w:pPr>
+        <w:spacing w:after="0"/>
+        <w:rPr>
+          <w:rFonts w:ascii="Times New Roman" w:hAnsi="Times New Roman" w:cs="Times New Roman"/>
+          <w:sz w:val="24"/>
+          <w:szCs w:val="24"/>
+        </w:rPr>
+      </w:pPr>
+    </w:p>
+    <w:p>
+      <w:pPr>
+        <w:spacing w:after="0"/>
+        <w:rPr>
+          <w:rFonts w:ascii="Times New Roman" w:hAnsi="Times New Roman" w:cs="Times New Roman"/>
+          <w:b/>
+          <w:sz w:val="24"/>
+          <w:szCs w:val="24"/>
+        </w:rPr>
+      </w:pPr>
+      <w:r>
+        <w:rPr>
+          <w:rFonts w:ascii="Times New Roman" w:hAnsi="Times New Roman" w:cs="Times New Roman"/>
+          <w:b/>
+          <w:sz w:val="24"/>
+          <w:szCs w:val="24"/>
+        </w:rPr>
+        <w:t>Step 7</w:t>
+      </w:r>
+    </w:p>
+    <w:p>
+      <w:pPr>
+        <w:pStyle w:val="ListParagraph"/>
+        <w:numPr>
+          <w:ilvl w:val="0"/>
+          <w:numId w:val="6"/>
+        </w:numPr>
+        <w:spacing w:after="0"/>
+        <w:rPr>
+          <w:rFonts w:ascii="Times New Roman" w:hAnsi="Times New Roman" w:cs="Times New Roman"/>
+          <w:sz w:val="24"/>
+          <w:szCs w:val="24"/>
+        </w:rPr>
+      </w:pPr>
+      <w:r>
+        <w:rPr>
+          <w:rFonts w:ascii="Times New Roman" w:hAnsi="Times New Roman" w:cs="Times New Roman"/>
+          <w:sz w:val="24"/>
+          <w:szCs w:val="24"/>
+        </w:rPr>
+        <w:t>Connecting the baffles</w:t>
+      </w:r>
+    </w:p>
+    <w:p>
+      <w:pPr>
+        <w:pStyle w:val="ListParagraph"/>
+        <w:numPr>
+          <w:ilvl w:val="0"/>
+          <w:numId w:val="6"/>
+        </w:numPr>
+        <w:spacing w:after="0"/>
+        <w:rPr>
+          <w:rFonts w:ascii="Times New Roman" w:hAnsi="Times New Roman" w:cs="Times New Roman"/>
+          <w:sz w:val="24"/>
+          <w:szCs w:val="24"/>
+        </w:rPr>
+      </w:pPr>
+      <w:r>
+        <w:rPr>
+          <w:rFonts w:ascii="Times New Roman" w:hAnsi="Times New Roman" w:cs="Times New Roman"/>
+          <w:sz w:val="24"/>
+          <w:szCs w:val="24"/>
+        </w:rPr>
+        <w:t>Insert the outer inner baffle and electrode into the outer baffle. The three prongs of the inner baffle line up with holes in the outer baffle.  The holes in the pongs of the inner baffle should be visible on the opposite face of the outer baffle.</w:t>
+      </w:r>
+    </w:p>
+    <w:p>
+      <w:pPr>
+        <w:pStyle w:val="ListParagraph"/>
+        <w:numPr>
+          <w:ilvl w:val="0"/>
+          <w:numId w:val="6"/>
+        </w:numPr>
+        <w:spacing w:after="0"/>
+        <w:rPr>
+          <w:rFonts w:ascii="Times New Roman" w:hAnsi="Times New Roman" w:cs="Times New Roman"/>
+          <w:sz w:val="24"/>
+          <w:szCs w:val="24"/>
+        </w:rPr>
+      </w:pPr>
+      <w:r>
+        <w:rPr>
+          <w:rFonts w:ascii="Times New Roman" w:hAnsi="Times New Roman" w:cs="Times New Roman"/>
+          <w:sz w:val="24"/>
+          <w:szCs w:val="24"/>
+        </w:rPr>
+        <w:t xml:space="preserve">Run thin wire through the </w:t>
+      </w:r>
+      <w:r>
+        <w:rPr>
+          <w:rFonts w:ascii="Times New Roman" w:hAnsi="Times New Roman" w:cs="Times New Roman"/>
+          <w:sz w:val="24"/>
+          <w:szCs w:val="24"/>
+        </w:rPr>
+        <w:t xml:space="preserve">three </w:t>
+      </w:r>
+      <w:r>
+        <w:rPr>
+          <w:rFonts w:ascii="Times New Roman" w:hAnsi="Times New Roman" w:cs="Times New Roman"/>
+          <w:sz w:val="24"/>
+          <w:szCs w:val="24"/>
+        </w:rPr>
+        <w:t>small holes in the inner baffle to hold the assembly together</w:t>
+      </w:r>
+      <w:r>
+        <w:rPr>
+          <w:rFonts w:ascii="Times New Roman" w:hAnsi="Times New Roman" w:cs="Times New Roman"/>
+          <w:sz w:val="24"/>
+          <w:szCs w:val="24"/>
+        </w:rPr>
+        <w:t>.  It is sufficient to do two complete wrappings of the small gauge wire to hold the baffles in place</w:t>
+      </w:r>
+    </w:p>
+    <w:p>
+      <w:pPr>
+        <w:pStyle w:val="ListParagraph"/>
+        <w:numPr>
+          <w:ilvl w:val="0"/>
+          <w:numId w:val="6"/>
+        </w:numPr>
+        <w:spacing w:after="0"/>
+        <w:rPr>
+          <w:rFonts w:ascii="Times New Roman" w:hAnsi="Times New Roman" w:cs="Times New Roman"/>
+          <w:sz w:val="24"/>
+          <w:szCs w:val="24"/>
+        </w:rPr>
+      </w:pPr>
+      <w:r>
+        <w:rPr>
+          <w:rFonts w:ascii="Times New Roman" w:hAnsi="Times New Roman" w:cs="Times New Roman"/>
+          <w:sz w:val="24"/>
+          <w:szCs w:val="24"/>
+        </w:rPr>
+        <w:t>Solder the wire to the set screw at the screw head.</w:t>
+      </w:r>
+      <w:r>
+        <w:rPr>
+          <w:rFonts w:ascii="Times New Roman" w:hAnsi="Times New Roman" w:cs="Times New Roman"/>
+          <w:sz w:val="24"/>
+          <w:szCs w:val="24"/>
+        </w:rPr>
+        <w:t xml:space="preserve">  Cut off any excess wire when done soldering.  </w:t>
+      </w:r>
+    </w:p>
+    <w:p>
+      <w:pPr>
+        <w:pStyle w:val="ListParagraph"/>
+        <w:numPr>
+          <w:ilvl w:val="0"/>
+          <w:numId w:val="6"/>
+        </w:numPr>
+        <w:spacing w:after="0"/>
+        <w:rPr>
+          <w:rFonts w:ascii="Times New Roman" w:hAnsi="Times New Roman" w:cs="Times New Roman"/>
+          <w:sz w:val="24"/>
+          <w:szCs w:val="24"/>
+        </w:rPr>
+      </w:pPr>
+      <w:r>
+        <w:rPr>
+          <w:rFonts w:ascii="Times New Roman" w:hAnsi="Times New Roman" w:cs="Times New Roman"/>
+          <w:sz w:val="24"/>
+          <w:szCs w:val="24"/>
+        </w:rPr>
+        <w:t>The electrode and baffle assembly is now complete.</w:t>
+      </w:r>
+    </w:p>
+    <w:p>
+      <w:pPr>
+        <w:spacing w:after="0"/>
+        <w:ind w:left="360"/>
+        <w:rPr>
+          <w:rFonts w:ascii="Times New Roman" w:hAnsi="Times New Roman" w:cs="Times New Roman"/>
+          <w:sz w:val="24"/>
+          <w:szCs w:val="24"/>
+        </w:rPr>
+      </w:pPr>
+      <w:r>
+        <w:rPr>
+          <w:rFonts w:ascii="Times New Roman" w:hAnsi="Times New Roman" w:cs="Times New Roman"/>
+          <w:noProof/>
+          <w:sz w:val="24"/>
+          <w:szCs w:val="24"/>
+        </w:rPr>
+        <w:lastRenderedPageBreak/>
+        <w:drawing>
+          <wp:inline distT="0" distB="0" distL="0" distR="0" wp14:anchorId="1262E59C" wp14:editId="3B4501EA">
+            <wp:extent cx="5943600" cy="3109902"/>
+            <wp:effectExtent l="0" t="0" r="0" b="0"/>
+            <wp:docPr id="2" name="Picture 2"/>
+            <wp:cNvGraphicFramePr>
+              <a:graphicFrameLocks xmlns:a="http://schemas.openxmlformats.org/drawingml/2006/main" noChangeAspect="1"/>
+            </wp:cNvGraphicFramePr>
+            <a:graphic xmlns:a="http://schemas.openxmlformats.org/drawingml/2006/main">
+              <a:graphicData uri="http://schemas.openxmlformats.org/drawingml/2006/picture">
+                <pic:pic xmlns:pic="http://schemas.openxmlformats.org/drawingml/2006/picture">
+                  <pic:nvPicPr>
+                    <pic:cNvPr id="2" name="Assembly_046_Fig14.png"/>
+                    <pic:cNvPicPr/>
+                  </pic:nvPicPr>
+                  <pic:blipFill rotWithShape="1">
+                    <a:blip r:embed="rId27">
+                      <a:extLst>
+                        <a:ext uri="{28A0092B-C50C-407E-A947-70E740481C1C}">
+                          <a14:useLocalDpi xmlns:a14="http://schemas.microsoft.com/office/drawing/2010/main" val="0"/>
+                        </a:ext>
+                      </a:extLst>
+                    </a:blip>
+                    <a:srcRect l="1763" r="2084" b="32906"/>
+                    <a:stretch/>
+                  </pic:blipFill>
+                  <pic:spPr bwMode="auto">
+                    <a:xfrm>
+                      <a:off x="0" y="0"/>
+                      <a:ext cx="5943600" cy="3109902"/>
+                    </a:xfrm>
+                    <a:prstGeom prst="rect">
+                      <a:avLst/>
+                    </a:prstGeom>
+                    <a:ln>
+                      <a:noFill/>
+                    </a:ln>
+                    <a:extLst>
+                      <a:ext uri="{53640926-AAD7-44D8-BBD7-CCE9431645EC}">
+                        <a14:shadowObscured xmlns:a14="http://schemas.microsoft.com/office/drawing/2010/main"/>
+                      </a:ext>
+                    </a:extLst>
+                  </pic:spPr>
+                </pic:pic>
+              </a:graphicData>
+            </a:graphic>
+          </wp:inline>
+        </w:drawing>
+      </w:r>
+    </w:p>
+    <w:p>
+      <w:pPr>
+        <w:spacing w:after="0"/>
+        <w:rPr>
+          <w:rFonts w:ascii="Times New Roman" w:hAnsi="Times New Roman" w:cs="Times New Roman"/>
+          <w:sz w:val="24"/>
+          <w:szCs w:val="24"/>
+        </w:rPr>
+      </w:pPr>
+    </w:p>
+    <w:p>
+      <w:pPr>
+        <w:spacing w:after="0"/>
+        <w:rPr>
+          <w:rFonts w:ascii="Times New Roman" w:hAnsi="Times New Roman" w:cs="Times New Roman"/>
+          <w:sz w:val="24"/>
+          <w:szCs w:val="24"/>
+        </w:rPr>
+      </w:pPr>
+    </w:p>
+    <w:p>
+      <w:pPr>
+        <w:spacing w:after="0"/>
+        <w:rPr>
+          <w:rFonts w:ascii="Times New Roman" w:hAnsi="Times New Roman" w:cs="Times New Roman"/>
+          <w:b/>
+          <w:sz w:val="24"/>
+          <w:szCs w:val="24"/>
+        </w:rPr>
+      </w:pPr>
+      <w:r>
+        <w:rPr>
+          <w:rFonts w:ascii="Times New Roman" w:hAnsi="Times New Roman" w:cs="Times New Roman"/>
+          <w:b/>
+          <w:sz w:val="24"/>
+          <w:szCs w:val="24"/>
+        </w:rPr>
+        <w:t xml:space="preserve">Step </w:t>
+      </w:r>
+      <w:r>
+        <w:rPr>
+          <w:rFonts w:ascii="Times New Roman" w:hAnsi="Times New Roman" w:cs="Times New Roman"/>
+          <w:b/>
+          <w:sz w:val="24"/>
+          <w:szCs w:val="24"/>
+        </w:rPr>
+        <w:t>8</w:t>
+      </w:r>
+    </w:p>
+    <w:p>
+      <w:pPr>
+        <w:pStyle w:val="ListParagraph"/>
+        <w:numPr>
+          <w:ilvl w:val="0"/>
+          <w:numId w:val="9"/>
+        </w:numPr>
+        <w:spacing w:after="0"/>
+        <w:rPr>
+          <w:rFonts w:ascii="Times New Roman" w:hAnsi="Times New Roman" w:cs="Times New Roman"/>
+          <w:sz w:val="24"/>
+          <w:szCs w:val="24"/>
+        </w:rPr>
+      </w:pPr>
+      <w:r>
+        <w:rPr>
+          <w:rFonts w:ascii="Times New Roman" w:hAnsi="Times New Roman" w:cs="Times New Roman"/>
+          <w:sz w:val="24"/>
+          <w:szCs w:val="24"/>
+        </w:rPr>
+        <w:t>Wrap Quartz Tube in aluminum foil and .0625” Viton.</w:t>
+      </w:r>
+    </w:p>
+    <w:p>
+      <w:pPr>
+        <w:pStyle w:val="ListParagraph"/>
+        <w:numPr>
+          <w:ilvl w:val="0"/>
+          <w:numId w:val="9"/>
+        </w:numPr>
+        <w:spacing w:after="0"/>
+        <w:rPr>
+          <w:rFonts w:ascii="Times New Roman" w:hAnsi="Times New Roman" w:cs="Times New Roman"/>
+          <w:sz w:val="24"/>
+          <w:szCs w:val="24"/>
+        </w:rPr>
+      </w:pPr>
+      <w:r>
+        <w:rPr>
+          <w:rFonts w:ascii="Times New Roman" w:hAnsi="Times New Roman" w:cs="Times New Roman"/>
+          <w:sz w:val="24"/>
+          <w:szCs w:val="24"/>
+        </w:rPr>
+        <w:t xml:space="preserve">Take a small piece of aluminum foil make sure it is flat and completely wrap the quartz tube leaving the ends open. </w:t>
+      </w:r>
+    </w:p>
+    <w:p>
+      <w:pPr>
+        <w:pStyle w:val="ListParagraph"/>
+        <w:numPr>
+          <w:ilvl w:val="0"/>
+          <w:numId w:val="9"/>
+        </w:numPr>
+        <w:spacing w:after="0"/>
+        <w:rPr>
+          <w:rFonts w:ascii="Times New Roman" w:hAnsi="Times New Roman" w:cs="Times New Roman"/>
+          <w:sz w:val="24"/>
+          <w:szCs w:val="24"/>
+        </w:rPr>
+      </w:pPr>
+      <w:r>
+        <w:rPr>
+          <w:rFonts w:ascii="Times New Roman" w:hAnsi="Times New Roman" w:cs="Times New Roman"/>
+          <w:sz w:val="24"/>
+          <w:szCs w:val="24"/>
+        </w:rPr>
+        <w:t>Once the foil wrap is on the tube, wrap the Viton around the tube.  The Viton should have the view window precut.  You can use electrical tape to hold the Viton together around the tube.  Now remove the foil from the viewing window using a tool that will not scratch the quartz tube.  (</w:t>
+      </w:r>
+      <w:r>
+        <w:rPr>
+          <w:rFonts w:ascii="Times New Roman" w:hAnsi="Times New Roman" w:cs="Times New Roman"/>
+          <w:sz w:val="24"/>
+          <w:szCs w:val="24"/>
+        </w:rPr>
+        <w:t>a fingernail works well</w:t>
+      </w:r>
+      <w:r>
+        <w:rPr>
+          <w:rFonts w:ascii="Times New Roman" w:hAnsi="Times New Roman" w:cs="Times New Roman"/>
+          <w:sz w:val="24"/>
+          <w:szCs w:val="24"/>
+        </w:rPr>
+        <w:t>)</w:t>
+      </w:r>
+    </w:p>
+    <w:p>
+      <w:pPr>
+        <w:spacing w:after="0"/>
+        <w:rPr>
+          <w:rFonts w:ascii="Times New Roman" w:hAnsi="Times New Roman" w:cs="Times New Roman"/>
+          <w:sz w:val="24"/>
+          <w:szCs w:val="24"/>
+        </w:rPr>
+      </w:pPr>
+      <w:r>
+        <w:rPr>
+          <w:rFonts w:ascii="Times New Roman" w:hAnsi="Times New Roman" w:cs="Times New Roman"/>
+          <w:noProof/>
+          <w:sz w:val="24"/>
+          <w:szCs w:val="24"/>
+        </w:rPr>
+        <w:drawing>
+          <wp:inline distT="0" distB="0" distL="0" distR="0" wp14:anchorId="5C7372D1" wp14:editId="5408A640">
+            <wp:extent cx="5314950" cy="2647950"/>
+            <wp:effectExtent l="0" t="0" r="0" b="0"/>
+            <wp:docPr id="6" name="Picture 6"/>
+            <wp:cNvGraphicFramePr>
+              <a:graphicFrameLocks xmlns:a="http://schemas.openxmlformats.org/drawingml/2006/main" noChangeAspect="1"/>
+            </wp:cNvGraphicFramePr>
+            <a:graphic xmlns:a="http://schemas.openxmlformats.org/drawingml/2006/main">
+              <a:graphicData uri="http://schemas.openxmlformats.org/drawingml/2006/picture">
+                <pic:pic xmlns:pic="http://schemas.openxmlformats.org/drawingml/2006/picture">
+                  <pic:nvPicPr>
+                    <pic:cNvPr id="3" name="Assembly_052_Fig15.png"/>
+                    <pic:cNvPicPr/>
+                  </pic:nvPicPr>
+                  <pic:blipFill rotWithShape="1">
+                    <a:blip r:embed="rId28">
+                      <a:extLst>
+                        <a:ext uri="{28A0092B-C50C-407E-A947-70E740481C1C}">
+                          <a14:useLocalDpi xmlns:a14="http://schemas.microsoft.com/office/drawing/2010/main" val="0"/>
+                        </a:ext>
+                      </a:extLst>
+                    </a:blip>
+                    <a:srcRect l="4968" r="5609" b="40598"/>
+                    <a:stretch/>
+                  </pic:blipFill>
+                  <pic:spPr bwMode="auto">
+                    <a:xfrm>
+                      <a:off x="0" y="0"/>
+                      <a:ext cx="5314950" cy="2647950"/>
+                    </a:xfrm>
+                    <a:prstGeom prst="rect">
+                      <a:avLst/>
+                    </a:prstGeom>
+                    <a:ln>
+                      <a:noFill/>
+                    </a:ln>
+                    <a:extLst>
+                      <a:ext uri="{53640926-AAD7-44D8-BBD7-CCE9431645EC}">
+                        <a14:shadowObscured xmlns:a14="http://schemas.microsoft.com/office/drawing/2010/main"/>
+                      </a:ext>
+                    </a:extLst>
+                  </pic:spPr>
+                </pic:pic>
+              </a:graphicData>
+            </a:graphic>
+          </wp:inline>
+        </w:drawing>
+      </w:r>
+    </w:p>
+    <w:p>
+      <w:pPr>
+        <w:spacing w:after="0"/>
+        <w:rPr>
+          <w:rFonts w:ascii="Times New Roman" w:hAnsi="Times New Roman" w:cs="Times New Roman"/>
+          <w:sz w:val="24"/>
+          <w:szCs w:val="24"/>
+        </w:rPr>
+      </w:pPr>
+    </w:p>
+    <w:p>
+      <w:pPr>
+        <w:spacing w:after="0"/>
+        <w:rPr>
+          <w:rFonts w:ascii="Times New Roman" w:hAnsi="Times New Roman" w:cs="Times New Roman"/>
+          <w:sz w:val="24"/>
+          <w:szCs w:val="24"/>
+        </w:rPr>
+      </w:pPr>
+    </w:p>
+    <w:p>
+      <w:pPr>
+        <w:spacing w:after="0"/>
+        <w:rPr>
+          <w:rFonts w:ascii="Times New Roman" w:hAnsi="Times New Roman" w:cs="Times New Roman"/>
+          <w:b/>
+          <w:sz w:val="24"/>
+          <w:szCs w:val="24"/>
+        </w:rPr>
+      </w:pPr>
+      <w:r>
+        <w:rPr>
+          <w:rFonts w:ascii="Times New Roman" w:hAnsi="Times New Roman" w:cs="Times New Roman"/>
+          <w:b/>
+          <w:sz w:val="24"/>
+          <w:szCs w:val="24"/>
+        </w:rPr>
+        <w:lastRenderedPageBreak/>
+        <w:t>Step 9</w:t>
+      </w:r>
+    </w:p>
+    <w:p>
+      <w:pPr>
+        <w:pStyle w:val="ListParagraph"/>
+        <w:numPr>
+          <w:ilvl w:val="0"/>
+          <w:numId w:val="10"/>
+        </w:numPr>
+        <w:spacing w:after="0"/>
+        <w:rPr>
+          <w:rFonts w:ascii="Times New Roman" w:hAnsi="Times New Roman" w:cs="Times New Roman"/>
+          <w:sz w:val="24"/>
+          <w:szCs w:val="24"/>
+        </w:rPr>
+      </w:pPr>
+      <w:r>
+        <w:rPr>
+          <w:rFonts w:ascii="Times New Roman" w:hAnsi="Times New Roman" w:cs="Times New Roman"/>
+          <w:sz w:val="24"/>
+          <w:szCs w:val="24"/>
+        </w:rPr>
+        <w:t>Install the electrode assemblies into the quartz tube.</w:t>
+      </w:r>
+    </w:p>
+    <w:p>
+      <w:pPr>
+        <w:pStyle w:val="ListParagraph"/>
+        <w:numPr>
+          <w:ilvl w:val="0"/>
+          <w:numId w:val="10"/>
+        </w:numPr>
+        <w:spacing w:after="0"/>
+        <w:rPr>
+          <w:rFonts w:ascii="Times New Roman" w:hAnsi="Times New Roman" w:cs="Times New Roman"/>
+          <w:sz w:val="24"/>
+          <w:szCs w:val="24"/>
+        </w:rPr>
+      </w:pPr>
+      <w:r>
+        <w:rPr>
+          <w:rFonts w:ascii="Times New Roman" w:hAnsi="Times New Roman" w:cs="Times New Roman"/>
+          <w:sz w:val="24"/>
+          <w:szCs w:val="24"/>
+        </w:rPr>
+        <w:t xml:space="preserve">Insert the electrode assembly into the quart tube until the inner baffle is flush with the end of the quartz tube.  </w:t>
+      </w:r>
+    </w:p>
+    <w:p>
+      <w:pPr>
+        <w:pStyle w:val="ListParagraph"/>
+        <w:numPr>
+          <w:ilvl w:val="0"/>
+          <w:numId w:val="10"/>
+        </w:numPr>
+        <w:spacing w:after="0"/>
+        <w:rPr>
+          <w:rFonts w:ascii="Times New Roman" w:hAnsi="Times New Roman" w:cs="Times New Roman"/>
+          <w:sz w:val="24"/>
+          <w:szCs w:val="24"/>
+        </w:rPr>
+      </w:pPr>
+      <w:r>
+        <w:rPr>
+          <w:rFonts w:ascii="Times New Roman" w:hAnsi="Times New Roman" w:cs="Times New Roman"/>
+          <w:sz w:val="24"/>
+          <w:szCs w:val="24"/>
+        </w:rPr>
+        <w:t xml:space="preserve">The outer baffle prongs should go on the outside of the quartz tube and on the inside of the Viton.  </w:t>
+      </w:r>
+    </w:p>
+    <w:p>
+      <w:pPr>
+        <w:pStyle w:val="ListParagraph"/>
+        <w:numPr>
+          <w:ilvl w:val="0"/>
+          <w:numId w:val="10"/>
+        </w:numPr>
+        <w:spacing w:after="0"/>
+        <w:rPr>
+          <w:rFonts w:ascii="Times New Roman" w:hAnsi="Times New Roman" w:cs="Times New Roman"/>
+          <w:sz w:val="24"/>
+          <w:szCs w:val="24"/>
+        </w:rPr>
+      </w:pPr>
+      <w:r>
+        <w:rPr>
+          <w:rFonts w:ascii="Times New Roman" w:hAnsi="Times New Roman" w:cs="Times New Roman"/>
+          <w:sz w:val="24"/>
+          <w:szCs w:val="24"/>
+        </w:rPr>
+        <w:t>Be careful not to damage the foil wrap inside the Viton.  This is difficult to accomplish but if it is damaged it is not critical to operation</w:t>
+      </w:r>
+    </w:p>
+    <w:p>
+      <w:pPr>
+        <w:pStyle w:val="ListParagraph"/>
+        <w:numPr>
+          <w:ilvl w:val="0"/>
+          <w:numId w:val="10"/>
+        </w:numPr>
+        <w:spacing w:after="0"/>
+        <w:rPr>
+          <w:rFonts w:ascii="Times New Roman" w:hAnsi="Times New Roman" w:cs="Times New Roman"/>
+          <w:sz w:val="24"/>
+          <w:szCs w:val="24"/>
+        </w:rPr>
+      </w:pPr>
+      <w:r>
+        <w:rPr>
+          <w:rFonts w:ascii="Times New Roman" w:hAnsi="Times New Roman" w:cs="Times New Roman"/>
+          <w:sz w:val="24"/>
+          <w:szCs w:val="24"/>
+        </w:rPr>
+        <w:t>The electrodes should be visible in the viewing window</w:t>
+      </w:r>
+    </w:p>
+    <w:p>
+      <w:pPr>
+        <w:spacing w:after="0"/>
+        <w:rPr>
+          <w:rFonts w:ascii="Times New Roman" w:hAnsi="Times New Roman" w:cs="Times New Roman"/>
+          <w:sz w:val="24"/>
+          <w:szCs w:val="24"/>
+        </w:rPr>
+      </w:pPr>
+      <w:r>
+        <w:rPr>
+          <w:rFonts w:ascii="Times New Roman" w:hAnsi="Times New Roman" w:cs="Times New Roman"/>
+          <w:noProof/>
+          <w:sz w:val="24"/>
+          <w:szCs w:val="24"/>
+        </w:rPr>
+        <w:drawing>
+          <wp:inline distT="0" distB="0" distL="0" distR="0" wp14:anchorId="0BBBE859" wp14:editId="42CD43A5">
+            <wp:extent cx="5572125" cy="1276350"/>
+            <wp:effectExtent l="0" t="0" r="9525" b="0"/>
+            <wp:docPr id="15" name="Picture 15"/>
+            <wp:cNvGraphicFramePr>
+              <a:graphicFrameLocks xmlns:a="http://schemas.openxmlformats.org/drawingml/2006/main" noChangeAspect="1"/>
+            </wp:cNvGraphicFramePr>
+            <a:graphic xmlns:a="http://schemas.openxmlformats.org/drawingml/2006/main">
+              <a:graphicData uri="http://schemas.openxmlformats.org/drawingml/2006/picture">
+                <pic:pic xmlns:pic="http://schemas.openxmlformats.org/drawingml/2006/picture">
+                  <pic:nvPicPr>
+                    <pic:cNvPr id="15" name="Assembly_055_fig16.png"/>
+                    <pic:cNvPicPr/>
+                  </pic:nvPicPr>
+                  <pic:blipFill rotWithShape="1">
+                    <a:blip r:embed="rId29">
+                      <a:extLst>
+                        <a:ext uri="{28A0092B-C50C-407E-A947-70E740481C1C}">
+                          <a14:useLocalDpi xmlns:a14="http://schemas.microsoft.com/office/drawing/2010/main" val="0"/>
+                        </a:ext>
+                      </a:extLst>
+                    </a:blip>
+                    <a:srcRect l="1282" r="4968" b="71368"/>
+                    <a:stretch/>
+                  </pic:blipFill>
+                  <pic:spPr bwMode="auto">
+                    <a:xfrm>
+                      <a:off x="0" y="0"/>
+                      <a:ext cx="5572125" cy="1276350"/>
+                    </a:xfrm>
+                    <a:prstGeom prst="rect">
+                      <a:avLst/>
+                    </a:prstGeom>
+                    <a:ln>
+                      <a:noFill/>
+                    </a:ln>
+                    <a:extLst>
+                      <a:ext uri="{53640926-AAD7-44D8-BBD7-CCE9431645EC}">
+                        <a14:shadowObscured xmlns:a14="http://schemas.microsoft.com/office/drawing/2010/main"/>
+                      </a:ext>
+                    </a:extLst>
+                  </pic:spPr>
+                </pic:pic>
+              </a:graphicData>
+            </a:graphic>
+          </wp:inline>
         </w:drawing>
       </w:r>
     </w:p>
@@ -11634,6 +11562,30 @@
           <w:sz w:val="24"/>
           <w:szCs w:val="24"/>
         </w:rPr>
+        <w:t xml:space="preserve"> (Be careful not to tighten the nuts further once they are snug. The glass tube is fragile and may shatter</w:t>
+      </w:r>
+      <w:r>
+        <w:rPr>
+          <w:rFonts w:ascii="Times New Roman" w:hAnsi="Times New Roman" w:cs="Times New Roman"/>
+          <w:sz w:val="24"/>
+          <w:szCs w:val="24"/>
+        </w:rPr>
+        <w:t xml:space="preserve"> if the clamps are too tight</w:t>
+      </w:r>
+      <w:r>
+        <w:rPr>
+          <w:rFonts w:ascii="Times New Roman" w:hAnsi="Times New Roman" w:cs="Times New Roman"/>
+          <w:sz w:val="24"/>
+          <w:szCs w:val="24"/>
+        </w:rPr>
+        <w:t>)</w:t>
+      </w:r>
+      <w:r>
+        <w:rPr>
+          <w:rFonts w:ascii="Times New Roman" w:hAnsi="Times New Roman" w:cs="Times New Roman"/>
+          <w:sz w:val="24"/>
+          <w:szCs w:val="24"/>
+        </w:rPr>
         <w:t xml:space="preserve">  </w:t>
       </w:r>
     </w:p>
@@ -11686,6 +11638,7 @@
           <w:sz w:val="24"/>
           <w:szCs w:val="24"/>
         </w:rPr>
+        <w:lastRenderedPageBreak/>
         <w:drawing>
           <wp:anchor distT="0" distB="0" distL="114300" distR="114300" simplePos="0" relativeHeight="251666944" behindDoc="0" locked="0" layoutInCell="1" allowOverlap="1" wp14:anchorId="10424FEA" wp14:editId="5B46CCF9">
             <wp:simplePos x="0" y="0"/>
@@ -11710,7 +11663,7 @@
                     <pic:cNvPicPr/>
                   </pic:nvPicPr>
                   <pic:blipFill>
-                    <a:blip r:embed="rId31">
+                    <a:blip r:embed="rId30">
                       <a:extLst>
                         <a:ext uri="{28A0092B-C50C-407E-A947-70E740481C1C}">
                           <a14:useLocalDpi xmlns:a14="http://schemas.microsoft.com/office/drawing/2010/main" val="0"/>
@@ -11769,7 +11722,6 @@
           <w:sz w:val="24"/>
           <w:szCs w:val="24"/>
         </w:rPr>
-        <w:lastRenderedPageBreak/>
         <w:drawing>
           <wp:anchor distT="0" distB="0" distL="114300" distR="114300" simplePos="0" relativeHeight="251668992" behindDoc="0" locked="0" layoutInCell="1" allowOverlap="1" wp14:anchorId="4859B417" wp14:editId="37EE0045">
             <wp:simplePos x="0" y="0"/>
@@ -11794,7 +11746,7 @@
                     <pic:cNvPicPr/>
                   </pic:nvPicPr>
                   <pic:blipFill>
-                    <a:blip r:embed="rId32">
+                    <a:blip r:embed="rId31">
                       <a:extLst>
                         <a:ext uri="{28A0092B-C50C-407E-A947-70E740481C1C}">
                           <a14:useLocalDpi xmlns:a14="http://schemas.microsoft.com/office/drawing/2010/main" val="0"/>
@@ -11985,6 +11937,7 @@
           <w:sz w:val="24"/>
           <w:szCs w:val="24"/>
         </w:rPr>
+        <w:lastRenderedPageBreak/>
         <w:t>Extend the wire mesh shielding to cove the wiring.</w:t>
       </w:r>
     </w:p>
@@ -12027,7 +11980,7 @@
                     <pic:cNvPicPr/>
                   </pic:nvPicPr>
                   <pic:blipFill>
-                    <a:blip r:embed="rId33">
+                    <a:blip r:embed="rId32">
                       <a:extLst>
                         <a:ext uri="{28A0092B-C50C-407E-A947-70E740481C1C}">
                           <a14:useLocalDpi xmlns:a14="http://schemas.microsoft.com/office/drawing/2010/main" val="0"/>
@@ -12272,7 +12225,7 @@
                     <pic:cNvPicPr/>
                   </pic:nvPicPr>
                   <pic:blipFill>
-                    <a:blip r:embed="rId34">
+                    <a:blip r:embed="rId33">
                       <a:extLst>
                         <a:ext uri="{28A0092B-C50C-407E-A947-70E740481C1C}">
                           <a14:useLocalDpi xmlns:a14="http://schemas.microsoft.com/office/drawing/2010/main" val="0"/>
@@ -12343,7 +12296,7 @@
                     <pic:cNvPicPr/>
                   </pic:nvPicPr>
                   <pic:blipFill>
-                    <a:blip r:embed="rId35">
+                    <a:blip r:embed="rId34">
                       <a:extLst>
                         <a:ext uri="{28A0092B-C50C-407E-A947-70E740481C1C}">
                           <a14:useLocalDpi xmlns:a14="http://schemas.microsoft.com/office/drawing/2010/main" val="0"/>
@@ -12559,7 +12512,7 @@
                     <pic:cNvPicPr/>
                   </pic:nvPicPr>
                   <pic:blipFill>
-                    <a:blip r:embed="rId36">
+                    <a:blip r:embed="rId35">
                       <a:extLst>
                         <a:ext uri="{28A0092B-C50C-407E-A947-70E740481C1C}">
                           <a14:useLocalDpi xmlns:a14="http://schemas.microsoft.com/office/drawing/2010/main" val="0"/>
@@ -12698,7 +12651,7 @@
                     <pic:cNvPicPr/>
                   </pic:nvPicPr>
                   <pic:blipFill>
-                    <a:blip r:embed="rId37">
+                    <a:blip r:embed="rId36">
                       <a:extLst>
                         <a:ext uri="{28A0092B-C50C-407E-A947-70E740481C1C}">
                           <a14:useLocalDpi xmlns:a14="http://schemas.microsoft.com/office/drawing/2010/main" val="0"/>
@@ -15741,8 +15694,8 @@
       </w:r>
     </w:p>
     <w:sectPr>
-      <w:headerReference w:type="default" r:id="rId38"/>
-      <w:footerReference w:type="default" r:id="rId39"/>
+      <w:headerReference w:type="default" r:id="rId37"/>
+      <w:footerReference w:type="default" r:id="rId38"/>
       <w:pgSz w:w="12240" w:h="15840"/>
       <w:pgMar w:top="1440" w:right="1440" w:bottom="1440" w:left="1440" w:header="720" w:footer="720" w:gutter="0"/>
       <w:cols w:space="720"/>
@@ -15858,7 +15811,7 @@
             </wp:anchor>
           </w:drawing>
         </mc:Choice>
-        <mc:Fallback xmlns:cx="http://schemas.microsoft.com/office/drawing/2014/chartex" xmlns:cx1="http://schemas.microsoft.com/office/drawing/2015/9/8/chartex" xmlns:cx2="http://schemas.microsoft.com/office/drawing/2015/10/21/chartex" xmlns:cx3="http://schemas.microsoft.com/office/drawing/2016/5/9/chartex" xmlns:cx4="http://schemas.microsoft.com/office/drawing/2016/5/10/chartex" xmlns:cx5="http://schemas.microsoft.com/office/drawing/2016/5/11/chartex" xmlns:cx6="http://schemas.microsoft.com/office/drawing/2016/5/12/chartex" xmlns:cx7="http://schemas.microsoft.com/office/drawing/2016/5/13/chartex" xmlns:cx8="http://schemas.microsoft.com/office/drawing/2016/5/14/chartex" xmlns:aink="http://schemas.microsoft.com/office/drawing/2016/ink" xmlns:am3d="http://schemas.microsoft.com/office/drawing/2017/model3d" xmlns:w15="http://schemas.microsoft.com/office/word/2012/wordml" xmlns:w16cid="http://schemas.microsoft.com/office/word/2016/wordml/cid" xmlns:w16se="http://schemas.microsoft.com/office/word/2015/wordml/symex">
+        <mc:Fallback xmlns:w16se="http://schemas.microsoft.com/office/word/2015/wordml/symex" xmlns:w16cid="http://schemas.microsoft.com/office/word/2016/wordml/cid" xmlns:w15="http://schemas.microsoft.com/office/word/2012/wordml" xmlns:am3d="http://schemas.microsoft.com/office/drawing/2017/model3d" xmlns:aink="http://schemas.microsoft.com/office/drawing/2016/ink" xmlns:cx8="http://schemas.microsoft.com/office/drawing/2016/5/14/chartex" xmlns:cx7="http://schemas.microsoft.com/office/drawing/2016/5/13/chartex" xmlns:cx6="http://schemas.microsoft.com/office/drawing/2016/5/12/chartex" xmlns:cx5="http://schemas.microsoft.com/office/drawing/2016/5/11/chartex" xmlns:cx4="http://schemas.microsoft.com/office/drawing/2016/5/10/chartex" xmlns:cx3="http://schemas.microsoft.com/office/drawing/2016/5/9/chartex" xmlns:cx2="http://schemas.microsoft.com/office/drawing/2015/10/21/chartex" xmlns:cx1="http://schemas.microsoft.com/office/drawing/2015/9/8/chartex" xmlns:cx="http://schemas.microsoft.com/office/drawing/2014/chartex">
           <w:pict>
             <v:oval w14:anchorId="341255F1" id="Oval 5" o:spid="_x0000_s1026" style="position:absolute;margin-left:418.45pt;margin-top:-16.65pt;width:92.4pt;height:50.85pt;z-index:251647488;visibility:visible;mso-wrap-style:square;mso-wrap-distance-left:9pt;mso-wrap-distance-top:0;mso-wrap-distance-right:9pt;mso-wrap-distance-bottom:0;mso-position-horizontal:absolute;mso-position-horizontal-relative:text;mso-position-vertical:absolute;mso-position-vertical-relative:text;v-text-anchor:middle" o:gfxdata="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" fillcolor="white [3212]" stroked="f" strokeweight="1pt">
               <v:fill opacity="16448f"/>
@@ -16061,7 +16014,7 @@
             <w:rFonts w:ascii="Times New Roman" w:hAnsi="Times New Roman" w:cs="Times New Roman"/>
             <w:noProof/>
           </w:rPr>
-          <w:t>14</w:t>
+          <w:t>12</w:t>
         </w:r>
         <w:r>
           <w:rPr>
@@ -21106,7 +21059,7 @@
   <a:extraClrSchemeLst/>
   <a:extLst>
     <a:ext uri="{05A4C25C-085E-4340-85A3-A5531E510DB2}">
-      <thm15:themeFamily xmlns="" xmlns:thm15="http://schemas.microsoft.com/office/thememl/2012/main" name="Office Theme" id="{62F939B6-93AF-4DB8-9C6B-D6C7DFDC589F}" vid="{4A3C46E8-61CC-4603-A589-7422A47A8E4A}"/>
+      <thm15:themeFamily xmlns:thm15="http://schemas.microsoft.com/office/thememl/2012/main" xmlns="" name="Office Theme" id="{62F939B6-93AF-4DB8-9C6B-D6C7DFDC589F}" vid="{4A3C46E8-61CC-4603-A589-7422A47A8E4A}"/>
     </a:ext>
   </a:extLst>
 </a:theme>
@@ -21117,7 +21070,7 @@
 </file>
 
 <file path=customXml/itemProps1.xml><?xml version="1.0" encoding="utf-8"?>
-<ds:datastoreItem xmlns:ds="http://schemas.openxmlformats.org/officeDocument/2006/customXml" ds:itemID="{4D8A2ECF-F163-4F3D-8DCD-40E65A7959F7}">
+<ds:datastoreItem xmlns:ds="http://schemas.openxmlformats.org/officeDocument/2006/customXml" ds:itemID="{20D7BB24-2156-4625-B065-FFA725B98E92}">
   <ds:schemaRefs>
     <ds:schemaRef ds:uri="http://schemas.openxmlformats.org/officeDocument/2006/bibliography"/>
   </ds:schemaRefs>

</xml_diff>

<commit_message>
Grammar Corrections to flight model instructions
</commit_message>
<xml_diff>
--- a/Assembly Instructions/Spark_Gap_Flight_Model_Assembly_Instructions.docx
+++ b/Assembly Instructions/Spark_Gap_Flight_Model_Assembly_Instructions.docx
@@ -10374,7 +10374,23 @@
           <w:sz w:val="24"/>
           <w:szCs w:val="24"/>
         </w:rPr>
-        <w:t>.  The wire should be ran through the set screw hole of the electrode and through the center of the set screw and out of the head of the screw</w:t>
+        <w:t>.  The wire should be r</w:t>
+      </w:r>
+      <w:r>
+        <w:rPr>
+          <w:rFonts w:ascii="Times New Roman" w:hAnsi="Times New Roman" w:cs="Times New Roman"/>
+          <w:sz w:val="24"/>
+          <w:szCs w:val="24"/>
+        </w:rPr>
+        <w:t>u</w:t>
+      </w:r>
+      <w:r>
+        <w:rPr>
+          <w:rFonts w:ascii="Times New Roman" w:hAnsi="Times New Roman" w:cs="Times New Roman"/>
+          <w:sz w:val="24"/>
+          <w:szCs w:val="24"/>
+        </w:rPr>
+        <w:t>n through the set screw hole of the electrode and through the center of the set screw and out of the head of the screw</w:t>
       </w:r>
     </w:p>
     <w:p>
@@ -10550,7 +10566,17 @@
           <w:sz w:val="24"/>
           <w:szCs w:val="24"/>
         </w:rPr>
-        <w:t>Insert the outer inner baffle and electrode into the outer baffle. The three prongs of the inner baffle line up with holes in the outer baffle.  The holes in the pongs of the inner baffle should be visible on the opposite face of the outer baffle.</w:t>
+        <w:t xml:space="preserve">Insert the outer inner baffle and electrode into the </w:t>
+      </w:r>
+      <w:bookmarkStart w:id="10" w:name="_GoBack"/>
+      <w:bookmarkEnd w:id="10"/>
+      <w:r>
+        <w:rPr>
+          <w:rFonts w:ascii="Times New Roman" w:hAnsi="Times New Roman" w:cs="Times New Roman"/>
+          <w:sz w:val="24"/>
+          <w:szCs w:val="24"/>
+        </w:rPr>
+        <w:t>outer baffle. The three prongs of the inner baffle line up with holes in the outer baffle.  The holes in the pongs of the inner baffle should be visible on the opposite face of the outer baffle.</w:t>
       </w:r>
     </w:p>
     <w:p>
@@ -11784,7 +11810,7 @@
       <w:pPr>
         <w:pStyle w:val="Heading1"/>
       </w:pPr>
-      <w:bookmarkStart w:id="10" w:name="_Toc520808534"/>
+      <w:bookmarkStart w:id="11" w:name="_Toc520808534"/>
       <w:r>
         <w:lastRenderedPageBreak/>
         <w:t xml:space="preserve">Part </w:t>
@@ -11792,17 +11818,17 @@
       <w:r>
         <w:t>VI</w:t>
       </w:r>
-      <w:bookmarkEnd w:id="10"/>
+      <w:bookmarkEnd w:id="11"/>
     </w:p>
     <w:p>
       <w:pPr>
         <w:pStyle w:val="Heading1"/>
       </w:pPr>
-      <w:bookmarkStart w:id="11" w:name="_Toc520808535"/>
+      <w:bookmarkStart w:id="12" w:name="_Toc520808535"/>
       <w:r>
         <w:t>Final Assembly</w:t>
       </w:r>
-      <w:bookmarkEnd w:id="11"/>
+      <w:bookmarkEnd w:id="12"/>
     </w:p>
     <w:p>
       <w:pPr>
@@ -12201,8 +12227,6 @@
           </wp:inline>
         </w:drawing>
       </w:r>
-      <w:bookmarkStart w:id="12" w:name="_GoBack"/>
-      <w:bookmarkEnd w:id="12"/>
     </w:p>
     <w:p>
       <w:pPr>
@@ -14937,7 +14961,7 @@
         </mc:Choice>
         <mc:Fallback>
           <w:pict>
-            <v:oval w14:anchorId="0671095D" id="Oval 5" o:spid="_x0000_s1026" style="position:absolute;margin-left:418.45pt;margin-top:-16.65pt;width:92.4pt;height:50.85pt;z-index:251647488;visibility:visible;mso-wrap-style:square;mso-wrap-distance-left:9pt;mso-wrap-distance-top:0;mso-wrap-distance-right:9pt;mso-wrap-distance-bottom:0;mso-position-horizontal:absolute;mso-position-horizontal-relative:text;mso-position-vertical:absolute;mso-position-vertical-relative:text;v-text-anchor:middle" o:gfxdata="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" fillcolor="white [3212]" stroked="f" strokeweight="1pt">
+            <v:oval w14:anchorId="04B52826" id="Oval 5" o:spid="_x0000_s1026" style="position:absolute;margin-left:418.45pt;margin-top:-16.65pt;width:92.4pt;height:50.85pt;z-index:251647488;visibility:visible;mso-wrap-style:square;mso-wrap-distance-left:9pt;mso-wrap-distance-top:0;mso-wrap-distance-right:9pt;mso-wrap-distance-bottom:0;mso-position-horizontal:absolute;mso-position-horizontal-relative:text;mso-position-vertical:absolute;mso-position-vertical-relative:text;v-text-anchor:middle" o:gfxdata="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" fillcolor="white [3212]" stroked="f" strokeweight="1pt">
               <v:fill opacity="16448f"/>
               <v:stroke joinstyle="miter"/>
             </v:oval>
@@ -15138,7 +15162,7 @@
             <w:rFonts w:ascii="Times New Roman" w:hAnsi="Times New Roman" w:cs="Times New Roman"/>
             <w:noProof/>
           </w:rPr>
-          <w:t>21</w:t>
+          <w:t>16</w:t>
         </w:r>
         <w:r>
           <w:rPr>
@@ -19992,7 +20016,7 @@
 </file>
 
 <file path=customXml/itemProps1.xml><?xml version="1.0" encoding="utf-8"?>
-<ds:datastoreItem xmlns:ds="http://schemas.openxmlformats.org/officeDocument/2006/customXml" ds:itemID="{9B4D5938-D00D-4C2C-BBCD-DAAF8ACE3986}">
+<ds:datastoreItem xmlns:ds="http://schemas.openxmlformats.org/officeDocument/2006/customXml" ds:itemID="{9B23F0D6-CE9B-4DBC-A991-8E352AB46272}">
   <ds:schemaRefs>
     <ds:schemaRef ds:uri="http://schemas.openxmlformats.org/officeDocument/2006/bibliography"/>
   </ds:schemaRefs>

</xml_diff>